<commit_message>
Mais alterações na documentação
</commit_message>
<xml_diff>
--- a/Documentação caso de uso.docx
+++ b/Documentação caso de uso.docx
@@ -302,22 +302,62 @@
               <w:t xml:space="preserve">1-Informar os seus dados pessoais como : nome , género, idade ... </w:t>
             </w:r>
           </w:p>
-          <w:p>
-            <w:r>
-              <w:t>Vai criar uma senha</w:t>
-            </w:r>
-          </w:p>
-        </w:tc>
-        <w:tc>
-          <w:tcPr>
-            <w:tcW w:w="4247" w:type="dxa"/>
-          </w:tcPr>
-          <w:p>
-            <w:pPr>
-              <w:cnfStyle w:val="000000100000" w:firstRow="0" w:lastRow="0" w:firstColumn="0" w:lastColumn="0" w:oddVBand="0" w:evenVBand="0" w:oddHBand="1" w:evenHBand="0" w:firstRowFirstColumn="0" w:firstRowLastColumn="0" w:lastRowFirstColumn="0" w:lastRowLastColumn="0"/>
-            </w:pPr>
-            <w:r>
-              <w:t xml:space="preserve">1-O sistema guarda esses dados para quando o usuário queira fazer o login </w:t>
+        </w:tc>
+        <w:tc>
+          <w:tcPr>
+            <w:tcW w:w="4247" w:type="dxa"/>
+          </w:tcPr>
+          <w:p>
+            <w:pPr>
+              <w:cnfStyle w:val="000000100000" w:firstRow="0" w:lastRow="0" w:firstColumn="0" w:lastColumn="0" w:oddVBand="0" w:evenVBand="0" w:oddHBand="1" w:evenHBand="0" w:firstRowFirstColumn="0" w:firstRowLastColumn="0" w:lastRowFirstColumn="0" w:lastRowLastColumn="0"/>
+            </w:pPr>
+          </w:p>
+        </w:tc>
+      </w:tr>
+      <w:tr>
+        <w:tc>
+          <w:tcPr>
+            <w:cnfStyle w:val="001000000000" w:firstRow="0" w:lastRow="0" w:firstColumn="1" w:lastColumn="0" w:oddVBand="0" w:evenVBand="0" w:oddHBand="0" w:evenHBand="0" w:firstRowFirstColumn="0" w:firstRowLastColumn="0" w:lastRowFirstColumn="0" w:lastRowLastColumn="0"/>
+            <w:tcW w:w="4247" w:type="dxa"/>
+          </w:tcPr>
+          <w:p>
+            <w:r>
+              <w:t>2- Vai criar uma senha</w:t>
+            </w:r>
+          </w:p>
+        </w:tc>
+        <w:tc>
+          <w:tcPr>
+            <w:tcW w:w="4247" w:type="dxa"/>
+          </w:tcPr>
+          <w:p>
+            <w:pPr>
+              <w:cnfStyle w:val="000000000000" w:firstRow="0" w:lastRow="0" w:firstColumn="0" w:lastColumn="0" w:oddVBand="0" w:evenVBand="0" w:oddHBand="0" w:evenHBand="0" w:firstRowFirstColumn="0" w:firstRowLastColumn="0" w:lastRowFirstColumn="0" w:lastRowLastColumn="0"/>
+            </w:pPr>
+          </w:p>
+        </w:tc>
+      </w:tr>
+      <w:tr>
+        <w:trPr>
+          <w:cnfStyle w:val="000000100000" w:firstRow="0" w:lastRow="0" w:firstColumn="0" w:lastColumn="0" w:oddVBand="0" w:evenVBand="0" w:oddHBand="1" w:evenHBand="0" w:firstRowFirstColumn="0" w:firstRowLastColumn="0" w:lastRowFirstColumn="0" w:lastRowLastColumn="0"/>
+        </w:trPr>
+        <w:tc>
+          <w:tcPr>
+            <w:cnfStyle w:val="001000000000" w:firstRow="0" w:lastRow="0" w:firstColumn="1" w:lastColumn="0" w:oddVBand="0" w:evenVBand="0" w:oddHBand="0" w:evenHBand="0" w:firstRowFirstColumn="0" w:firstRowLastColumn="0" w:lastRowFirstColumn="0" w:lastRowLastColumn="0"/>
+            <w:tcW w:w="4247" w:type="dxa"/>
+          </w:tcPr>
+          <w:p/>
+        </w:tc>
+        <w:tc>
+          <w:tcPr>
+            <w:tcW w:w="4247" w:type="dxa"/>
+          </w:tcPr>
+          <w:p>
+            <w:pPr>
+              <w:cnfStyle w:val="000000100000" w:firstRow="0" w:lastRow="0" w:firstColumn="0" w:lastColumn="0" w:oddVBand="0" w:evenVBand="0" w:oddHBand="1" w:evenHBand="0" w:firstRowFirstColumn="0" w:firstRowLastColumn="0" w:lastRowFirstColumn="0" w:lastRowLastColumn="0"/>
+            </w:pPr>
+            <w:r>
+              <w:t>3-O sistema guarda esses dados para quando o usuário logar no sistema</w:t>
             </w:r>
           </w:p>
         </w:tc>
@@ -636,7 +676,6 @@
           <w:tcPr>
             <w:cnfStyle w:val="001000000000" w:firstRow="0" w:lastRow="0" w:firstColumn="1" w:lastColumn="0" w:oddVBand="0" w:evenVBand="0" w:oddHBand="0" w:evenHBand="0" w:firstRowFirstColumn="0" w:firstRowLastColumn="0" w:lastRowFirstColumn="0" w:lastRowLastColumn="0"/>
             <w:tcW w:w="4247" w:type="dxa"/>
-            <w:vMerge w:val="restart"/>
           </w:tcPr>
           <w:p>
             <w:r>
@@ -652,18 +691,14 @@
             <w:pPr>
               <w:cnfStyle w:val="000000100000" w:firstRow="0" w:lastRow="0" w:firstColumn="0" w:lastColumn="0" w:oddVBand="0" w:evenVBand="0" w:oddHBand="1" w:evenHBand="0" w:firstRowFirstColumn="0" w:firstRowLastColumn="0" w:lastRowFirstColumn="0" w:lastRowLastColumn="0"/>
             </w:pPr>
-            <w:r>
-              <w:t>1-O sistema verifica os dados na BD</w:t>
-            </w:r>
-          </w:p>
-        </w:tc>
-      </w:tr>
-      <w:tr>
-        <w:tc>
-          <w:tcPr>
-            <w:cnfStyle w:val="001000000000" w:firstRow="0" w:lastRow="0" w:firstColumn="1" w:lastColumn="0" w:oddVBand="0" w:evenVBand="0" w:oddHBand="0" w:evenHBand="0" w:firstRowFirstColumn="0" w:firstRowLastColumn="0" w:lastRowFirstColumn="0" w:lastRowLastColumn="0"/>
-            <w:tcW w:w="4247" w:type="dxa"/>
-            <w:vMerge/>
+          </w:p>
+        </w:tc>
+      </w:tr>
+      <w:tr>
+        <w:tc>
+          <w:tcPr>
+            <w:cnfStyle w:val="001000000000" w:firstRow="0" w:lastRow="0" w:firstColumn="1" w:lastColumn="0" w:oddVBand="0" w:evenVBand="0" w:oddHBand="0" w:evenHBand="0" w:firstRowFirstColumn="0" w:firstRowLastColumn="0" w:lastRowFirstColumn="0" w:lastRowLastColumn="0"/>
+            <w:tcW w:w="4247" w:type="dxa"/>
           </w:tcPr>
           <w:p/>
         </w:tc>
@@ -676,15 +711,46 @@
               <w:cnfStyle w:val="000000000000" w:firstRow="0" w:lastRow="0" w:firstColumn="0" w:lastColumn="0" w:oddVBand="0" w:evenVBand="0" w:oddHBand="0" w:evenHBand="0" w:firstRowFirstColumn="0" w:firstRowLastColumn="0" w:lastRowFirstColumn="0" w:lastRowLastColumn="0"/>
             </w:pPr>
             <w:r>
-              <w:t>2-Permite o aceso as suas funcionalidades</w:t>
-            </w:r>
-          </w:p>
-        </w:tc>
-      </w:tr>
-      <w:tr>
-        <w:trPr>
-          <w:cnfStyle w:val="000000100000" w:firstRow="0" w:lastRow="0" w:firstColumn="0" w:lastColumn="0" w:oddVBand="0" w:evenVBand="0" w:oddHBand="1" w:evenHBand="0" w:firstRowFirstColumn="0" w:firstRowLastColumn="0" w:lastRowFirstColumn="0" w:lastRowLastColumn="0"/>
-        </w:trPr>
+              <w:t>2-O sistema verifica os dados na BD</w:t>
+            </w:r>
+          </w:p>
+        </w:tc>
+      </w:tr>
+      <w:tr>
+        <w:trPr>
+          <w:cnfStyle w:val="000000100000" w:firstRow="0" w:lastRow="0" w:firstColumn="0" w:lastColumn="0" w:oddVBand="0" w:evenVBand="0" w:oddHBand="1" w:evenHBand="0" w:firstRowFirstColumn="0" w:firstRowLastColumn="0" w:lastRowFirstColumn="0" w:lastRowLastColumn="0"/>
+        </w:trPr>
+        <w:tc>
+          <w:tcPr>
+            <w:cnfStyle w:val="001000000000" w:firstRow="0" w:lastRow="0" w:firstColumn="1" w:lastColumn="0" w:oddVBand="0" w:evenVBand="0" w:oddHBand="0" w:evenHBand="0" w:firstRowFirstColumn="0" w:firstRowLastColumn="0" w:lastRowFirstColumn="0" w:lastRowLastColumn="0"/>
+            <w:tcW w:w="4247" w:type="dxa"/>
+          </w:tcPr>
+          <w:p/>
+        </w:tc>
+        <w:tc>
+          <w:tcPr>
+            <w:tcW w:w="4247" w:type="dxa"/>
+          </w:tcPr>
+          <w:p>
+            <w:pPr>
+              <w:cnfStyle w:val="000000100000" w:firstRow="0" w:lastRow="0" w:firstColumn="0" w:lastColumn="0" w:oddVBand="0" w:evenVBand="0" w:oddHBand="1" w:evenHBand="0" w:firstRowFirstColumn="0" w:firstRowLastColumn="0" w:lastRowFirstColumn="0" w:lastRowLastColumn="0"/>
+            </w:pPr>
+            <w:r>
+              <w:t>3</w:t>
+            </w:r>
+            <w:r>
+              <w:t>-Permite o ac</w:t>
+            </w:r>
+            <w:r>
+              <w:t>c</w:t>
+            </w:r>
+            <w:r>
+              <w:t>eso as suas funcionalidades</w:t>
+            </w:r>
+          </w:p>
+        </w:tc>
+      </w:tr>
+      <w:tr>
         <w:tc>
           <w:tcPr>
             <w:cnfStyle w:val="001000000000" w:firstRow="0" w:lastRow="0" w:firstColumn="1" w:lastColumn="0" w:oddVBand="0" w:evenVBand="0" w:oddHBand="0" w:evenHBand="0" w:firstRowFirstColumn="0" w:firstRowLastColumn="0" w:lastRowFirstColumn="0" w:lastRowLastColumn="0"/>
@@ -702,7 +768,7 @@
           </w:tcPr>
           <w:p>
             <w:pPr>
-              <w:cnfStyle w:val="000000100000" w:firstRow="0" w:lastRow="0" w:firstColumn="0" w:lastColumn="0" w:oddVBand="0" w:evenVBand="0" w:oddHBand="1" w:evenHBand="0" w:firstRowFirstColumn="0" w:firstRowLastColumn="0" w:lastRowFirstColumn="0" w:lastRowLastColumn="0"/>
+              <w:cnfStyle w:val="000000000000" w:firstRow="0" w:lastRow="0" w:firstColumn="0" w:lastColumn="0" w:oddVBand="0" w:evenVBand="0" w:oddHBand="0" w:evenHBand="0" w:firstRowFirstColumn="0" w:firstRowLastColumn="0" w:lastRowFirstColumn="0" w:lastRowLastColumn="0"/>
             </w:pPr>
             <w:r>
               <w:t>Apenas usuários registrados podem fazer o login</w:t>
@@ -823,6 +889,7 @@
           </w:tcPr>
           <w:p>
             <w:r>
+              <w:lastRenderedPageBreak/>
               <w:t>Ator secundário</w:t>
             </w:r>
           </w:p>
@@ -850,7 +917,6 @@
           </w:tcPr>
           <w:p>
             <w:r>
-              <w:lastRenderedPageBreak/>
               <w:t>Resumo</w:t>
             </w:r>
           </w:p>
@@ -1003,22 +1069,62 @@
               <w:t>1-O utilizador seleciona a categoria</w:t>
             </w:r>
           </w:p>
-          <w:p>
-            <w:r>
-              <w:t>E fornece o tema que será o tópico</w:t>
-            </w:r>
-          </w:p>
-        </w:tc>
-        <w:tc>
-          <w:tcPr>
-            <w:tcW w:w="4247" w:type="dxa"/>
-          </w:tcPr>
-          <w:p>
-            <w:pPr>
-              <w:cnfStyle w:val="000000100000" w:firstRow="0" w:lastRow="0" w:firstColumn="0" w:lastColumn="0" w:oddVBand="0" w:evenVBand="0" w:oddHBand="1" w:evenHBand="0" w:firstRowFirstColumn="0" w:firstRowLastColumn="0" w:lastRowFirstColumn="0" w:lastRowLastColumn="0"/>
-            </w:pPr>
-            <w:r>
-              <w:t>1-O sistema recebe o tópico e envia pra o banco de dados</w:t>
+        </w:tc>
+        <w:tc>
+          <w:tcPr>
+            <w:tcW w:w="4247" w:type="dxa"/>
+          </w:tcPr>
+          <w:p>
+            <w:pPr>
+              <w:cnfStyle w:val="000000100000" w:firstRow="0" w:lastRow="0" w:firstColumn="0" w:lastColumn="0" w:oddVBand="0" w:evenVBand="0" w:oddHBand="1" w:evenHBand="0" w:firstRowFirstColumn="0" w:firstRowLastColumn="0" w:lastRowFirstColumn="0" w:lastRowLastColumn="0"/>
+            </w:pPr>
+          </w:p>
+        </w:tc>
+      </w:tr>
+      <w:tr>
+        <w:tc>
+          <w:tcPr>
+            <w:cnfStyle w:val="001000000000" w:firstRow="0" w:lastRow="0" w:firstColumn="1" w:lastColumn="0" w:oddVBand="0" w:evenVBand="0" w:oddHBand="0" w:evenHBand="0" w:firstRowFirstColumn="0" w:firstRowLastColumn="0" w:lastRowFirstColumn="0" w:lastRowLastColumn="0"/>
+            <w:tcW w:w="4247" w:type="dxa"/>
+          </w:tcPr>
+          <w:p>
+            <w:r>
+              <w:t>2- Fornece o tema que será o tópico</w:t>
+            </w:r>
+          </w:p>
+        </w:tc>
+        <w:tc>
+          <w:tcPr>
+            <w:tcW w:w="4247" w:type="dxa"/>
+          </w:tcPr>
+          <w:p>
+            <w:pPr>
+              <w:cnfStyle w:val="000000000000" w:firstRow="0" w:lastRow="0" w:firstColumn="0" w:lastColumn="0" w:oddVBand="0" w:evenVBand="0" w:oddHBand="0" w:evenHBand="0" w:firstRowFirstColumn="0" w:firstRowLastColumn="0" w:lastRowFirstColumn="0" w:lastRowLastColumn="0"/>
+            </w:pPr>
+          </w:p>
+        </w:tc>
+      </w:tr>
+      <w:tr>
+        <w:trPr>
+          <w:cnfStyle w:val="000000100000" w:firstRow="0" w:lastRow="0" w:firstColumn="0" w:lastColumn="0" w:oddVBand="0" w:evenVBand="0" w:oddHBand="1" w:evenHBand="0" w:firstRowFirstColumn="0" w:firstRowLastColumn="0" w:lastRowFirstColumn="0" w:lastRowLastColumn="0"/>
+        </w:trPr>
+        <w:tc>
+          <w:tcPr>
+            <w:cnfStyle w:val="001000000000" w:firstRow="0" w:lastRow="0" w:firstColumn="1" w:lastColumn="0" w:oddVBand="0" w:evenVBand="0" w:oddHBand="0" w:evenHBand="0" w:firstRowFirstColumn="0" w:firstRowLastColumn="0" w:lastRowFirstColumn="0" w:lastRowLastColumn="0"/>
+            <w:tcW w:w="4247" w:type="dxa"/>
+          </w:tcPr>
+          <w:p/>
+        </w:tc>
+        <w:tc>
+          <w:tcPr>
+            <w:tcW w:w="4247" w:type="dxa"/>
+          </w:tcPr>
+          <w:p>
+            <w:pPr>
+              <w:cnfStyle w:val="000000100000" w:firstRow="0" w:lastRow="0" w:firstColumn="0" w:lastColumn="0" w:oddVBand="0" w:evenVBand="0" w:oddHBand="1" w:evenHBand="0" w:firstRowFirstColumn="0" w:firstRowLastColumn="0" w:lastRowFirstColumn="0" w:lastRowLastColumn="0"/>
+            </w:pPr>
+            <w:r>
+              <w:t>3-O sistema recebe o tópico e envia pra o banco de dados</w:t>
             </w:r>
           </w:p>
         </w:tc>
@@ -1348,13 +1454,35 @@
             <w:pPr>
               <w:cnfStyle w:val="000000100000" w:firstRow="0" w:lastRow="0" w:firstColumn="0" w:lastColumn="0" w:oddVBand="0" w:evenVBand="0" w:oddHBand="1" w:evenHBand="0" w:firstRowFirstColumn="0" w:firstRowLastColumn="0" w:lastRowFirstColumn="0" w:lastRowLastColumn="0"/>
             </w:pPr>
-            <w:r>
-              <w:t xml:space="preserve">1-O sistema relaciona o post àquele tópico </w:t>
-            </w:r>
-          </w:p>
-        </w:tc>
-      </w:tr>
-      <w:tr>
+          </w:p>
+        </w:tc>
+      </w:tr>
+      <w:tr>
+        <w:tc>
+          <w:tcPr>
+            <w:cnfStyle w:val="001000000000" w:firstRow="0" w:lastRow="0" w:firstColumn="1" w:lastColumn="0" w:oddVBand="0" w:evenVBand="0" w:oddHBand="0" w:evenHBand="0" w:firstRowFirstColumn="0" w:firstRowLastColumn="0" w:lastRowFirstColumn="0" w:lastRowLastColumn="0"/>
+            <w:tcW w:w="4247" w:type="dxa"/>
+          </w:tcPr>
+          <w:p/>
+        </w:tc>
+        <w:tc>
+          <w:tcPr>
+            <w:tcW w:w="4247" w:type="dxa"/>
+          </w:tcPr>
+          <w:p>
+            <w:pPr>
+              <w:cnfStyle w:val="000000000000" w:firstRow="0" w:lastRow="0" w:firstColumn="0" w:lastColumn="0" w:oddVBand="0" w:evenVBand="0" w:oddHBand="0" w:evenHBand="0" w:firstRowFirstColumn="0" w:firstRowLastColumn="0" w:lastRowFirstColumn="0" w:lastRowLastColumn="0"/>
+            </w:pPr>
+            <w:r>
+              <w:t>2-O sistema relaciona o post àquele tópico</w:t>
+            </w:r>
+          </w:p>
+        </w:tc>
+      </w:tr>
+      <w:tr>
+        <w:trPr>
+          <w:cnfStyle w:val="000000100000" w:firstRow="0" w:lastRow="0" w:firstColumn="0" w:lastColumn="0" w:oddVBand="0" w:evenVBand="0" w:oddHBand="1" w:evenHBand="0" w:firstRowFirstColumn="0" w:firstRowLastColumn="0" w:lastRowFirstColumn="0" w:lastRowLastColumn="0"/>
+        </w:trPr>
         <w:tc>
           <w:tcPr>
             <w:cnfStyle w:val="001000000000" w:firstRow="0" w:lastRow="0" w:firstColumn="1" w:lastColumn="0" w:oddVBand="0" w:evenVBand="0" w:oddHBand="0" w:evenHBand="0" w:firstRowFirstColumn="0" w:firstRowLastColumn="0" w:lastRowFirstColumn="0" w:lastRowLastColumn="0"/>
@@ -1372,7 +1500,7 @@
           </w:tcPr>
           <w:p>
             <w:pPr>
-              <w:cnfStyle w:val="000000000000" w:firstRow="0" w:lastRow="0" w:firstColumn="0" w:lastColumn="0" w:oddVBand="0" w:evenVBand="0" w:oddHBand="0" w:evenHBand="0" w:firstRowFirstColumn="0" w:firstRowLastColumn="0" w:lastRowFirstColumn="0" w:lastRowLastColumn="0"/>
+              <w:cnfStyle w:val="000000100000" w:firstRow="0" w:lastRow="0" w:firstColumn="0" w:lastColumn="0" w:oddVBand="0" w:evenVBand="0" w:oddHBand="1" w:evenHBand="0" w:firstRowFirstColumn="0" w:firstRowLastColumn="0" w:lastRowFirstColumn="0" w:lastRowLastColumn="0"/>
             </w:pPr>
             <w:r>
               <w:t>Usuário suspenso ou banido não poderá criar post</w:t>
@@ -1663,54 +1791,134 @@
           </w:tcPr>
           <w:p>
             <w:r>
-              <w:t>1-Selecionar post e edita-lo</w:t>
-            </w:r>
-          </w:p>
-        </w:tc>
-        <w:tc>
-          <w:tcPr>
-            <w:tcW w:w="4247" w:type="dxa"/>
-          </w:tcPr>
-          <w:p>
-            <w:pPr>
-              <w:cnfStyle w:val="000000100000" w:firstRow="0" w:lastRow="0" w:firstColumn="0" w:lastColumn="0" w:oddVBand="0" w:evenVBand="0" w:oddHBand="1" w:evenHBand="0" w:firstRowFirstColumn="0" w:firstRowLastColumn="0" w:lastRowFirstColumn="0" w:lastRowLastColumn="0"/>
-            </w:pPr>
-            <w:r>
-              <w:t>1-O sistema vai permitir a seleção e edição</w:t>
-            </w:r>
-          </w:p>
-        </w:tc>
-      </w:tr>
-      <w:tr>
-        <w:tc>
-          <w:tcPr>
-            <w:cnfStyle w:val="001000000000" w:firstRow="0" w:lastRow="0" w:firstColumn="1" w:lastColumn="0" w:oddVBand="0" w:evenVBand="0" w:oddHBand="0" w:evenHBand="0" w:firstRowFirstColumn="0" w:firstRowLastColumn="0" w:lastRowFirstColumn="0" w:lastRowLastColumn="0"/>
-            <w:tcW w:w="4247" w:type="dxa"/>
-          </w:tcPr>
-          <w:p>
-            <w:r>
-              <w:t>2- Salvar altrações</w:t>
-            </w:r>
-          </w:p>
-        </w:tc>
-        <w:tc>
-          <w:tcPr>
-            <w:tcW w:w="4247" w:type="dxa"/>
-          </w:tcPr>
-          <w:p>
-            <w:pPr>
-              <w:cnfStyle w:val="000000000000" w:firstRow="0" w:lastRow="0" w:firstColumn="0" w:lastColumn="0" w:oddVBand="0" w:evenVBand="0" w:oddHBand="0" w:evenHBand="0" w:firstRowFirstColumn="0" w:firstRowLastColumn="0" w:lastRowFirstColumn="0" w:lastRowLastColumn="0"/>
-            </w:pPr>
-            <w:r>
-              <w:t>2-Guardar as alterações feitas</w:t>
-            </w:r>
-          </w:p>
-        </w:tc>
-      </w:tr>
-      <w:tr>
-        <w:trPr>
-          <w:cnfStyle w:val="000000100000" w:firstRow="0" w:lastRow="0" w:firstColumn="0" w:lastColumn="0" w:oddVBand="0" w:evenVBand="0" w:oddHBand="1" w:evenHBand="0" w:firstRowFirstColumn="0" w:firstRowLastColumn="0" w:lastRowFirstColumn="0" w:lastRowLastColumn="0"/>
-        </w:trPr>
+              <w:t>1-Selecionar post</w:t>
+            </w:r>
+            <w:r>
+              <w:t xml:space="preserve">e </w:t>
+            </w:r>
+          </w:p>
+        </w:tc>
+        <w:tc>
+          <w:tcPr>
+            <w:tcW w:w="4247" w:type="dxa"/>
+          </w:tcPr>
+          <w:p>
+            <w:pPr>
+              <w:cnfStyle w:val="000000100000" w:firstRow="0" w:lastRow="0" w:firstColumn="0" w:lastColumn="0" w:oddVBand="0" w:evenVBand="0" w:oddHBand="1" w:evenHBand="0" w:firstRowFirstColumn="0" w:firstRowLastColumn="0" w:lastRowFirstColumn="0" w:lastRowLastColumn="0"/>
+            </w:pPr>
+          </w:p>
+        </w:tc>
+      </w:tr>
+      <w:tr>
+        <w:tc>
+          <w:tcPr>
+            <w:cnfStyle w:val="001000000000" w:firstRow="0" w:lastRow="0" w:firstColumn="1" w:lastColumn="0" w:oddVBand="0" w:evenVBand="0" w:oddHBand="0" w:evenHBand="0" w:firstRowFirstColumn="0" w:firstRowLastColumn="0" w:lastRowFirstColumn="0" w:lastRowLastColumn="0"/>
+            <w:tcW w:w="4247" w:type="dxa"/>
+          </w:tcPr>
+          <w:p>
+            <w:r>
+              <w:t>2-Clicar no botão ou ícone para editar</w:t>
+            </w:r>
+          </w:p>
+        </w:tc>
+        <w:tc>
+          <w:tcPr>
+            <w:tcW w:w="4247" w:type="dxa"/>
+          </w:tcPr>
+          <w:p>
+            <w:pPr>
+              <w:cnfStyle w:val="000000000000" w:firstRow="0" w:lastRow="0" w:firstColumn="0" w:lastColumn="0" w:oddVBand="0" w:evenVBand="0" w:oddHBand="0" w:evenHBand="0" w:firstRowFirstColumn="0" w:firstRowLastColumn="0" w:lastRowFirstColumn="0" w:lastRowLastColumn="0"/>
+            </w:pPr>
+          </w:p>
+        </w:tc>
+      </w:tr>
+      <w:tr>
+        <w:trPr>
+          <w:cnfStyle w:val="000000100000" w:firstRow="0" w:lastRow="0" w:firstColumn="0" w:lastColumn="0" w:oddVBand="0" w:evenVBand="0" w:oddHBand="1" w:evenHBand="0" w:firstRowFirstColumn="0" w:firstRowLastColumn="0" w:lastRowFirstColumn="0" w:lastRowLastColumn="0"/>
+        </w:trPr>
+        <w:tc>
+          <w:tcPr>
+            <w:cnfStyle w:val="001000000000" w:firstRow="0" w:lastRow="0" w:firstColumn="1" w:lastColumn="0" w:oddVBand="0" w:evenVBand="0" w:oddHBand="0" w:evenHBand="0" w:firstRowFirstColumn="0" w:firstRowLastColumn="0" w:lastRowFirstColumn="0" w:lastRowLastColumn="0"/>
+            <w:tcW w:w="4247" w:type="dxa"/>
+          </w:tcPr>
+          <w:p/>
+        </w:tc>
+        <w:tc>
+          <w:tcPr>
+            <w:tcW w:w="4247" w:type="dxa"/>
+          </w:tcPr>
+          <w:p>
+            <w:pPr>
+              <w:cnfStyle w:val="000000100000" w:firstRow="0" w:lastRow="0" w:firstColumn="0" w:lastColumn="0" w:oddVBand="0" w:evenVBand="0" w:oddHBand="1" w:evenHBand="0" w:firstRowFirstColumn="0" w:firstRowLastColumn="0" w:lastRowFirstColumn="0" w:lastRowLastColumn="0"/>
+            </w:pPr>
+            <w:r>
+              <w:t>3-O sistema permite a edição do post</w:t>
+            </w:r>
+          </w:p>
+        </w:tc>
+      </w:tr>
+      <w:tr>
+        <w:tc>
+          <w:tcPr>
+            <w:cnfStyle w:val="001000000000" w:firstRow="0" w:lastRow="0" w:firstColumn="1" w:lastColumn="0" w:oddVBand="0" w:evenVBand="0" w:oddHBand="0" w:evenHBand="0" w:firstRowFirstColumn="0" w:firstRowLastColumn="0" w:lastRowFirstColumn="0" w:lastRowLastColumn="0"/>
+            <w:tcW w:w="4247" w:type="dxa"/>
+          </w:tcPr>
+          <w:p>
+            <w:r>
+              <w:lastRenderedPageBreak/>
+              <w:t>4</w:t>
+            </w:r>
+            <w:r>
+              <w:t xml:space="preserve">- </w:t>
+            </w:r>
+            <w:r>
+              <w:t xml:space="preserve">Clicaar em </w:t>
+            </w:r>
+            <w:r>
+              <w:t>Salvar altrações</w:t>
+            </w:r>
+          </w:p>
+        </w:tc>
+        <w:tc>
+          <w:tcPr>
+            <w:tcW w:w="4247" w:type="dxa"/>
+          </w:tcPr>
+          <w:p>
+            <w:pPr>
+              <w:cnfStyle w:val="000000000000" w:firstRow="0" w:lastRow="0" w:firstColumn="0" w:lastColumn="0" w:oddVBand="0" w:evenVBand="0" w:oddHBand="0" w:evenHBand="0" w:firstRowFirstColumn="0" w:firstRowLastColumn="0" w:lastRowFirstColumn="0" w:lastRowLastColumn="0"/>
+            </w:pPr>
+          </w:p>
+        </w:tc>
+      </w:tr>
+      <w:tr>
+        <w:trPr>
+          <w:cnfStyle w:val="000000100000" w:firstRow="0" w:lastRow="0" w:firstColumn="0" w:lastColumn="0" w:oddVBand="0" w:evenVBand="0" w:oddHBand="1" w:evenHBand="0" w:firstRowFirstColumn="0" w:firstRowLastColumn="0" w:lastRowFirstColumn="0" w:lastRowLastColumn="0"/>
+        </w:trPr>
+        <w:tc>
+          <w:tcPr>
+            <w:cnfStyle w:val="001000000000" w:firstRow="0" w:lastRow="0" w:firstColumn="1" w:lastColumn="0" w:oddVBand="0" w:evenVBand="0" w:oddHBand="0" w:evenHBand="0" w:firstRowFirstColumn="0" w:firstRowLastColumn="0" w:lastRowFirstColumn="0" w:lastRowLastColumn="0"/>
+            <w:tcW w:w="4247" w:type="dxa"/>
+          </w:tcPr>
+          <w:p/>
+        </w:tc>
+        <w:tc>
+          <w:tcPr>
+            <w:tcW w:w="4247" w:type="dxa"/>
+          </w:tcPr>
+          <w:p>
+            <w:pPr>
+              <w:cnfStyle w:val="000000100000" w:firstRow="0" w:lastRow="0" w:firstColumn="0" w:lastColumn="0" w:oddVBand="0" w:evenVBand="0" w:oddHBand="1" w:evenHBand="0" w:firstRowFirstColumn="0" w:firstRowLastColumn="0" w:lastRowFirstColumn="0" w:lastRowLastColumn="0"/>
+            </w:pPr>
+            <w:r>
+              <w:t>5</w:t>
+            </w:r>
+            <w:r>
+              <w:t>-Guardar as alterações feitas</w:t>
+            </w:r>
+          </w:p>
+        </w:tc>
+      </w:tr>
+      <w:tr>
         <w:tc>
           <w:tcPr>
             <w:cnfStyle w:val="001000000000" w:firstRow="0" w:lastRow="0" w:firstColumn="1" w:lastColumn="0" w:oddVBand="0" w:evenVBand="0" w:oddHBand="0" w:evenHBand="0" w:firstRowFirstColumn="0" w:firstRowLastColumn="0" w:lastRowFirstColumn="0" w:lastRowLastColumn="0"/>
@@ -1728,7 +1936,7 @@
           </w:tcPr>
           <w:p>
             <w:pPr>
-              <w:cnfStyle w:val="000000100000" w:firstRow="0" w:lastRow="0" w:firstColumn="0" w:lastColumn="0" w:oddVBand="0" w:evenVBand="0" w:oddHBand="1" w:evenHBand="0" w:firstRowFirstColumn="0" w:firstRowLastColumn="0" w:lastRowFirstColumn="0" w:lastRowLastColumn="0"/>
+              <w:cnfStyle w:val="000000000000" w:firstRow="0" w:lastRow="0" w:firstColumn="0" w:lastColumn="0" w:oddVBand="0" w:evenVBand="0" w:oddHBand="0" w:evenHBand="0" w:firstRowFirstColumn="0" w:firstRowLastColumn="0" w:lastRowFirstColumn="0" w:lastRowLastColumn="0"/>
             </w:pPr>
             <w:r>
               <w:t>Usuários normais podem apenas fazer a edição dos seus próprios posts</w:t>
@@ -1741,7 +1949,6 @@
     <w:p/>
     <w:p>
       <w:r>
-        <w:lastRenderedPageBreak/>
         <w:t>6.UC06:Excluir post</w:t>
       </w:r>
     </w:p>
@@ -2022,20 +2229,71 @@
           </w:tcPr>
           <w:p>
             <w:r>
-              <w:t>Selecionar post e clicar em excluir post</w:t>
-            </w:r>
-          </w:p>
-        </w:tc>
-        <w:tc>
-          <w:tcPr>
-            <w:tcW w:w="4247" w:type="dxa"/>
-          </w:tcPr>
-          <w:p>
-            <w:pPr>
-              <w:cnfStyle w:val="000000100000" w:firstRow="0" w:lastRow="0" w:firstColumn="0" w:lastColumn="0" w:oddVBand="0" w:evenVBand="0" w:oddHBand="1" w:evenHBand="0" w:firstRowFirstColumn="0" w:firstRowLastColumn="0" w:lastRowFirstColumn="0" w:lastRowLastColumn="0"/>
-            </w:pPr>
-            <w:r>
-              <w:t>1-O sistema vai apagar o post</w:t>
+              <w:t>1-</w:t>
+            </w:r>
+            <w:r>
+              <w:t xml:space="preserve">Selecionar post </w:t>
+            </w:r>
+          </w:p>
+        </w:tc>
+        <w:tc>
+          <w:tcPr>
+            <w:tcW w:w="4247" w:type="dxa"/>
+          </w:tcPr>
+          <w:p>
+            <w:pPr>
+              <w:cnfStyle w:val="000000100000" w:firstRow="0" w:lastRow="0" w:firstColumn="0" w:lastColumn="0" w:oddVBand="0" w:evenVBand="0" w:oddHBand="1" w:evenHBand="0" w:firstRowFirstColumn="0" w:firstRowLastColumn="0" w:lastRowFirstColumn="0" w:lastRowLastColumn="0"/>
+            </w:pPr>
+          </w:p>
+        </w:tc>
+      </w:tr>
+      <w:tr>
+        <w:tc>
+          <w:tcPr>
+            <w:cnfStyle w:val="001000000000" w:firstRow="0" w:lastRow="0" w:firstColumn="1" w:lastColumn="0" w:oddVBand="0" w:evenVBand="0" w:oddHBand="0" w:evenHBand="0" w:firstRowFirstColumn="0" w:firstRowLastColumn="0" w:lastRowFirstColumn="0" w:lastRowLastColumn="0"/>
+            <w:tcW w:w="4247" w:type="dxa"/>
+          </w:tcPr>
+          <w:p>
+            <w:r>
+              <w:t>2- C</w:t>
+            </w:r>
+            <w:r>
+              <w:t>licar em excluir post</w:t>
+            </w:r>
+          </w:p>
+        </w:tc>
+        <w:tc>
+          <w:tcPr>
+            <w:tcW w:w="4247" w:type="dxa"/>
+          </w:tcPr>
+          <w:p>
+            <w:pPr>
+              <w:cnfStyle w:val="000000000000" w:firstRow="0" w:lastRow="0" w:firstColumn="0" w:lastColumn="0" w:oddVBand="0" w:evenVBand="0" w:oddHBand="0" w:evenHBand="0" w:firstRowFirstColumn="0" w:firstRowLastColumn="0" w:lastRowFirstColumn="0" w:lastRowLastColumn="0"/>
+            </w:pPr>
+          </w:p>
+        </w:tc>
+      </w:tr>
+      <w:tr>
+        <w:trPr>
+          <w:cnfStyle w:val="000000100000" w:firstRow="0" w:lastRow="0" w:firstColumn="0" w:lastColumn="0" w:oddVBand="0" w:evenVBand="0" w:oddHBand="1" w:evenHBand="0" w:firstRowFirstColumn="0" w:firstRowLastColumn="0" w:lastRowFirstColumn="0" w:lastRowLastColumn="0"/>
+        </w:trPr>
+        <w:tc>
+          <w:tcPr>
+            <w:cnfStyle w:val="001000000000" w:firstRow="0" w:lastRow="0" w:firstColumn="1" w:lastColumn="0" w:oddVBand="0" w:evenVBand="0" w:oddHBand="0" w:evenHBand="0" w:firstRowFirstColumn="0" w:firstRowLastColumn="0" w:lastRowFirstColumn="0" w:lastRowLastColumn="0"/>
+            <w:tcW w:w="4247" w:type="dxa"/>
+          </w:tcPr>
+          <w:p/>
+        </w:tc>
+        <w:tc>
+          <w:tcPr>
+            <w:tcW w:w="4247" w:type="dxa"/>
+          </w:tcPr>
+          <w:p>
+            <w:pPr>
+              <w:cnfStyle w:val="000000100000" w:firstRow="0" w:lastRow="0" w:firstColumn="0" w:lastColumn="0" w:oddVBand="0" w:evenVBand="0" w:oddHBand="1" w:evenHBand="0" w:firstRowFirstColumn="0" w:firstRowLastColumn="0" w:lastRowFirstColumn="0" w:lastRowLastColumn="0"/>
+            </w:pPr>
+            <w:r>
+              <w:t>3-O sistema vai apagar o post</w:t>
             </w:r>
           </w:p>
         </w:tc>
@@ -2170,6 +2428,9 @@
             <w:r>
               <w:t>Utilizador</w:t>
             </w:r>
+            <w:r>
+              <w:t>(Administrador)</w:t>
+            </w:r>
           </w:p>
         </w:tc>
       </w:tr>
@@ -2227,11 +2488,17 @@
               <w:t>Este caso de uso descreve como o usuário</w:t>
             </w:r>
             <w:r>
-              <w:t>(admin) poderá administraras categorias da plataforma</w:t>
+              <w:t>(admin) poderá administrar</w:t>
             </w:r>
             <w:r>
               <w:t xml:space="preserve"> </w:t>
             </w:r>
+            <w:r>
+              <w:t>as categorias da plataforma</w:t>
+            </w:r>
+            <w:r>
+              <w:t xml:space="preserve"> </w:t>
+            </w:r>
           </w:p>
         </w:tc>
       </w:tr>
@@ -2260,6 +2527,9 @@
             </w:pPr>
             <w:r>
               <w:t>Estar logado no sistema</w:t>
+            </w:r>
+            <w:r>
+              <w:t xml:space="preserve"> e ser um admin</w:t>
             </w:r>
           </w:p>
         </w:tc>
@@ -2365,20 +2635,21 @@
             <w:r>
               <w:t>1-</w:t>
             </w:r>
-          </w:p>
-        </w:tc>
-        <w:tc>
-          <w:tcPr>
-            <w:tcW w:w="4247" w:type="dxa"/>
-          </w:tcPr>
-          <w:p>
-            <w:pPr>
-              <w:cnfStyle w:val="000000100000" w:firstRow="0" w:lastRow="0" w:firstColumn="0" w:lastColumn="0" w:oddVBand="0" w:evenVBand="0" w:oddHBand="1" w:evenHBand="0" w:firstRowFirstColumn="0" w:firstRowLastColumn="0" w:lastRowFirstColumn="0" w:lastRowLastColumn="0"/>
-            </w:pPr>
-          </w:p>
-        </w:tc>
-        <w:bookmarkStart w:id="0" w:name="_GoBack"/>
-        <w:bookmarkEnd w:id="0"/>
+            <w:r>
+              <w:t>Clicar em gerenciar categorias</w:t>
+            </w:r>
+          </w:p>
+        </w:tc>
+        <w:tc>
+          <w:tcPr>
+            <w:tcW w:w="4247" w:type="dxa"/>
+          </w:tcPr>
+          <w:p>
+            <w:pPr>
+              <w:cnfStyle w:val="000000100000" w:firstRow="0" w:lastRow="0" w:firstColumn="0" w:lastColumn="0" w:oddVBand="0" w:evenVBand="0" w:oddHBand="1" w:evenHBand="0" w:firstRowFirstColumn="0" w:firstRowLastColumn="0" w:lastRowFirstColumn="0" w:lastRowLastColumn="0"/>
+            </w:pPr>
+          </w:p>
+        </w:tc>
       </w:tr>
       <w:tr>
         <w:tc>
@@ -2396,73 +2667,16 @@
             <w:pPr>
               <w:cnfStyle w:val="000000000000" w:firstRow="0" w:lastRow="0" w:firstColumn="0" w:lastColumn="0" w:oddVBand="0" w:evenVBand="0" w:oddHBand="0" w:evenHBand="0" w:firstRowFirstColumn="0" w:firstRowLastColumn="0" w:lastRowFirstColumn="0" w:lastRowLastColumn="0"/>
             </w:pPr>
-          </w:p>
-        </w:tc>
-      </w:tr>
-      <w:tr>
-        <w:trPr>
-          <w:cnfStyle w:val="000000100000" w:firstRow="0" w:lastRow="0" w:firstColumn="0" w:lastColumn="0" w:oddVBand="0" w:evenVBand="0" w:oddHBand="1" w:evenHBand="0" w:firstRowFirstColumn="0" w:firstRowLastColumn="0" w:lastRowFirstColumn="0" w:lastRowLastColumn="0"/>
-        </w:trPr>
-        <w:tc>
-          <w:tcPr>
-            <w:cnfStyle w:val="001000000000" w:firstRow="0" w:lastRow="0" w:firstColumn="1" w:lastColumn="0" w:oddVBand="0" w:evenVBand="0" w:oddHBand="0" w:evenHBand="0" w:firstRowFirstColumn="0" w:firstRowLastColumn="0" w:lastRowFirstColumn="0" w:lastRowLastColumn="0"/>
-            <w:tcW w:w="4247" w:type="dxa"/>
-          </w:tcPr>
-          <w:p/>
-        </w:tc>
-        <w:tc>
-          <w:tcPr>
-            <w:tcW w:w="4247" w:type="dxa"/>
-          </w:tcPr>
-          <w:p>
-            <w:pPr>
-              <w:cnfStyle w:val="000000100000" w:firstRow="0" w:lastRow="0" w:firstColumn="0" w:lastColumn="0" w:oddVBand="0" w:evenVBand="0" w:oddHBand="1" w:evenHBand="0" w:firstRowFirstColumn="0" w:firstRowLastColumn="0" w:lastRowFirstColumn="0" w:lastRowLastColumn="0"/>
-            </w:pPr>
-          </w:p>
-        </w:tc>
-      </w:tr>
-      <w:tr>
-        <w:tc>
-          <w:tcPr>
-            <w:cnfStyle w:val="001000000000" w:firstRow="0" w:lastRow="0" w:firstColumn="1" w:lastColumn="0" w:oddVBand="0" w:evenVBand="0" w:oddHBand="0" w:evenHBand="0" w:firstRowFirstColumn="0" w:firstRowLastColumn="0" w:lastRowFirstColumn="0" w:lastRowLastColumn="0"/>
-            <w:tcW w:w="4247" w:type="dxa"/>
-          </w:tcPr>
-          <w:p/>
-        </w:tc>
-        <w:tc>
-          <w:tcPr>
-            <w:tcW w:w="4247" w:type="dxa"/>
-          </w:tcPr>
-          <w:p>
-            <w:pPr>
-              <w:cnfStyle w:val="000000000000" w:firstRow="0" w:lastRow="0" w:firstColumn="0" w:lastColumn="0" w:oddVBand="0" w:evenVBand="0" w:oddHBand="0" w:evenHBand="0" w:firstRowFirstColumn="0" w:firstRowLastColumn="0" w:lastRowFirstColumn="0" w:lastRowLastColumn="0"/>
-            </w:pPr>
-          </w:p>
-        </w:tc>
-      </w:tr>
-      <w:tr>
-        <w:trPr>
-          <w:cnfStyle w:val="000000100000" w:firstRow="0" w:lastRow="0" w:firstColumn="0" w:lastColumn="0" w:oddVBand="0" w:evenVBand="0" w:oddHBand="1" w:evenHBand="0" w:firstRowFirstColumn="0" w:firstRowLastColumn="0" w:lastRowFirstColumn="0" w:lastRowLastColumn="0"/>
-        </w:trPr>
-        <w:tc>
-          <w:tcPr>
-            <w:cnfStyle w:val="001000000000" w:firstRow="0" w:lastRow="0" w:firstColumn="1" w:lastColumn="0" w:oddVBand="0" w:evenVBand="0" w:oddHBand="0" w:evenHBand="0" w:firstRowFirstColumn="0" w:firstRowLastColumn="0" w:lastRowFirstColumn="0" w:lastRowLastColumn="0"/>
-            <w:tcW w:w="4247" w:type="dxa"/>
-          </w:tcPr>
-          <w:p/>
-        </w:tc>
-        <w:tc>
-          <w:tcPr>
-            <w:tcW w:w="4247" w:type="dxa"/>
-          </w:tcPr>
-          <w:p>
-            <w:pPr>
-              <w:cnfStyle w:val="000000100000" w:firstRow="0" w:lastRow="0" w:firstColumn="0" w:lastColumn="0" w:oddVBand="0" w:evenVBand="0" w:oddHBand="1" w:evenHBand="0" w:firstRowFirstColumn="0" w:firstRowLastColumn="0" w:lastRowFirstColumn="0" w:lastRowLastColumn="0"/>
-            </w:pPr>
-          </w:p>
-        </w:tc>
-      </w:tr>
-      <w:tr>
+            <w:r>
+              <w:t>2-O sistema vai apresentar as opções relacionadas ao gerenciamento das categorias</w:t>
+            </w:r>
+          </w:p>
+        </w:tc>
+      </w:tr>
+      <w:tr>
+        <w:trPr>
+          <w:cnfStyle w:val="000000100000" w:firstRow="0" w:lastRow="0" w:firstColumn="0" w:lastColumn="0" w:oddVBand="0" w:evenVBand="0" w:oddHBand="1" w:evenHBand="0" w:firstRowFirstColumn="0" w:firstRowLastColumn="0" w:lastRowFirstColumn="0" w:lastRowLastColumn="0"/>
+        </w:trPr>
         <w:tc>
           <w:tcPr>
             <w:cnfStyle w:val="001000000000" w:firstRow="0" w:lastRow="0" w:firstColumn="1" w:lastColumn="0" w:oddVBand="0" w:evenVBand="0" w:oddHBand="0" w:evenHBand="0" w:firstRowFirstColumn="0" w:firstRowLastColumn="0" w:lastRowFirstColumn="0" w:lastRowLastColumn="0"/>
@@ -2480,90 +2694,11 @@
           </w:tcPr>
           <w:p>
             <w:pPr>
-              <w:cnfStyle w:val="000000000000" w:firstRow="0" w:lastRow="0" w:firstColumn="0" w:lastColumn="0" w:oddVBand="0" w:evenVBand="0" w:oddHBand="0" w:evenHBand="0" w:firstRowFirstColumn="0" w:firstRowLastColumn="0" w:lastRowFirstColumn="0" w:lastRowLastColumn="0"/>
-            </w:pPr>
-          </w:p>
-        </w:tc>
-      </w:tr>
-      <w:tr>
-        <w:trPr>
-          <w:cnfStyle w:val="000000100000" w:firstRow="0" w:lastRow="0" w:firstColumn="0" w:lastColumn="0" w:oddVBand="0" w:evenVBand="0" w:oddHBand="1" w:evenHBand="0" w:firstRowFirstColumn="0" w:firstRowLastColumn="0" w:lastRowFirstColumn="0" w:lastRowLastColumn="0"/>
-        </w:trPr>
-        <w:tc>
-          <w:tcPr>
-            <w:cnfStyle w:val="001000000000" w:firstRow="0" w:lastRow="0" w:firstColumn="1" w:lastColumn="0" w:oddVBand="0" w:evenVBand="0" w:oddHBand="0" w:evenHBand="0" w:firstRowFirstColumn="0" w:firstRowLastColumn="0" w:lastRowFirstColumn="0" w:lastRowLastColumn="0"/>
-            <w:tcW w:w="4247" w:type="dxa"/>
-          </w:tcPr>
-          <w:p/>
-        </w:tc>
-        <w:tc>
-          <w:tcPr>
-            <w:tcW w:w="4247" w:type="dxa"/>
-          </w:tcPr>
-          <w:p>
-            <w:pPr>
-              <w:cnfStyle w:val="000000100000" w:firstRow="0" w:lastRow="0" w:firstColumn="0" w:lastColumn="0" w:oddVBand="0" w:evenVBand="0" w:oddHBand="1" w:evenHBand="0" w:firstRowFirstColumn="0" w:firstRowLastColumn="0" w:lastRowFirstColumn="0" w:lastRowLastColumn="0"/>
-            </w:pPr>
-          </w:p>
-        </w:tc>
-      </w:tr>
-      <w:tr>
-        <w:tc>
-          <w:tcPr>
-            <w:cnfStyle w:val="001000000000" w:firstRow="0" w:lastRow="0" w:firstColumn="1" w:lastColumn="0" w:oddVBand="0" w:evenVBand="0" w:oddHBand="0" w:evenHBand="0" w:firstRowFirstColumn="0" w:firstRowLastColumn="0" w:lastRowFirstColumn="0" w:lastRowLastColumn="0"/>
-            <w:tcW w:w="4247" w:type="dxa"/>
-          </w:tcPr>
-          <w:p/>
-        </w:tc>
-        <w:tc>
-          <w:tcPr>
-            <w:tcW w:w="4247" w:type="dxa"/>
-          </w:tcPr>
-          <w:p>
-            <w:pPr>
-              <w:cnfStyle w:val="000000000000" w:firstRow="0" w:lastRow="0" w:firstColumn="0" w:lastColumn="0" w:oddVBand="0" w:evenVBand="0" w:oddHBand="0" w:evenHBand="0" w:firstRowFirstColumn="0" w:firstRowLastColumn="0" w:lastRowFirstColumn="0" w:lastRowLastColumn="0"/>
-            </w:pPr>
-          </w:p>
-        </w:tc>
-      </w:tr>
-      <w:tr>
-        <w:trPr>
-          <w:cnfStyle w:val="000000100000" w:firstRow="0" w:lastRow="0" w:firstColumn="0" w:lastColumn="0" w:oddVBand="0" w:evenVBand="0" w:oddHBand="1" w:evenHBand="0" w:firstRowFirstColumn="0" w:firstRowLastColumn="0" w:lastRowFirstColumn="0" w:lastRowLastColumn="0"/>
-        </w:trPr>
-        <w:tc>
-          <w:tcPr>
-            <w:cnfStyle w:val="001000000000" w:firstRow="0" w:lastRow="0" w:firstColumn="1" w:lastColumn="0" w:oddVBand="0" w:evenVBand="0" w:oddHBand="0" w:evenHBand="0" w:firstRowFirstColumn="0" w:firstRowLastColumn="0" w:lastRowFirstColumn="0" w:lastRowLastColumn="0"/>
-            <w:tcW w:w="4247" w:type="dxa"/>
-          </w:tcPr>
-          <w:p/>
-        </w:tc>
-        <w:tc>
-          <w:tcPr>
-            <w:tcW w:w="4247" w:type="dxa"/>
-          </w:tcPr>
-          <w:p>
-            <w:pPr>
-              <w:cnfStyle w:val="000000100000" w:firstRow="0" w:lastRow="0" w:firstColumn="0" w:lastColumn="0" w:oddVBand="0" w:evenVBand="0" w:oddHBand="1" w:evenHBand="0" w:firstRowFirstColumn="0" w:firstRowLastColumn="0" w:lastRowFirstColumn="0" w:lastRowLastColumn="0"/>
-            </w:pPr>
-          </w:p>
-        </w:tc>
-      </w:tr>
-      <w:tr>
-        <w:tc>
-          <w:tcPr>
-            <w:cnfStyle w:val="001000000000" w:firstRow="0" w:lastRow="0" w:firstColumn="1" w:lastColumn="0" w:oddVBand="0" w:evenVBand="0" w:oddHBand="0" w:evenHBand="0" w:firstRowFirstColumn="0" w:firstRowLastColumn="0" w:lastRowFirstColumn="0" w:lastRowLastColumn="0"/>
-            <w:tcW w:w="4247" w:type="dxa"/>
-          </w:tcPr>
-          <w:p/>
-        </w:tc>
-        <w:tc>
-          <w:tcPr>
-            <w:tcW w:w="4247" w:type="dxa"/>
-          </w:tcPr>
-          <w:p>
-            <w:pPr>
-              <w:cnfStyle w:val="000000000000" w:firstRow="0" w:lastRow="0" w:firstColumn="0" w:lastColumn="0" w:oddVBand="0" w:evenVBand="0" w:oddHBand="0" w:evenHBand="0" w:firstRowFirstColumn="0" w:firstRowLastColumn="0" w:lastRowFirstColumn="0" w:lastRowLastColumn="0"/>
-            </w:pPr>
+              <w:cnfStyle w:val="000000100000" w:firstRow="0" w:lastRow="0" w:firstColumn="0" w:lastColumn="0" w:oddVBand="0" w:evenVBand="0" w:oddHBand="1" w:evenHBand="0" w:firstRowFirstColumn="0" w:firstRowLastColumn="0" w:lastRowFirstColumn="0" w:lastRowLastColumn="0"/>
+            </w:pPr>
+            <w:r>
+              <w:t>Apenas administradores podem gerenciar categorias</w:t>
+            </w:r>
           </w:p>
         </w:tc>
       </w:tr>
@@ -2624,6 +2759,7 @@
           </w:tcPr>
           <w:p>
             <w:r>
+              <w:lastRenderedPageBreak/>
               <w:t>Caso de uso Geral</w:t>
             </w:r>
           </w:p>
@@ -2634,6 +2770,61 @@
           </w:tcPr>
           <w:p>
             <w:pPr>
+              <w:cnfStyle w:val="000000100000" w:firstRow="0" w:lastRow="0" w:firstColumn="0" w:lastColumn="0" w:oddVBand="0" w:evenVBand="0" w:oddHBand="1" w:evenHBand="0" w:firstRowFirstColumn="0" w:firstRowLastColumn="0" w:lastRowFirstColumn="0" w:lastRowLastColumn="0"/>
+            </w:pPr>
+          </w:p>
+        </w:tc>
+      </w:tr>
+      <w:tr>
+        <w:tc>
+          <w:tcPr>
+            <w:cnfStyle w:val="001000000000" w:firstRow="0" w:lastRow="0" w:firstColumn="1" w:lastColumn="0" w:oddVBand="0" w:evenVBand="0" w:oddHBand="0" w:evenHBand="0" w:firstRowFirstColumn="0" w:firstRowLastColumn="0" w:lastRowFirstColumn="0" w:lastRowLastColumn="0"/>
+            <w:tcW w:w="4247" w:type="dxa"/>
+          </w:tcPr>
+          <w:p>
+            <w:r>
+              <w:t>Ator principal</w:t>
+            </w:r>
+          </w:p>
+        </w:tc>
+        <w:tc>
+          <w:tcPr>
+            <w:tcW w:w="4247" w:type="dxa"/>
+          </w:tcPr>
+          <w:p>
+            <w:pPr>
+              <w:cnfStyle w:val="000000000000" w:firstRow="0" w:lastRow="0" w:firstColumn="0" w:lastColumn="0" w:oddVBand="0" w:evenVBand="0" w:oddHBand="0" w:evenHBand="0" w:firstRowFirstColumn="0" w:firstRowLastColumn="0" w:lastRowFirstColumn="0" w:lastRowLastColumn="0"/>
+            </w:pPr>
+            <w:r>
+              <w:t>Utilizador</w:t>
+            </w:r>
+            <w:r>
+              <w:t>(Administrador)</w:t>
+            </w:r>
+          </w:p>
+        </w:tc>
+      </w:tr>
+      <w:tr>
+        <w:trPr>
+          <w:cnfStyle w:val="000000100000" w:firstRow="0" w:lastRow="0" w:firstColumn="0" w:lastColumn="0" w:oddVBand="0" w:evenVBand="0" w:oddHBand="1" w:evenHBand="0" w:firstRowFirstColumn="0" w:firstRowLastColumn="0" w:lastRowFirstColumn="0" w:lastRowLastColumn="0"/>
+        </w:trPr>
+        <w:tc>
+          <w:tcPr>
+            <w:cnfStyle w:val="001000000000" w:firstRow="0" w:lastRow="0" w:firstColumn="1" w:lastColumn="0" w:oddVBand="0" w:evenVBand="0" w:oddHBand="0" w:evenHBand="0" w:firstRowFirstColumn="0" w:firstRowLastColumn="0" w:lastRowFirstColumn="0" w:lastRowLastColumn="0"/>
+            <w:tcW w:w="4247" w:type="dxa"/>
+          </w:tcPr>
+          <w:p>
+            <w:r>
+              <w:t>Ator secundário</w:t>
+            </w:r>
+          </w:p>
+        </w:tc>
+        <w:tc>
+          <w:tcPr>
+            <w:tcW w:w="4247" w:type="dxa"/>
+          </w:tcPr>
+          <w:p>
+            <w:pPr>
               <w:jc w:val="center"/>
               <w:cnfStyle w:val="000000100000" w:firstRow="0" w:lastRow="0" w:firstColumn="0" w:lastColumn="0" w:oddVBand="0" w:evenVBand="0" w:oddHBand="1" w:evenHBand="0" w:firstRowFirstColumn="0" w:firstRowLastColumn="0" w:lastRowFirstColumn="0" w:lastRowLastColumn="0"/>
             </w:pPr>
@@ -2651,62 +2842,6 @@
           </w:tcPr>
           <w:p>
             <w:r>
-              <w:t>Ator principal</w:t>
-            </w:r>
-          </w:p>
-        </w:tc>
-        <w:tc>
-          <w:tcPr>
-            <w:tcW w:w="4247" w:type="dxa"/>
-          </w:tcPr>
-          <w:p>
-            <w:pPr>
-              <w:cnfStyle w:val="000000000000" w:firstRow="0" w:lastRow="0" w:firstColumn="0" w:lastColumn="0" w:oddVBand="0" w:evenVBand="0" w:oddHBand="0" w:evenHBand="0" w:firstRowFirstColumn="0" w:firstRowLastColumn="0" w:lastRowFirstColumn="0" w:lastRowLastColumn="0"/>
-            </w:pPr>
-            <w:r>
-              <w:t>Utilizador</w:t>
-            </w:r>
-          </w:p>
-        </w:tc>
-      </w:tr>
-      <w:tr>
-        <w:trPr>
-          <w:cnfStyle w:val="000000100000" w:firstRow="0" w:lastRow="0" w:firstColumn="0" w:lastColumn="0" w:oddVBand="0" w:evenVBand="0" w:oddHBand="1" w:evenHBand="0" w:firstRowFirstColumn="0" w:firstRowLastColumn="0" w:lastRowFirstColumn="0" w:lastRowLastColumn="0"/>
-        </w:trPr>
-        <w:tc>
-          <w:tcPr>
-            <w:cnfStyle w:val="001000000000" w:firstRow="0" w:lastRow="0" w:firstColumn="1" w:lastColumn="0" w:oddVBand="0" w:evenVBand="0" w:oddHBand="0" w:evenHBand="0" w:firstRowFirstColumn="0" w:firstRowLastColumn="0" w:lastRowFirstColumn="0" w:lastRowLastColumn="0"/>
-            <w:tcW w:w="4247" w:type="dxa"/>
-          </w:tcPr>
-          <w:p>
-            <w:r>
-              <w:t>Ator secundário</w:t>
-            </w:r>
-          </w:p>
-        </w:tc>
-        <w:tc>
-          <w:tcPr>
-            <w:tcW w:w="4247" w:type="dxa"/>
-          </w:tcPr>
-          <w:p>
-            <w:pPr>
-              <w:jc w:val="center"/>
-              <w:cnfStyle w:val="000000100000" w:firstRow="0" w:lastRow="0" w:firstColumn="0" w:lastColumn="0" w:oddVBand="0" w:evenVBand="0" w:oddHBand="1" w:evenHBand="0" w:firstRowFirstColumn="0" w:firstRowLastColumn="0" w:lastRowFirstColumn="0" w:lastRowLastColumn="0"/>
-            </w:pPr>
-            <w:r>
-              <w:t>-</w:t>
-            </w:r>
-          </w:p>
-        </w:tc>
-      </w:tr>
-      <w:tr>
-        <w:tc>
-          <w:tcPr>
-            <w:cnfStyle w:val="001000000000" w:firstRow="0" w:lastRow="0" w:firstColumn="1" w:lastColumn="0" w:oddVBand="0" w:evenVBand="0" w:oddHBand="0" w:evenHBand="0" w:firstRowFirstColumn="0" w:firstRowLastColumn="0" w:lastRowFirstColumn="0" w:lastRowLastColumn="0"/>
-            <w:tcW w:w="4247" w:type="dxa"/>
-          </w:tcPr>
-          <w:p>
-            <w:r>
               <w:t>Resumo</w:t>
             </w:r>
           </w:p>
@@ -2722,6 +2857,9 @@
             <w:r>
               <w:t xml:space="preserve">Este caso de uso descreve como o usuário </w:t>
             </w:r>
+            <w:r>
+              <w:t xml:space="preserve"> vai criar novas categorias na plataforma</w:t>
+            </w:r>
           </w:p>
         </w:tc>
       </w:tr>
@@ -2746,24 +2884,22 @@
           </w:tcPr>
           <w:p>
             <w:pPr>
-              <w:jc w:val="center"/>
-              <w:cnfStyle w:val="000000100000" w:firstRow="0" w:lastRow="0" w:firstColumn="0" w:lastColumn="0" w:oddVBand="0" w:evenVBand="0" w:oddHBand="1" w:evenHBand="0" w:firstRowFirstColumn="0" w:firstRowLastColumn="0" w:lastRowFirstColumn="0" w:lastRowLastColumn="0"/>
-            </w:pPr>
-            <w:r>
-              <w:t>-</w:t>
-            </w:r>
-          </w:p>
-        </w:tc>
-      </w:tr>
-      <w:tr>
-        <w:tc>
-          <w:tcPr>
-            <w:cnfStyle w:val="001000000000" w:firstRow="0" w:lastRow="0" w:firstColumn="1" w:lastColumn="0" w:oddVBand="0" w:evenVBand="0" w:oddHBand="0" w:evenHBand="0" w:firstRowFirstColumn="0" w:firstRowLastColumn="0" w:lastRowFirstColumn="0" w:lastRowLastColumn="0"/>
-            <w:tcW w:w="4247" w:type="dxa"/>
-          </w:tcPr>
-          <w:p>
-            <w:r>
-              <w:lastRenderedPageBreak/>
+              <w:cnfStyle w:val="000000100000" w:firstRow="0" w:lastRow="0" w:firstColumn="0" w:lastColumn="0" w:oddVBand="0" w:evenVBand="0" w:oddHBand="1" w:evenHBand="0" w:firstRowFirstColumn="0" w:firstRowLastColumn="0" w:lastRowFirstColumn="0" w:lastRowLastColumn="0"/>
+            </w:pPr>
+            <w:r>
+              <w:t>Estar logado e ser um admin</w:t>
+            </w:r>
+          </w:p>
+        </w:tc>
+      </w:tr>
+      <w:tr>
+        <w:tc>
+          <w:tcPr>
+            <w:cnfStyle w:val="001000000000" w:firstRow="0" w:lastRow="0" w:firstColumn="1" w:lastColumn="0" w:oddVBand="0" w:evenVBand="0" w:oddHBand="0" w:evenHBand="0" w:firstRowFirstColumn="0" w:firstRowLastColumn="0" w:lastRowFirstColumn="0" w:lastRowLastColumn="0"/>
+            <w:tcW w:w="4247" w:type="dxa"/>
+          </w:tcPr>
+          <w:p>
+            <w:r>
               <w:t xml:space="preserve">Pós-condições </w:t>
             </w:r>
           </w:p>
@@ -2848,6 +2984,29 @@
             <w:cnfStyle w:val="001000000000" w:firstRow="0" w:lastRow="0" w:firstColumn="1" w:lastColumn="0" w:oddVBand="0" w:evenVBand="0" w:oddHBand="0" w:evenHBand="0" w:firstRowFirstColumn="0" w:firstRowLastColumn="0" w:lastRowFirstColumn="0" w:lastRowLastColumn="0"/>
             <w:tcW w:w="4247" w:type="dxa"/>
           </w:tcPr>
+          <w:p>
+            <w:r>
+              <w:t>1-Na aba gerenciar categoria ,abaixo ele deve clicar no botão ou ícone “criar categoria”</w:t>
+            </w:r>
+          </w:p>
+        </w:tc>
+        <w:tc>
+          <w:tcPr>
+            <w:tcW w:w="4247" w:type="dxa"/>
+          </w:tcPr>
+          <w:p>
+            <w:pPr>
+              <w:cnfStyle w:val="000000100000" w:firstRow="0" w:lastRow="0" w:firstColumn="0" w:lastColumn="0" w:oddVBand="0" w:evenVBand="0" w:oddHBand="1" w:evenHBand="0" w:firstRowFirstColumn="0" w:firstRowLastColumn="0" w:lastRowFirstColumn="0" w:lastRowLastColumn="0"/>
+            </w:pPr>
+          </w:p>
+        </w:tc>
+      </w:tr>
+      <w:tr>
+        <w:tc>
+          <w:tcPr>
+            <w:cnfStyle w:val="001000000000" w:firstRow="0" w:lastRow="0" w:firstColumn="1" w:lastColumn="0" w:oddVBand="0" w:evenVBand="0" w:oddHBand="0" w:evenHBand="0" w:firstRowFirstColumn="0" w:firstRowLastColumn="0" w:lastRowFirstColumn="0" w:lastRowLastColumn="0"/>
+            <w:tcW w:w="4247" w:type="dxa"/>
+          </w:tcPr>
           <w:p/>
         </w:tc>
         <w:tc>
@@ -2856,12 +3015,67 @@
           </w:tcPr>
           <w:p>
             <w:pPr>
-              <w:cnfStyle w:val="000000100000" w:firstRow="0" w:lastRow="0" w:firstColumn="0" w:lastColumn="0" w:oddVBand="0" w:evenVBand="0" w:oddHBand="1" w:evenHBand="0" w:firstRowFirstColumn="0" w:firstRowLastColumn="0" w:lastRowFirstColumn="0" w:lastRowLastColumn="0"/>
-            </w:pPr>
-          </w:p>
-        </w:tc>
-      </w:tr>
-      <w:tr>
+              <w:cnfStyle w:val="000000000000" w:firstRow="0" w:lastRow="0" w:firstColumn="0" w:lastColumn="0" w:oddVBand="0" w:evenVBand="0" w:oddHBand="0" w:evenHBand="0" w:firstRowFirstColumn="0" w:firstRowLastColumn="0" w:lastRowFirstColumn="0" w:lastRowLastColumn="0"/>
+            </w:pPr>
+            <w:r>
+              <w:t>2-O sistema vai apresentar uma tela onde vão constar os daddos necessarios a serem preenchidos para se criar uma nova categoria</w:t>
+            </w:r>
+          </w:p>
+        </w:tc>
+      </w:tr>
+      <w:tr>
+        <w:trPr>
+          <w:cnfStyle w:val="000000100000" w:firstRow="0" w:lastRow="0" w:firstColumn="0" w:lastColumn="0" w:oddVBand="0" w:evenVBand="0" w:oddHBand="1" w:evenHBand="0" w:firstRowFirstColumn="0" w:firstRowLastColumn="0" w:lastRowFirstColumn="0" w:lastRowLastColumn="0"/>
+        </w:trPr>
+        <w:tc>
+          <w:tcPr>
+            <w:cnfStyle w:val="001000000000" w:firstRow="0" w:lastRow="0" w:firstColumn="1" w:lastColumn="0" w:oddVBand="0" w:evenVBand="0" w:oddHBand="0" w:evenHBand="0" w:firstRowFirstColumn="0" w:firstRowLastColumn="0" w:lastRowFirstColumn="0" w:lastRowLastColumn="0"/>
+            <w:tcW w:w="4247" w:type="dxa"/>
+          </w:tcPr>
+          <w:p>
+            <w:r>
+              <w:t>3-O usuário preenche os dados(tais como: nome da categoria,descrição ...)</w:t>
+            </w:r>
+          </w:p>
+        </w:tc>
+        <w:tc>
+          <w:tcPr>
+            <w:tcW w:w="4247" w:type="dxa"/>
+          </w:tcPr>
+          <w:p>
+            <w:pPr>
+              <w:cnfStyle w:val="000000100000" w:firstRow="0" w:lastRow="0" w:firstColumn="0" w:lastColumn="0" w:oddVBand="0" w:evenVBand="0" w:oddHBand="1" w:evenHBand="0" w:firstRowFirstColumn="0" w:firstRowLastColumn="0" w:lastRowFirstColumn="0" w:lastRowLastColumn="0"/>
+            </w:pPr>
+          </w:p>
+        </w:tc>
+      </w:tr>
+      <w:tr>
+        <w:tc>
+          <w:tcPr>
+            <w:cnfStyle w:val="001000000000" w:firstRow="0" w:lastRow="0" w:firstColumn="1" w:lastColumn="0" w:oddVBand="0" w:evenVBand="0" w:oddHBand="0" w:evenHBand="0" w:firstRowFirstColumn="0" w:firstRowLastColumn="0" w:lastRowFirstColumn="0" w:lastRowLastColumn="0"/>
+            <w:tcW w:w="4247" w:type="dxa"/>
+          </w:tcPr>
+          <w:p>
+            <w:r>
+              <w:t>4-Clica no botão “Salvar”</w:t>
+            </w:r>
+          </w:p>
+        </w:tc>
+        <w:tc>
+          <w:tcPr>
+            <w:tcW w:w="4247" w:type="dxa"/>
+          </w:tcPr>
+          <w:p>
+            <w:pPr>
+              <w:cnfStyle w:val="000000000000" w:firstRow="0" w:lastRow="0" w:firstColumn="0" w:lastColumn="0" w:oddVBand="0" w:evenVBand="0" w:oddHBand="0" w:evenHBand="0" w:firstRowFirstColumn="0" w:firstRowLastColumn="0" w:lastRowFirstColumn="0" w:lastRowLastColumn="0"/>
+            </w:pPr>
+          </w:p>
+        </w:tc>
+      </w:tr>
+      <w:tr>
+        <w:trPr>
+          <w:cnfStyle w:val="000000100000" w:firstRow="0" w:lastRow="0" w:firstColumn="0" w:lastColumn="0" w:oddVBand="0" w:evenVBand="0" w:oddHBand="1" w:evenHBand="0" w:firstRowFirstColumn="0" w:firstRowLastColumn="0" w:lastRowFirstColumn="0" w:lastRowLastColumn="0"/>
+        </w:trPr>
         <w:tc>
           <w:tcPr>
             <w:cnfStyle w:val="001000000000" w:firstRow="0" w:lastRow="0" w:firstColumn="1" w:lastColumn="0" w:oddVBand="0" w:evenVBand="0" w:oddHBand="0" w:evenHBand="0" w:firstRowFirstColumn="0" w:firstRowLastColumn="0" w:lastRowFirstColumn="0" w:lastRowLastColumn="0"/>
@@ -2875,71 +3089,11 @@
           </w:tcPr>
           <w:p>
             <w:pPr>
-              <w:cnfStyle w:val="000000000000" w:firstRow="0" w:lastRow="0" w:firstColumn="0" w:lastColumn="0" w:oddVBand="0" w:evenVBand="0" w:oddHBand="0" w:evenHBand="0" w:firstRowFirstColumn="0" w:firstRowLastColumn="0" w:lastRowFirstColumn="0" w:lastRowLastColumn="0"/>
-            </w:pPr>
-          </w:p>
-        </w:tc>
-      </w:tr>
-      <w:tr>
-        <w:trPr>
-          <w:cnfStyle w:val="000000100000" w:firstRow="0" w:lastRow="0" w:firstColumn="0" w:lastColumn="0" w:oddVBand="0" w:evenVBand="0" w:oddHBand="1" w:evenHBand="0" w:firstRowFirstColumn="0" w:firstRowLastColumn="0" w:lastRowFirstColumn="0" w:lastRowLastColumn="0"/>
-        </w:trPr>
-        <w:tc>
-          <w:tcPr>
-            <w:cnfStyle w:val="001000000000" w:firstRow="0" w:lastRow="0" w:firstColumn="1" w:lastColumn="0" w:oddVBand="0" w:evenVBand="0" w:oddHBand="0" w:evenHBand="0" w:firstRowFirstColumn="0" w:firstRowLastColumn="0" w:lastRowFirstColumn="0" w:lastRowLastColumn="0"/>
-            <w:tcW w:w="4247" w:type="dxa"/>
-          </w:tcPr>
-          <w:p/>
-        </w:tc>
-        <w:tc>
-          <w:tcPr>
-            <w:tcW w:w="4247" w:type="dxa"/>
-          </w:tcPr>
-          <w:p>
-            <w:pPr>
-              <w:cnfStyle w:val="000000100000" w:firstRow="0" w:lastRow="0" w:firstColumn="0" w:lastColumn="0" w:oddVBand="0" w:evenVBand="0" w:oddHBand="1" w:evenHBand="0" w:firstRowFirstColumn="0" w:firstRowLastColumn="0" w:lastRowFirstColumn="0" w:lastRowLastColumn="0"/>
-            </w:pPr>
-          </w:p>
-        </w:tc>
-      </w:tr>
-      <w:tr>
-        <w:tc>
-          <w:tcPr>
-            <w:cnfStyle w:val="001000000000" w:firstRow="0" w:lastRow="0" w:firstColumn="1" w:lastColumn="0" w:oddVBand="0" w:evenVBand="0" w:oddHBand="0" w:evenHBand="0" w:firstRowFirstColumn="0" w:firstRowLastColumn="0" w:lastRowFirstColumn="0" w:lastRowLastColumn="0"/>
-            <w:tcW w:w="4247" w:type="dxa"/>
-          </w:tcPr>
-          <w:p/>
-        </w:tc>
-        <w:tc>
-          <w:tcPr>
-            <w:tcW w:w="4247" w:type="dxa"/>
-          </w:tcPr>
-          <w:p>
-            <w:pPr>
-              <w:cnfStyle w:val="000000000000" w:firstRow="0" w:lastRow="0" w:firstColumn="0" w:lastColumn="0" w:oddVBand="0" w:evenVBand="0" w:oddHBand="0" w:evenHBand="0" w:firstRowFirstColumn="0" w:firstRowLastColumn="0" w:lastRowFirstColumn="0" w:lastRowLastColumn="0"/>
-            </w:pPr>
-          </w:p>
-        </w:tc>
-      </w:tr>
-      <w:tr>
-        <w:trPr>
-          <w:cnfStyle w:val="000000100000" w:firstRow="0" w:lastRow="0" w:firstColumn="0" w:lastColumn="0" w:oddVBand="0" w:evenVBand="0" w:oddHBand="1" w:evenHBand="0" w:firstRowFirstColumn="0" w:firstRowLastColumn="0" w:lastRowFirstColumn="0" w:lastRowLastColumn="0"/>
-        </w:trPr>
-        <w:tc>
-          <w:tcPr>
-            <w:cnfStyle w:val="001000000000" w:firstRow="0" w:lastRow="0" w:firstColumn="1" w:lastColumn="0" w:oddVBand="0" w:evenVBand="0" w:oddHBand="0" w:evenHBand="0" w:firstRowFirstColumn="0" w:firstRowLastColumn="0" w:lastRowFirstColumn="0" w:lastRowLastColumn="0"/>
-            <w:tcW w:w="4247" w:type="dxa"/>
-          </w:tcPr>
-          <w:p/>
-        </w:tc>
-        <w:tc>
-          <w:tcPr>
-            <w:tcW w:w="4247" w:type="dxa"/>
-          </w:tcPr>
-          <w:p>
-            <w:pPr>
-              <w:cnfStyle w:val="000000100000" w:firstRow="0" w:lastRow="0" w:firstColumn="0" w:lastColumn="0" w:oddVBand="0" w:evenVBand="0" w:oddHBand="1" w:evenHBand="0" w:firstRowFirstColumn="0" w:firstRowLastColumn="0" w:lastRowFirstColumn="0" w:lastRowLastColumn="0"/>
-            </w:pPr>
+              <w:cnfStyle w:val="000000100000" w:firstRow="0" w:lastRow="0" w:firstColumn="0" w:lastColumn="0" w:oddVBand="0" w:evenVBand="0" w:oddHBand="1" w:evenHBand="0" w:firstRowFirstColumn="0" w:firstRowLastColumn="0" w:lastRowFirstColumn="0" w:lastRowLastColumn="0"/>
+            </w:pPr>
+            <w:r>
+              <w:t>5-O sistema guarda as inormações no BD</w:t>
+            </w:r>
           </w:p>
         </w:tc>
       </w:tr>
@@ -2963,88 +3117,9 @@
             <w:pPr>
               <w:cnfStyle w:val="000000000000" w:firstRow="0" w:lastRow="0" w:firstColumn="0" w:lastColumn="0" w:oddVBand="0" w:evenVBand="0" w:oddHBand="0" w:evenHBand="0" w:firstRowFirstColumn="0" w:firstRowLastColumn="0" w:lastRowFirstColumn="0" w:lastRowLastColumn="0"/>
             </w:pPr>
-          </w:p>
-        </w:tc>
-      </w:tr>
-      <w:tr>
-        <w:trPr>
-          <w:cnfStyle w:val="000000100000" w:firstRow="0" w:lastRow="0" w:firstColumn="0" w:lastColumn="0" w:oddVBand="0" w:evenVBand="0" w:oddHBand="1" w:evenHBand="0" w:firstRowFirstColumn="0" w:firstRowLastColumn="0" w:lastRowFirstColumn="0" w:lastRowLastColumn="0"/>
-        </w:trPr>
-        <w:tc>
-          <w:tcPr>
-            <w:cnfStyle w:val="001000000000" w:firstRow="0" w:lastRow="0" w:firstColumn="1" w:lastColumn="0" w:oddVBand="0" w:evenVBand="0" w:oddHBand="0" w:evenHBand="0" w:firstRowFirstColumn="0" w:firstRowLastColumn="0" w:lastRowFirstColumn="0" w:lastRowLastColumn="0"/>
-            <w:tcW w:w="4247" w:type="dxa"/>
-          </w:tcPr>
-          <w:p/>
-        </w:tc>
-        <w:tc>
-          <w:tcPr>
-            <w:tcW w:w="4247" w:type="dxa"/>
-          </w:tcPr>
-          <w:p>
-            <w:pPr>
-              <w:cnfStyle w:val="000000100000" w:firstRow="0" w:lastRow="0" w:firstColumn="0" w:lastColumn="0" w:oddVBand="0" w:evenVBand="0" w:oddHBand="1" w:evenHBand="0" w:firstRowFirstColumn="0" w:firstRowLastColumn="0" w:lastRowFirstColumn="0" w:lastRowLastColumn="0"/>
-            </w:pPr>
-          </w:p>
-        </w:tc>
-      </w:tr>
-      <w:tr>
-        <w:tc>
-          <w:tcPr>
-            <w:cnfStyle w:val="001000000000" w:firstRow="0" w:lastRow="0" w:firstColumn="1" w:lastColumn="0" w:oddVBand="0" w:evenVBand="0" w:oddHBand="0" w:evenHBand="0" w:firstRowFirstColumn="0" w:firstRowLastColumn="0" w:lastRowFirstColumn="0" w:lastRowLastColumn="0"/>
-            <w:tcW w:w="4247" w:type="dxa"/>
-          </w:tcPr>
-          <w:p/>
-        </w:tc>
-        <w:tc>
-          <w:tcPr>
-            <w:tcW w:w="4247" w:type="dxa"/>
-          </w:tcPr>
-          <w:p>
-            <w:pPr>
-              <w:cnfStyle w:val="000000000000" w:firstRow="0" w:lastRow="0" w:firstColumn="0" w:lastColumn="0" w:oddVBand="0" w:evenVBand="0" w:oddHBand="0" w:evenHBand="0" w:firstRowFirstColumn="0" w:firstRowLastColumn="0" w:lastRowFirstColumn="0" w:lastRowLastColumn="0"/>
-            </w:pPr>
-          </w:p>
-        </w:tc>
-      </w:tr>
-      <w:tr>
-        <w:trPr>
-          <w:cnfStyle w:val="000000100000" w:firstRow="0" w:lastRow="0" w:firstColumn="0" w:lastColumn="0" w:oddVBand="0" w:evenVBand="0" w:oddHBand="1" w:evenHBand="0" w:firstRowFirstColumn="0" w:firstRowLastColumn="0" w:lastRowFirstColumn="0" w:lastRowLastColumn="0"/>
-        </w:trPr>
-        <w:tc>
-          <w:tcPr>
-            <w:cnfStyle w:val="001000000000" w:firstRow="0" w:lastRow="0" w:firstColumn="1" w:lastColumn="0" w:oddVBand="0" w:evenVBand="0" w:oddHBand="0" w:evenHBand="0" w:firstRowFirstColumn="0" w:firstRowLastColumn="0" w:lastRowFirstColumn="0" w:lastRowLastColumn="0"/>
-            <w:tcW w:w="4247" w:type="dxa"/>
-          </w:tcPr>
-          <w:p/>
-        </w:tc>
-        <w:tc>
-          <w:tcPr>
-            <w:tcW w:w="4247" w:type="dxa"/>
-          </w:tcPr>
-          <w:p>
-            <w:pPr>
-              <w:cnfStyle w:val="000000100000" w:firstRow="0" w:lastRow="0" w:firstColumn="0" w:lastColumn="0" w:oddVBand="0" w:evenVBand="0" w:oddHBand="1" w:evenHBand="0" w:firstRowFirstColumn="0" w:firstRowLastColumn="0" w:lastRowFirstColumn="0" w:lastRowLastColumn="0"/>
-            </w:pPr>
-          </w:p>
-        </w:tc>
-      </w:tr>
-      <w:tr>
-        <w:tc>
-          <w:tcPr>
-            <w:cnfStyle w:val="001000000000" w:firstRow="0" w:lastRow="0" w:firstColumn="1" w:lastColumn="0" w:oddVBand="0" w:evenVBand="0" w:oddHBand="0" w:evenHBand="0" w:firstRowFirstColumn="0" w:firstRowLastColumn="0" w:lastRowFirstColumn="0" w:lastRowLastColumn="0"/>
-            <w:tcW w:w="4247" w:type="dxa"/>
-          </w:tcPr>
-          <w:p/>
-        </w:tc>
-        <w:tc>
-          <w:tcPr>
-            <w:tcW w:w="4247" w:type="dxa"/>
-          </w:tcPr>
-          <w:p>
-            <w:pPr>
-              <w:cnfStyle w:val="000000000000" w:firstRow="0" w:lastRow="0" w:firstColumn="0" w:lastColumn="0" w:oddVBand="0" w:evenVBand="0" w:oddHBand="0" w:evenHBand="0" w:firstRowFirstColumn="0" w:firstRowLastColumn="0" w:lastRowFirstColumn="0" w:lastRowLastColumn="0"/>
-            </w:pPr>
+            <w:r>
+              <w:t>Apenas utilizadores que são administraddores podem criar novas categorias</w:t>
+            </w:r>
           </w:p>
         </w:tc>
       </w:tr>
@@ -3121,6 +3196,61 @@
           </w:tcPr>
           <w:p>
             <w:pPr>
+              <w:cnfStyle w:val="000000100000" w:firstRow="0" w:lastRow="0" w:firstColumn="0" w:lastColumn="0" w:oddVBand="0" w:evenVBand="0" w:oddHBand="1" w:evenHBand="0" w:firstRowFirstColumn="0" w:firstRowLastColumn="0" w:lastRowFirstColumn="0" w:lastRowLastColumn="0"/>
+            </w:pPr>
+          </w:p>
+        </w:tc>
+      </w:tr>
+      <w:tr>
+        <w:tc>
+          <w:tcPr>
+            <w:cnfStyle w:val="001000000000" w:firstRow="0" w:lastRow="0" w:firstColumn="1" w:lastColumn="0" w:oddVBand="0" w:evenVBand="0" w:oddHBand="0" w:evenHBand="0" w:firstRowFirstColumn="0" w:firstRowLastColumn="0" w:lastRowFirstColumn="0" w:lastRowLastColumn="0"/>
+            <w:tcW w:w="4247" w:type="dxa"/>
+          </w:tcPr>
+          <w:p>
+            <w:r>
+              <w:t>Ator principal</w:t>
+            </w:r>
+          </w:p>
+        </w:tc>
+        <w:tc>
+          <w:tcPr>
+            <w:tcW w:w="4247" w:type="dxa"/>
+          </w:tcPr>
+          <w:p>
+            <w:pPr>
+              <w:cnfStyle w:val="000000000000" w:firstRow="0" w:lastRow="0" w:firstColumn="0" w:lastColumn="0" w:oddVBand="0" w:evenVBand="0" w:oddHBand="0" w:evenHBand="0" w:firstRowFirstColumn="0" w:firstRowLastColumn="0" w:lastRowFirstColumn="0" w:lastRowLastColumn="0"/>
+            </w:pPr>
+            <w:r>
+              <w:t>Utilizador</w:t>
+            </w:r>
+            <w:r>
+              <w:t>(Administrador)</w:t>
+            </w:r>
+          </w:p>
+        </w:tc>
+      </w:tr>
+      <w:tr>
+        <w:trPr>
+          <w:cnfStyle w:val="000000100000" w:firstRow="0" w:lastRow="0" w:firstColumn="0" w:lastColumn="0" w:oddVBand="0" w:evenVBand="0" w:oddHBand="1" w:evenHBand="0" w:firstRowFirstColumn="0" w:firstRowLastColumn="0" w:lastRowFirstColumn="0" w:lastRowLastColumn="0"/>
+        </w:trPr>
+        <w:tc>
+          <w:tcPr>
+            <w:cnfStyle w:val="001000000000" w:firstRow="0" w:lastRow="0" w:firstColumn="1" w:lastColumn="0" w:oddVBand="0" w:evenVBand="0" w:oddHBand="0" w:evenHBand="0" w:firstRowFirstColumn="0" w:firstRowLastColumn="0" w:lastRowFirstColumn="0" w:lastRowLastColumn="0"/>
+            <w:tcW w:w="4247" w:type="dxa"/>
+          </w:tcPr>
+          <w:p>
+            <w:r>
+              <w:t>Ator secundário</w:t>
+            </w:r>
+          </w:p>
+        </w:tc>
+        <w:tc>
+          <w:tcPr>
+            <w:tcW w:w="4247" w:type="dxa"/>
+          </w:tcPr>
+          <w:p>
+            <w:pPr>
               <w:jc w:val="center"/>
               <w:cnfStyle w:val="000000100000" w:firstRow="0" w:lastRow="0" w:firstColumn="0" w:lastColumn="0" w:oddVBand="0" w:evenVBand="0" w:oddHBand="1" w:evenHBand="0" w:firstRowFirstColumn="0" w:firstRowLastColumn="0" w:lastRowFirstColumn="0" w:lastRowLastColumn="0"/>
             </w:pPr>
@@ -3138,62 +3268,6 @@
           </w:tcPr>
           <w:p>
             <w:r>
-              <w:t>Ator principal</w:t>
-            </w:r>
-          </w:p>
-        </w:tc>
-        <w:tc>
-          <w:tcPr>
-            <w:tcW w:w="4247" w:type="dxa"/>
-          </w:tcPr>
-          <w:p>
-            <w:pPr>
-              <w:cnfStyle w:val="000000000000" w:firstRow="0" w:lastRow="0" w:firstColumn="0" w:lastColumn="0" w:oddVBand="0" w:evenVBand="0" w:oddHBand="0" w:evenHBand="0" w:firstRowFirstColumn="0" w:firstRowLastColumn="0" w:lastRowFirstColumn="0" w:lastRowLastColumn="0"/>
-            </w:pPr>
-            <w:r>
-              <w:t>Utilizador</w:t>
-            </w:r>
-          </w:p>
-        </w:tc>
-      </w:tr>
-      <w:tr>
-        <w:trPr>
-          <w:cnfStyle w:val="000000100000" w:firstRow="0" w:lastRow="0" w:firstColumn="0" w:lastColumn="0" w:oddVBand="0" w:evenVBand="0" w:oddHBand="1" w:evenHBand="0" w:firstRowFirstColumn="0" w:firstRowLastColumn="0" w:lastRowFirstColumn="0" w:lastRowLastColumn="0"/>
-        </w:trPr>
-        <w:tc>
-          <w:tcPr>
-            <w:cnfStyle w:val="001000000000" w:firstRow="0" w:lastRow="0" w:firstColumn="1" w:lastColumn="0" w:oddVBand="0" w:evenVBand="0" w:oddHBand="0" w:evenHBand="0" w:firstRowFirstColumn="0" w:firstRowLastColumn="0" w:lastRowFirstColumn="0" w:lastRowLastColumn="0"/>
-            <w:tcW w:w="4247" w:type="dxa"/>
-          </w:tcPr>
-          <w:p>
-            <w:r>
-              <w:t>Ator secundário</w:t>
-            </w:r>
-          </w:p>
-        </w:tc>
-        <w:tc>
-          <w:tcPr>
-            <w:tcW w:w="4247" w:type="dxa"/>
-          </w:tcPr>
-          <w:p>
-            <w:pPr>
-              <w:jc w:val="center"/>
-              <w:cnfStyle w:val="000000100000" w:firstRow="0" w:lastRow="0" w:firstColumn="0" w:lastColumn="0" w:oddVBand="0" w:evenVBand="0" w:oddHBand="1" w:evenHBand="0" w:firstRowFirstColumn="0" w:firstRowLastColumn="0" w:lastRowFirstColumn="0" w:lastRowLastColumn="0"/>
-            </w:pPr>
-            <w:r>
-              <w:t>-</w:t>
-            </w:r>
-          </w:p>
-        </w:tc>
-      </w:tr>
-      <w:tr>
-        <w:tc>
-          <w:tcPr>
-            <w:cnfStyle w:val="001000000000" w:firstRow="0" w:lastRow="0" w:firstColumn="1" w:lastColumn="0" w:oddVBand="0" w:evenVBand="0" w:oddHBand="0" w:evenHBand="0" w:firstRowFirstColumn="0" w:firstRowLastColumn="0" w:lastRowFirstColumn="0" w:lastRowLastColumn="0"/>
-            <w:tcW w:w="4247" w:type="dxa"/>
-          </w:tcPr>
-          <w:p>
-            <w:r>
               <w:t>Resumo</w:t>
             </w:r>
           </w:p>
@@ -3209,6 +3283,9 @@
             <w:r>
               <w:t xml:space="preserve">Este caso de uso descreve como o usuário </w:t>
             </w:r>
+            <w:r>
+              <w:t xml:space="preserve">poderá editar uma categoria </w:t>
+            </w:r>
           </w:p>
         </w:tc>
       </w:tr>
@@ -3233,11 +3310,10 @@
           </w:tcPr>
           <w:p>
             <w:pPr>
-              <w:jc w:val="center"/>
-              <w:cnfStyle w:val="000000100000" w:firstRow="0" w:lastRow="0" w:firstColumn="0" w:lastColumn="0" w:oddVBand="0" w:evenVBand="0" w:oddHBand="1" w:evenHBand="0" w:firstRowFirstColumn="0" w:firstRowLastColumn="0" w:lastRowFirstColumn="0" w:lastRowLastColumn="0"/>
-            </w:pPr>
-            <w:r>
-              <w:t>-</w:t>
+              <w:cnfStyle w:val="000000100000" w:firstRow="0" w:lastRow="0" w:firstColumn="0" w:lastColumn="0" w:oddVBand="0" w:evenVBand="0" w:oddHBand="1" w:evenHBand="0" w:firstRowFirstColumn="0" w:firstRowLastColumn="0" w:lastRowFirstColumn="0" w:lastRowLastColumn="0"/>
+            </w:pPr>
+            <w:r>
+              <w:t>Ser um administrador e estar logado</w:t>
             </w:r>
           </w:p>
         </w:tc>
@@ -3334,6 +3410,55 @@
             <w:cnfStyle w:val="001000000000" w:firstRow="0" w:lastRow="0" w:firstColumn="1" w:lastColumn="0" w:oddVBand="0" w:evenVBand="0" w:oddHBand="0" w:evenHBand="0" w:firstRowFirstColumn="0" w:firstRowLastColumn="0" w:lastRowFirstColumn="0" w:lastRowLastColumn="0"/>
             <w:tcW w:w="4247" w:type="dxa"/>
           </w:tcPr>
+          <w:p>
+            <w:r>
+              <w:t xml:space="preserve">1-O usuário seleciona a categoria </w:t>
+            </w:r>
+          </w:p>
+        </w:tc>
+        <w:tc>
+          <w:tcPr>
+            <w:tcW w:w="4247" w:type="dxa"/>
+          </w:tcPr>
+          <w:p>
+            <w:pPr>
+              <w:cnfStyle w:val="000000100000" w:firstRow="0" w:lastRow="0" w:firstColumn="0" w:lastColumn="0" w:oddVBand="0" w:evenVBand="0" w:oddHBand="1" w:evenHBand="0" w:firstRowFirstColumn="0" w:firstRowLastColumn="0" w:lastRowFirstColumn="0" w:lastRowLastColumn="0"/>
+            </w:pPr>
+          </w:p>
+        </w:tc>
+      </w:tr>
+      <w:tr>
+        <w:tc>
+          <w:tcPr>
+            <w:cnfStyle w:val="001000000000" w:firstRow="0" w:lastRow="0" w:firstColumn="1" w:lastColumn="0" w:oddVBand="0" w:evenVBand="0" w:oddHBand="0" w:evenHBand="0" w:firstRowFirstColumn="0" w:firstRowLastColumn="0" w:lastRowFirstColumn="0" w:lastRowLastColumn="0"/>
+            <w:tcW w:w="4247" w:type="dxa"/>
+          </w:tcPr>
+          <w:p>
+            <w:r>
+              <w:t>2-Clica no botão editar</w:t>
+            </w:r>
+          </w:p>
+        </w:tc>
+        <w:tc>
+          <w:tcPr>
+            <w:tcW w:w="4247" w:type="dxa"/>
+          </w:tcPr>
+          <w:p>
+            <w:pPr>
+              <w:cnfStyle w:val="000000000000" w:firstRow="0" w:lastRow="0" w:firstColumn="0" w:lastColumn="0" w:oddVBand="0" w:evenVBand="0" w:oddHBand="0" w:evenHBand="0" w:firstRowFirstColumn="0" w:firstRowLastColumn="0" w:lastRowFirstColumn="0" w:lastRowLastColumn="0"/>
+            </w:pPr>
+          </w:p>
+        </w:tc>
+      </w:tr>
+      <w:tr>
+        <w:trPr>
+          <w:cnfStyle w:val="000000100000" w:firstRow="0" w:lastRow="0" w:firstColumn="0" w:lastColumn="0" w:oddVBand="0" w:evenVBand="0" w:oddHBand="1" w:evenHBand="0" w:firstRowFirstColumn="0" w:firstRowLastColumn="0" w:lastRowFirstColumn="0" w:lastRowLastColumn="0"/>
+        </w:trPr>
+        <w:tc>
+          <w:tcPr>
+            <w:cnfStyle w:val="001000000000" w:firstRow="0" w:lastRow="0" w:firstColumn="1" w:lastColumn="0" w:oddVBand="0" w:evenVBand="0" w:oddHBand="0" w:evenHBand="0" w:firstRowFirstColumn="0" w:firstRowLastColumn="0" w:lastRowFirstColumn="0" w:lastRowLastColumn="0"/>
+            <w:tcW w:w="4247" w:type="dxa"/>
+          </w:tcPr>
           <w:p/>
         </w:tc>
         <w:tc>
@@ -3344,10 +3469,39 @@
             <w:pPr>
               <w:cnfStyle w:val="000000100000" w:firstRow="0" w:lastRow="0" w:firstColumn="0" w:lastColumn="0" w:oddVBand="0" w:evenVBand="0" w:oddHBand="1" w:evenHBand="0" w:firstRowFirstColumn="0" w:firstRowLastColumn="0" w:lastRowFirstColumn="0" w:lastRowLastColumn="0"/>
             </w:pPr>
-          </w:p>
-        </w:tc>
-      </w:tr>
-      <w:tr>
+            <w:r>
+              <w:t>3-O sistema permite a edição</w:t>
+            </w:r>
+          </w:p>
+        </w:tc>
+      </w:tr>
+      <w:tr>
+        <w:tc>
+          <w:tcPr>
+            <w:cnfStyle w:val="001000000000" w:firstRow="0" w:lastRow="0" w:firstColumn="1" w:lastColumn="0" w:oddVBand="0" w:evenVBand="0" w:oddHBand="0" w:evenHBand="0" w:firstRowFirstColumn="0" w:firstRowLastColumn="0" w:lastRowFirstColumn="0" w:lastRowLastColumn="0"/>
+            <w:tcW w:w="4247" w:type="dxa"/>
+          </w:tcPr>
+          <w:p>
+            <w:r>
+              <w:t>4-Clica no botão “Salvar alterações”</w:t>
+            </w:r>
+          </w:p>
+        </w:tc>
+        <w:tc>
+          <w:tcPr>
+            <w:tcW w:w="4247" w:type="dxa"/>
+          </w:tcPr>
+          <w:p>
+            <w:pPr>
+              <w:cnfStyle w:val="000000000000" w:firstRow="0" w:lastRow="0" w:firstColumn="0" w:lastColumn="0" w:oddVBand="0" w:evenVBand="0" w:oddHBand="0" w:evenHBand="0" w:firstRowFirstColumn="0" w:firstRowLastColumn="0" w:lastRowFirstColumn="0" w:lastRowLastColumn="0"/>
+            </w:pPr>
+          </w:p>
+        </w:tc>
+      </w:tr>
+      <w:tr>
+        <w:trPr>
+          <w:cnfStyle w:val="000000100000" w:firstRow="0" w:lastRow="0" w:firstColumn="0" w:lastColumn="0" w:oddVBand="0" w:evenVBand="0" w:oddHBand="1" w:evenHBand="0" w:firstRowFirstColumn="0" w:firstRowLastColumn="0" w:lastRowFirstColumn="0" w:lastRowLastColumn="0"/>
+        </w:trPr>
         <w:tc>
           <w:tcPr>
             <w:cnfStyle w:val="001000000000" w:firstRow="0" w:lastRow="0" w:firstColumn="1" w:lastColumn="0" w:oddVBand="0" w:evenVBand="0" w:oddHBand="0" w:evenHBand="0" w:firstRowFirstColumn="0" w:firstRowLastColumn="0" w:lastRowFirstColumn="0" w:lastRowLastColumn="0"/>
@@ -3361,71 +3515,11 @@
           </w:tcPr>
           <w:p>
             <w:pPr>
-              <w:cnfStyle w:val="000000000000" w:firstRow="0" w:lastRow="0" w:firstColumn="0" w:lastColumn="0" w:oddVBand="0" w:evenVBand="0" w:oddHBand="0" w:evenHBand="0" w:firstRowFirstColumn="0" w:firstRowLastColumn="0" w:lastRowFirstColumn="0" w:lastRowLastColumn="0"/>
-            </w:pPr>
-          </w:p>
-        </w:tc>
-      </w:tr>
-      <w:tr>
-        <w:trPr>
-          <w:cnfStyle w:val="000000100000" w:firstRow="0" w:lastRow="0" w:firstColumn="0" w:lastColumn="0" w:oddVBand="0" w:evenVBand="0" w:oddHBand="1" w:evenHBand="0" w:firstRowFirstColumn="0" w:firstRowLastColumn="0" w:lastRowFirstColumn="0" w:lastRowLastColumn="0"/>
-        </w:trPr>
-        <w:tc>
-          <w:tcPr>
-            <w:cnfStyle w:val="001000000000" w:firstRow="0" w:lastRow="0" w:firstColumn="1" w:lastColumn="0" w:oddVBand="0" w:evenVBand="0" w:oddHBand="0" w:evenHBand="0" w:firstRowFirstColumn="0" w:firstRowLastColumn="0" w:lastRowFirstColumn="0" w:lastRowLastColumn="0"/>
-            <w:tcW w:w="4247" w:type="dxa"/>
-          </w:tcPr>
-          <w:p/>
-        </w:tc>
-        <w:tc>
-          <w:tcPr>
-            <w:tcW w:w="4247" w:type="dxa"/>
-          </w:tcPr>
-          <w:p>
-            <w:pPr>
-              <w:cnfStyle w:val="000000100000" w:firstRow="0" w:lastRow="0" w:firstColumn="0" w:lastColumn="0" w:oddVBand="0" w:evenVBand="0" w:oddHBand="1" w:evenHBand="0" w:firstRowFirstColumn="0" w:firstRowLastColumn="0" w:lastRowFirstColumn="0" w:lastRowLastColumn="0"/>
-            </w:pPr>
-          </w:p>
-        </w:tc>
-      </w:tr>
-      <w:tr>
-        <w:tc>
-          <w:tcPr>
-            <w:cnfStyle w:val="001000000000" w:firstRow="0" w:lastRow="0" w:firstColumn="1" w:lastColumn="0" w:oddVBand="0" w:evenVBand="0" w:oddHBand="0" w:evenHBand="0" w:firstRowFirstColumn="0" w:firstRowLastColumn="0" w:lastRowFirstColumn="0" w:lastRowLastColumn="0"/>
-            <w:tcW w:w="4247" w:type="dxa"/>
-          </w:tcPr>
-          <w:p/>
-        </w:tc>
-        <w:tc>
-          <w:tcPr>
-            <w:tcW w:w="4247" w:type="dxa"/>
-          </w:tcPr>
-          <w:p>
-            <w:pPr>
-              <w:cnfStyle w:val="000000000000" w:firstRow="0" w:lastRow="0" w:firstColumn="0" w:lastColumn="0" w:oddVBand="0" w:evenVBand="0" w:oddHBand="0" w:evenHBand="0" w:firstRowFirstColumn="0" w:firstRowLastColumn="0" w:lastRowFirstColumn="0" w:lastRowLastColumn="0"/>
-            </w:pPr>
-          </w:p>
-        </w:tc>
-      </w:tr>
-      <w:tr>
-        <w:trPr>
-          <w:cnfStyle w:val="000000100000" w:firstRow="0" w:lastRow="0" w:firstColumn="0" w:lastColumn="0" w:oddVBand="0" w:evenVBand="0" w:oddHBand="1" w:evenHBand="0" w:firstRowFirstColumn="0" w:firstRowLastColumn="0" w:lastRowFirstColumn="0" w:lastRowLastColumn="0"/>
-        </w:trPr>
-        <w:tc>
-          <w:tcPr>
-            <w:cnfStyle w:val="001000000000" w:firstRow="0" w:lastRow="0" w:firstColumn="1" w:lastColumn="0" w:oddVBand="0" w:evenVBand="0" w:oddHBand="0" w:evenHBand="0" w:firstRowFirstColumn="0" w:firstRowLastColumn="0" w:lastRowFirstColumn="0" w:lastRowLastColumn="0"/>
-            <w:tcW w:w="4247" w:type="dxa"/>
-          </w:tcPr>
-          <w:p/>
-        </w:tc>
-        <w:tc>
-          <w:tcPr>
-            <w:tcW w:w="4247" w:type="dxa"/>
-          </w:tcPr>
-          <w:p>
-            <w:pPr>
-              <w:cnfStyle w:val="000000100000" w:firstRow="0" w:lastRow="0" w:firstColumn="0" w:lastColumn="0" w:oddVBand="0" w:evenVBand="0" w:oddHBand="1" w:evenHBand="0" w:firstRowFirstColumn="0" w:firstRowLastColumn="0" w:lastRowFirstColumn="0" w:lastRowLastColumn="0"/>
-            </w:pPr>
+              <w:cnfStyle w:val="000000100000" w:firstRow="0" w:lastRow="0" w:firstColumn="0" w:lastColumn="0" w:oddVBand="0" w:evenVBand="0" w:oddHBand="1" w:evenHBand="0" w:firstRowFirstColumn="0" w:firstRowLastColumn="0" w:lastRowFirstColumn="0" w:lastRowLastColumn="0"/>
+            </w:pPr>
+            <w:r>
+              <w:t>5-Salva as alterações</w:t>
+            </w:r>
           </w:p>
         </w:tc>
       </w:tr>
@@ -3449,92 +3543,14 @@
             <w:pPr>
               <w:cnfStyle w:val="000000000000" w:firstRow="0" w:lastRow="0" w:firstColumn="0" w:lastColumn="0" w:oddVBand="0" w:evenVBand="0" w:oddHBand="0" w:evenHBand="0" w:firstRowFirstColumn="0" w:firstRowLastColumn="0" w:lastRowFirstColumn="0" w:lastRowLastColumn="0"/>
             </w:pPr>
-          </w:p>
-        </w:tc>
-      </w:tr>
-      <w:tr>
-        <w:trPr>
-          <w:cnfStyle w:val="000000100000" w:firstRow="0" w:lastRow="0" w:firstColumn="0" w:lastColumn="0" w:oddVBand="0" w:evenVBand="0" w:oddHBand="1" w:evenHBand="0" w:firstRowFirstColumn="0" w:firstRowLastColumn="0" w:lastRowFirstColumn="0" w:lastRowLastColumn="0"/>
-        </w:trPr>
-        <w:tc>
-          <w:tcPr>
-            <w:cnfStyle w:val="001000000000" w:firstRow="0" w:lastRow="0" w:firstColumn="1" w:lastColumn="0" w:oddVBand="0" w:evenVBand="0" w:oddHBand="0" w:evenHBand="0" w:firstRowFirstColumn="0" w:firstRowLastColumn="0" w:lastRowFirstColumn="0" w:lastRowLastColumn="0"/>
-            <w:tcW w:w="4247" w:type="dxa"/>
-          </w:tcPr>
-          <w:p/>
-        </w:tc>
-        <w:tc>
-          <w:tcPr>
-            <w:tcW w:w="4247" w:type="dxa"/>
-          </w:tcPr>
-          <w:p>
-            <w:pPr>
-              <w:cnfStyle w:val="000000100000" w:firstRow="0" w:lastRow="0" w:firstColumn="0" w:lastColumn="0" w:oddVBand="0" w:evenVBand="0" w:oddHBand="1" w:evenHBand="0" w:firstRowFirstColumn="0" w:firstRowLastColumn="0" w:lastRowFirstColumn="0" w:lastRowLastColumn="0"/>
-            </w:pPr>
-          </w:p>
-        </w:tc>
-      </w:tr>
-      <w:tr>
-        <w:tc>
-          <w:tcPr>
-            <w:cnfStyle w:val="001000000000" w:firstRow="0" w:lastRow="0" w:firstColumn="1" w:lastColumn="0" w:oddVBand="0" w:evenVBand="0" w:oddHBand="0" w:evenHBand="0" w:firstRowFirstColumn="0" w:firstRowLastColumn="0" w:lastRowFirstColumn="0" w:lastRowLastColumn="0"/>
-            <w:tcW w:w="4247" w:type="dxa"/>
-          </w:tcPr>
-          <w:p/>
-        </w:tc>
-        <w:tc>
-          <w:tcPr>
-            <w:tcW w:w="4247" w:type="dxa"/>
-          </w:tcPr>
-          <w:p>
-            <w:pPr>
-              <w:cnfStyle w:val="000000000000" w:firstRow="0" w:lastRow="0" w:firstColumn="0" w:lastColumn="0" w:oddVBand="0" w:evenVBand="0" w:oddHBand="0" w:evenHBand="0" w:firstRowFirstColumn="0" w:firstRowLastColumn="0" w:lastRowFirstColumn="0" w:lastRowLastColumn="0"/>
-            </w:pPr>
-          </w:p>
-        </w:tc>
-      </w:tr>
-      <w:tr>
-        <w:trPr>
-          <w:cnfStyle w:val="000000100000" w:firstRow="0" w:lastRow="0" w:firstColumn="0" w:lastColumn="0" w:oddVBand="0" w:evenVBand="0" w:oddHBand="1" w:evenHBand="0" w:firstRowFirstColumn="0" w:firstRowLastColumn="0" w:lastRowFirstColumn="0" w:lastRowLastColumn="0"/>
-        </w:trPr>
-        <w:tc>
-          <w:tcPr>
-            <w:cnfStyle w:val="001000000000" w:firstRow="0" w:lastRow="0" w:firstColumn="1" w:lastColumn="0" w:oddVBand="0" w:evenVBand="0" w:oddHBand="0" w:evenHBand="0" w:firstRowFirstColumn="0" w:firstRowLastColumn="0" w:lastRowFirstColumn="0" w:lastRowLastColumn="0"/>
-            <w:tcW w:w="4247" w:type="dxa"/>
-          </w:tcPr>
-          <w:p/>
-        </w:tc>
-        <w:tc>
-          <w:tcPr>
-            <w:tcW w:w="4247" w:type="dxa"/>
-          </w:tcPr>
-          <w:p>
-            <w:pPr>
-              <w:cnfStyle w:val="000000100000" w:firstRow="0" w:lastRow="0" w:firstColumn="0" w:lastColumn="0" w:oddVBand="0" w:evenVBand="0" w:oddHBand="1" w:evenHBand="0" w:firstRowFirstColumn="0" w:firstRowLastColumn="0" w:lastRowFirstColumn="0" w:lastRowLastColumn="0"/>
-            </w:pPr>
-          </w:p>
-        </w:tc>
-      </w:tr>
-      <w:tr>
-        <w:tc>
-          <w:tcPr>
-            <w:cnfStyle w:val="001000000000" w:firstRow="0" w:lastRow="0" w:firstColumn="1" w:lastColumn="0" w:oddVBand="0" w:evenVBand="0" w:oddHBand="0" w:evenHBand="0" w:firstRowFirstColumn="0" w:firstRowLastColumn="0" w:lastRowFirstColumn="0" w:lastRowLastColumn="0"/>
-            <w:tcW w:w="4247" w:type="dxa"/>
-          </w:tcPr>
-          <w:p/>
-        </w:tc>
-        <w:tc>
-          <w:tcPr>
-            <w:tcW w:w="4247" w:type="dxa"/>
-          </w:tcPr>
-          <w:p>
-            <w:pPr>
-              <w:cnfStyle w:val="000000000000" w:firstRow="0" w:lastRow="0" w:firstColumn="0" w:lastColumn="0" w:oddVBand="0" w:evenVBand="0" w:oddHBand="0" w:evenHBand="0" w:firstRowFirstColumn="0" w:firstRowLastColumn="0" w:lastRowFirstColumn="0" w:lastRowLastColumn="0"/>
-            </w:pPr>
+            <w:r>
+              <w:t>Apenas adiministradores podem editar categorias</w:t>
+            </w:r>
           </w:p>
         </w:tc>
       </w:tr>
     </w:tbl>
+    <w:p/>
     <w:p/>
     <w:p>
       <w:r>
@@ -3601,6 +3617,62 @@
           </w:tcPr>
           <w:p>
             <w:pPr>
+              <w:cnfStyle w:val="000000100000" w:firstRow="0" w:lastRow="0" w:firstColumn="0" w:lastColumn="0" w:oddVBand="0" w:evenVBand="0" w:oddHBand="1" w:evenHBand="0" w:firstRowFirstColumn="0" w:firstRowLastColumn="0" w:lastRowFirstColumn="0" w:lastRowLastColumn="0"/>
+            </w:pPr>
+          </w:p>
+        </w:tc>
+      </w:tr>
+      <w:tr>
+        <w:tc>
+          <w:tcPr>
+            <w:cnfStyle w:val="001000000000" w:firstRow="0" w:lastRow="0" w:firstColumn="1" w:lastColumn="0" w:oddVBand="0" w:evenVBand="0" w:oddHBand="0" w:evenHBand="0" w:firstRowFirstColumn="0" w:firstRowLastColumn="0" w:lastRowFirstColumn="0" w:lastRowLastColumn="0"/>
+            <w:tcW w:w="4247" w:type="dxa"/>
+          </w:tcPr>
+          <w:p>
+            <w:r>
+              <w:lastRenderedPageBreak/>
+              <w:t>Ator principal</w:t>
+            </w:r>
+          </w:p>
+        </w:tc>
+        <w:tc>
+          <w:tcPr>
+            <w:tcW w:w="4247" w:type="dxa"/>
+          </w:tcPr>
+          <w:p>
+            <w:pPr>
+              <w:cnfStyle w:val="000000000000" w:firstRow="0" w:lastRow="0" w:firstColumn="0" w:lastColumn="0" w:oddVBand="0" w:evenVBand="0" w:oddHBand="0" w:evenHBand="0" w:firstRowFirstColumn="0" w:firstRowLastColumn="0" w:lastRowFirstColumn="0" w:lastRowLastColumn="0"/>
+            </w:pPr>
+            <w:r>
+              <w:t>Utilizador</w:t>
+            </w:r>
+            <w:r>
+              <w:t>(Admin)</w:t>
+            </w:r>
+          </w:p>
+        </w:tc>
+      </w:tr>
+      <w:tr>
+        <w:trPr>
+          <w:cnfStyle w:val="000000100000" w:firstRow="0" w:lastRow="0" w:firstColumn="0" w:lastColumn="0" w:oddVBand="0" w:evenVBand="0" w:oddHBand="1" w:evenHBand="0" w:firstRowFirstColumn="0" w:firstRowLastColumn="0" w:lastRowFirstColumn="0" w:lastRowLastColumn="0"/>
+        </w:trPr>
+        <w:tc>
+          <w:tcPr>
+            <w:cnfStyle w:val="001000000000" w:firstRow="0" w:lastRow="0" w:firstColumn="1" w:lastColumn="0" w:oddVBand="0" w:evenVBand="0" w:oddHBand="0" w:evenHBand="0" w:firstRowFirstColumn="0" w:firstRowLastColumn="0" w:lastRowFirstColumn="0" w:lastRowLastColumn="0"/>
+            <w:tcW w:w="4247" w:type="dxa"/>
+          </w:tcPr>
+          <w:p>
+            <w:r>
+              <w:t>Ator secundário</w:t>
+            </w:r>
+          </w:p>
+        </w:tc>
+        <w:tc>
+          <w:tcPr>
+            <w:tcW w:w="4247" w:type="dxa"/>
+          </w:tcPr>
+          <w:p>
+            <w:pPr>
               <w:jc w:val="center"/>
               <w:cnfStyle w:val="000000100000" w:firstRow="0" w:lastRow="0" w:firstColumn="0" w:lastColumn="0" w:oddVBand="0" w:evenVBand="0" w:oddHBand="1" w:evenHBand="0" w:firstRowFirstColumn="0" w:firstRowLastColumn="0" w:lastRowFirstColumn="0" w:lastRowLastColumn="0"/>
             </w:pPr>
@@ -3618,62 +3690,6 @@
           </w:tcPr>
           <w:p>
             <w:r>
-              <w:t>Ator principal</w:t>
-            </w:r>
-          </w:p>
-        </w:tc>
-        <w:tc>
-          <w:tcPr>
-            <w:tcW w:w="4247" w:type="dxa"/>
-          </w:tcPr>
-          <w:p>
-            <w:pPr>
-              <w:cnfStyle w:val="000000000000" w:firstRow="0" w:lastRow="0" w:firstColumn="0" w:lastColumn="0" w:oddVBand="0" w:evenVBand="0" w:oddHBand="0" w:evenHBand="0" w:firstRowFirstColumn="0" w:firstRowLastColumn="0" w:lastRowFirstColumn="0" w:lastRowLastColumn="0"/>
-            </w:pPr>
-            <w:r>
-              <w:t>Utilizador</w:t>
-            </w:r>
-          </w:p>
-        </w:tc>
-      </w:tr>
-      <w:tr>
-        <w:trPr>
-          <w:cnfStyle w:val="000000100000" w:firstRow="0" w:lastRow="0" w:firstColumn="0" w:lastColumn="0" w:oddVBand="0" w:evenVBand="0" w:oddHBand="1" w:evenHBand="0" w:firstRowFirstColumn="0" w:firstRowLastColumn="0" w:lastRowFirstColumn="0" w:lastRowLastColumn="0"/>
-        </w:trPr>
-        <w:tc>
-          <w:tcPr>
-            <w:cnfStyle w:val="001000000000" w:firstRow="0" w:lastRow="0" w:firstColumn="1" w:lastColumn="0" w:oddVBand="0" w:evenVBand="0" w:oddHBand="0" w:evenHBand="0" w:firstRowFirstColumn="0" w:firstRowLastColumn="0" w:lastRowFirstColumn="0" w:lastRowLastColumn="0"/>
-            <w:tcW w:w="4247" w:type="dxa"/>
-          </w:tcPr>
-          <w:p>
-            <w:r>
-              <w:t>Ator secundário</w:t>
-            </w:r>
-          </w:p>
-        </w:tc>
-        <w:tc>
-          <w:tcPr>
-            <w:tcW w:w="4247" w:type="dxa"/>
-          </w:tcPr>
-          <w:p>
-            <w:pPr>
-              <w:jc w:val="center"/>
-              <w:cnfStyle w:val="000000100000" w:firstRow="0" w:lastRow="0" w:firstColumn="0" w:lastColumn="0" w:oddVBand="0" w:evenVBand="0" w:oddHBand="1" w:evenHBand="0" w:firstRowFirstColumn="0" w:firstRowLastColumn="0" w:lastRowFirstColumn="0" w:lastRowLastColumn="0"/>
-            </w:pPr>
-            <w:r>
-              <w:t>-</w:t>
-            </w:r>
-          </w:p>
-        </w:tc>
-      </w:tr>
-      <w:tr>
-        <w:tc>
-          <w:tcPr>
-            <w:cnfStyle w:val="001000000000" w:firstRow="0" w:lastRow="0" w:firstColumn="1" w:lastColumn="0" w:oddVBand="0" w:evenVBand="0" w:oddHBand="0" w:evenHBand="0" w:firstRowFirstColumn="0" w:firstRowLastColumn="0" w:lastRowFirstColumn="0" w:lastRowLastColumn="0"/>
-            <w:tcW w:w="4247" w:type="dxa"/>
-          </w:tcPr>
-          <w:p>
-            <w:r>
               <w:t>Resumo</w:t>
             </w:r>
           </w:p>
@@ -3689,6 +3705,9 @@
             <w:r>
               <w:t xml:space="preserve">Este caso de uso descreve como o usuário </w:t>
             </w:r>
+            <w:r>
+              <w:t>vai eliminar uma categoria</w:t>
+            </w:r>
           </w:p>
         </w:tc>
       </w:tr>
@@ -3713,11 +3732,10 @@
           </w:tcPr>
           <w:p>
             <w:pPr>
-              <w:jc w:val="center"/>
-              <w:cnfStyle w:val="000000100000" w:firstRow="0" w:lastRow="0" w:firstColumn="0" w:lastColumn="0" w:oddVBand="0" w:evenVBand="0" w:oddHBand="1" w:evenHBand="0" w:firstRowFirstColumn="0" w:firstRowLastColumn="0" w:lastRowFirstColumn="0" w:lastRowLastColumn="0"/>
-            </w:pPr>
-            <w:r>
-              <w:t>-</w:t>
+              <w:cnfStyle w:val="000000100000" w:firstRow="0" w:lastRow="0" w:firstColumn="0" w:lastColumn="0" w:oddVBand="0" w:evenVBand="0" w:oddHBand="1" w:evenHBand="0" w:firstRowFirstColumn="0" w:firstRowLastColumn="0" w:lastRowFirstColumn="0" w:lastRowLastColumn="0"/>
+            </w:pPr>
+            <w:r>
+              <w:t>Ser um admin e estar logado</w:t>
             </w:r>
           </w:p>
         </w:tc>
@@ -3814,6 +3832,64 @@
             <w:cnfStyle w:val="001000000000" w:firstRow="0" w:lastRow="0" w:firstColumn="1" w:lastColumn="0" w:oddVBand="0" w:evenVBand="0" w:oddHBand="0" w:evenHBand="0" w:firstRowFirstColumn="0" w:firstRowLastColumn="0" w:lastRowFirstColumn="0" w:lastRowLastColumn="0"/>
             <w:tcW w:w="4247" w:type="dxa"/>
           </w:tcPr>
+          <w:p>
+            <w:r>
+              <w:t>1-</w:t>
+            </w:r>
+            <w:r>
+              <w:t>Selecionar categoria</w:t>
+            </w:r>
+          </w:p>
+        </w:tc>
+        <w:tc>
+          <w:tcPr>
+            <w:tcW w:w="4247" w:type="dxa"/>
+          </w:tcPr>
+          <w:p>
+            <w:pPr>
+              <w:cnfStyle w:val="000000100000" w:firstRow="0" w:lastRow="0" w:firstColumn="0" w:lastColumn="0" w:oddVBand="0" w:evenVBand="0" w:oddHBand="1" w:evenHBand="0" w:firstRowFirstColumn="0" w:firstRowLastColumn="0" w:lastRowFirstColumn="0" w:lastRowLastColumn="0"/>
+            </w:pPr>
+          </w:p>
+        </w:tc>
+      </w:tr>
+      <w:tr>
+        <w:tc>
+          <w:tcPr>
+            <w:cnfStyle w:val="001000000000" w:firstRow="0" w:lastRow="0" w:firstColumn="1" w:lastColumn="0" w:oddVBand="0" w:evenVBand="0" w:oddHBand="0" w:evenHBand="0" w:firstRowFirstColumn="0" w:firstRowLastColumn="0" w:lastRowFirstColumn="0" w:lastRowLastColumn="0"/>
+            <w:tcW w:w="4247" w:type="dxa"/>
+          </w:tcPr>
+          <w:p>
+            <w:r>
+              <w:t>2- C</w:t>
+            </w:r>
+            <w:r>
+              <w:t xml:space="preserve">licar em excluir </w:t>
+            </w:r>
+            <w:r>
+              <w:t>categoria</w:t>
+            </w:r>
+          </w:p>
+        </w:tc>
+        <w:tc>
+          <w:tcPr>
+            <w:tcW w:w="4247" w:type="dxa"/>
+          </w:tcPr>
+          <w:p>
+            <w:pPr>
+              <w:cnfStyle w:val="000000000000" w:firstRow="0" w:lastRow="0" w:firstColumn="0" w:lastColumn="0" w:oddVBand="0" w:evenVBand="0" w:oddHBand="0" w:evenHBand="0" w:firstRowFirstColumn="0" w:firstRowLastColumn="0" w:lastRowFirstColumn="0" w:lastRowLastColumn="0"/>
+            </w:pPr>
+          </w:p>
+        </w:tc>
+      </w:tr>
+      <w:tr>
+        <w:trPr>
+          <w:cnfStyle w:val="000000100000" w:firstRow="0" w:lastRow="0" w:firstColumn="0" w:lastColumn="0" w:oddVBand="0" w:evenVBand="0" w:oddHBand="1" w:evenHBand="0" w:firstRowFirstColumn="0" w:firstRowLastColumn="0" w:lastRowFirstColumn="0" w:lastRowLastColumn="0"/>
+        </w:trPr>
+        <w:tc>
+          <w:tcPr>
+            <w:cnfStyle w:val="001000000000" w:firstRow="0" w:lastRow="0" w:firstColumn="1" w:lastColumn="0" w:oddVBand="0" w:evenVBand="0" w:oddHBand="0" w:evenHBand="0" w:firstRowFirstColumn="0" w:firstRowLastColumn="0" w:lastRowFirstColumn="0" w:lastRowLastColumn="0"/>
+            <w:tcW w:w="4247" w:type="dxa"/>
+          </w:tcPr>
           <w:p/>
         </w:tc>
         <w:tc>
@@ -3824,88 +3900,12 @@
             <w:pPr>
               <w:cnfStyle w:val="000000100000" w:firstRow="0" w:lastRow="0" w:firstColumn="0" w:lastColumn="0" w:oddVBand="0" w:evenVBand="0" w:oddHBand="1" w:evenHBand="0" w:firstRowFirstColumn="0" w:firstRowLastColumn="0" w:lastRowFirstColumn="0" w:lastRowLastColumn="0"/>
             </w:pPr>
-          </w:p>
-        </w:tc>
-      </w:tr>
-      <w:tr>
-        <w:tc>
-          <w:tcPr>
-            <w:cnfStyle w:val="001000000000" w:firstRow="0" w:lastRow="0" w:firstColumn="1" w:lastColumn="0" w:oddVBand="0" w:evenVBand="0" w:oddHBand="0" w:evenHBand="0" w:firstRowFirstColumn="0" w:firstRowLastColumn="0" w:lastRowFirstColumn="0" w:lastRowLastColumn="0"/>
-            <w:tcW w:w="4247" w:type="dxa"/>
-          </w:tcPr>
-          <w:p/>
-        </w:tc>
-        <w:tc>
-          <w:tcPr>
-            <w:tcW w:w="4247" w:type="dxa"/>
-          </w:tcPr>
-          <w:p>
-            <w:pPr>
-              <w:cnfStyle w:val="000000000000" w:firstRow="0" w:lastRow="0" w:firstColumn="0" w:lastColumn="0" w:oddVBand="0" w:evenVBand="0" w:oddHBand="0" w:evenHBand="0" w:firstRowFirstColumn="0" w:firstRowLastColumn="0" w:lastRowFirstColumn="0" w:lastRowLastColumn="0"/>
-            </w:pPr>
-          </w:p>
-        </w:tc>
-      </w:tr>
-      <w:tr>
-        <w:trPr>
-          <w:cnfStyle w:val="000000100000" w:firstRow="0" w:lastRow="0" w:firstColumn="0" w:lastColumn="0" w:oddVBand="0" w:evenVBand="0" w:oddHBand="1" w:evenHBand="0" w:firstRowFirstColumn="0" w:firstRowLastColumn="0" w:lastRowFirstColumn="0" w:lastRowLastColumn="0"/>
-        </w:trPr>
-        <w:tc>
-          <w:tcPr>
-            <w:cnfStyle w:val="001000000000" w:firstRow="0" w:lastRow="0" w:firstColumn="1" w:lastColumn="0" w:oddVBand="0" w:evenVBand="0" w:oddHBand="0" w:evenHBand="0" w:firstRowFirstColumn="0" w:firstRowLastColumn="0" w:lastRowFirstColumn="0" w:lastRowLastColumn="0"/>
-            <w:tcW w:w="4247" w:type="dxa"/>
-          </w:tcPr>
-          <w:p/>
-        </w:tc>
-        <w:tc>
-          <w:tcPr>
-            <w:tcW w:w="4247" w:type="dxa"/>
-          </w:tcPr>
-          <w:p>
-            <w:pPr>
-              <w:cnfStyle w:val="000000100000" w:firstRow="0" w:lastRow="0" w:firstColumn="0" w:lastColumn="0" w:oddVBand="0" w:evenVBand="0" w:oddHBand="1" w:evenHBand="0" w:firstRowFirstColumn="0" w:firstRowLastColumn="0" w:lastRowFirstColumn="0" w:lastRowLastColumn="0"/>
-            </w:pPr>
-          </w:p>
-        </w:tc>
-      </w:tr>
-      <w:tr>
-        <w:tc>
-          <w:tcPr>
-            <w:cnfStyle w:val="001000000000" w:firstRow="0" w:lastRow="0" w:firstColumn="1" w:lastColumn="0" w:oddVBand="0" w:evenVBand="0" w:oddHBand="0" w:evenHBand="0" w:firstRowFirstColumn="0" w:firstRowLastColumn="0" w:lastRowFirstColumn="0" w:lastRowLastColumn="0"/>
-            <w:tcW w:w="4247" w:type="dxa"/>
-          </w:tcPr>
-          <w:p/>
-        </w:tc>
-        <w:tc>
-          <w:tcPr>
-            <w:tcW w:w="4247" w:type="dxa"/>
-          </w:tcPr>
-          <w:p>
-            <w:pPr>
-              <w:cnfStyle w:val="000000000000" w:firstRow="0" w:lastRow="0" w:firstColumn="0" w:lastColumn="0" w:oddVBand="0" w:evenVBand="0" w:oddHBand="0" w:evenHBand="0" w:firstRowFirstColumn="0" w:firstRowLastColumn="0" w:lastRowFirstColumn="0" w:lastRowLastColumn="0"/>
-            </w:pPr>
-          </w:p>
-        </w:tc>
-      </w:tr>
-      <w:tr>
-        <w:trPr>
-          <w:cnfStyle w:val="000000100000" w:firstRow="0" w:lastRow="0" w:firstColumn="0" w:lastColumn="0" w:oddVBand="0" w:evenVBand="0" w:oddHBand="1" w:evenHBand="0" w:firstRowFirstColumn="0" w:firstRowLastColumn="0" w:lastRowFirstColumn="0" w:lastRowLastColumn="0"/>
-        </w:trPr>
-        <w:tc>
-          <w:tcPr>
-            <w:cnfStyle w:val="001000000000" w:firstRow="0" w:lastRow="0" w:firstColumn="1" w:lastColumn="0" w:oddVBand="0" w:evenVBand="0" w:oddHBand="0" w:evenHBand="0" w:firstRowFirstColumn="0" w:firstRowLastColumn="0" w:lastRowFirstColumn="0" w:lastRowLastColumn="0"/>
-            <w:tcW w:w="4247" w:type="dxa"/>
-          </w:tcPr>
-          <w:p/>
-        </w:tc>
-        <w:tc>
-          <w:tcPr>
-            <w:tcW w:w="4247" w:type="dxa"/>
-          </w:tcPr>
-          <w:p>
-            <w:pPr>
-              <w:cnfStyle w:val="000000100000" w:firstRow="0" w:lastRow="0" w:firstColumn="0" w:lastColumn="0" w:oddVBand="0" w:evenVBand="0" w:oddHBand="1" w:evenHBand="0" w:firstRowFirstColumn="0" w:firstRowLastColumn="0" w:lastRowFirstColumn="0" w:lastRowLastColumn="0"/>
-            </w:pPr>
+            <w:r>
+              <w:t xml:space="preserve">3-O sistema vai apagar </w:t>
+            </w:r>
+            <w:r>
+              <w:t>a categoria</w:t>
+            </w:r>
           </w:p>
         </w:tc>
       </w:tr>
@@ -3929,88 +3929,9 @@
             <w:pPr>
               <w:cnfStyle w:val="000000000000" w:firstRow="0" w:lastRow="0" w:firstColumn="0" w:lastColumn="0" w:oddVBand="0" w:evenVBand="0" w:oddHBand="0" w:evenHBand="0" w:firstRowFirstColumn="0" w:firstRowLastColumn="0" w:lastRowFirstColumn="0" w:lastRowLastColumn="0"/>
             </w:pPr>
-          </w:p>
-        </w:tc>
-      </w:tr>
-      <w:tr>
-        <w:trPr>
-          <w:cnfStyle w:val="000000100000" w:firstRow="0" w:lastRow="0" w:firstColumn="0" w:lastColumn="0" w:oddVBand="0" w:evenVBand="0" w:oddHBand="1" w:evenHBand="0" w:firstRowFirstColumn="0" w:firstRowLastColumn="0" w:lastRowFirstColumn="0" w:lastRowLastColumn="0"/>
-        </w:trPr>
-        <w:tc>
-          <w:tcPr>
-            <w:cnfStyle w:val="001000000000" w:firstRow="0" w:lastRow="0" w:firstColumn="1" w:lastColumn="0" w:oddVBand="0" w:evenVBand="0" w:oddHBand="0" w:evenHBand="0" w:firstRowFirstColumn="0" w:firstRowLastColumn="0" w:lastRowFirstColumn="0" w:lastRowLastColumn="0"/>
-            <w:tcW w:w="4247" w:type="dxa"/>
-          </w:tcPr>
-          <w:p/>
-        </w:tc>
-        <w:tc>
-          <w:tcPr>
-            <w:tcW w:w="4247" w:type="dxa"/>
-          </w:tcPr>
-          <w:p>
-            <w:pPr>
-              <w:cnfStyle w:val="000000100000" w:firstRow="0" w:lastRow="0" w:firstColumn="0" w:lastColumn="0" w:oddVBand="0" w:evenVBand="0" w:oddHBand="1" w:evenHBand="0" w:firstRowFirstColumn="0" w:firstRowLastColumn="0" w:lastRowFirstColumn="0" w:lastRowLastColumn="0"/>
-            </w:pPr>
-          </w:p>
-        </w:tc>
-      </w:tr>
-      <w:tr>
-        <w:tc>
-          <w:tcPr>
-            <w:cnfStyle w:val="001000000000" w:firstRow="0" w:lastRow="0" w:firstColumn="1" w:lastColumn="0" w:oddVBand="0" w:evenVBand="0" w:oddHBand="0" w:evenHBand="0" w:firstRowFirstColumn="0" w:firstRowLastColumn="0" w:lastRowFirstColumn="0" w:lastRowLastColumn="0"/>
-            <w:tcW w:w="4247" w:type="dxa"/>
-          </w:tcPr>
-          <w:p/>
-        </w:tc>
-        <w:tc>
-          <w:tcPr>
-            <w:tcW w:w="4247" w:type="dxa"/>
-          </w:tcPr>
-          <w:p>
-            <w:pPr>
-              <w:cnfStyle w:val="000000000000" w:firstRow="0" w:lastRow="0" w:firstColumn="0" w:lastColumn="0" w:oddVBand="0" w:evenVBand="0" w:oddHBand="0" w:evenHBand="0" w:firstRowFirstColumn="0" w:firstRowLastColumn="0" w:lastRowFirstColumn="0" w:lastRowLastColumn="0"/>
-            </w:pPr>
-          </w:p>
-        </w:tc>
-      </w:tr>
-      <w:tr>
-        <w:trPr>
-          <w:cnfStyle w:val="000000100000" w:firstRow="0" w:lastRow="0" w:firstColumn="0" w:lastColumn="0" w:oddVBand="0" w:evenVBand="0" w:oddHBand="1" w:evenHBand="0" w:firstRowFirstColumn="0" w:firstRowLastColumn="0" w:lastRowFirstColumn="0" w:lastRowLastColumn="0"/>
-        </w:trPr>
-        <w:tc>
-          <w:tcPr>
-            <w:cnfStyle w:val="001000000000" w:firstRow="0" w:lastRow="0" w:firstColumn="1" w:lastColumn="0" w:oddVBand="0" w:evenVBand="0" w:oddHBand="0" w:evenHBand="0" w:firstRowFirstColumn="0" w:firstRowLastColumn="0" w:lastRowFirstColumn="0" w:lastRowLastColumn="0"/>
-            <w:tcW w:w="4247" w:type="dxa"/>
-          </w:tcPr>
-          <w:p/>
-        </w:tc>
-        <w:tc>
-          <w:tcPr>
-            <w:tcW w:w="4247" w:type="dxa"/>
-          </w:tcPr>
-          <w:p>
-            <w:pPr>
-              <w:cnfStyle w:val="000000100000" w:firstRow="0" w:lastRow="0" w:firstColumn="0" w:lastColumn="0" w:oddVBand="0" w:evenVBand="0" w:oddHBand="1" w:evenHBand="0" w:firstRowFirstColumn="0" w:firstRowLastColumn="0" w:lastRowFirstColumn="0" w:lastRowLastColumn="0"/>
-            </w:pPr>
-          </w:p>
-        </w:tc>
-      </w:tr>
-      <w:tr>
-        <w:tc>
-          <w:tcPr>
-            <w:cnfStyle w:val="001000000000" w:firstRow="0" w:lastRow="0" w:firstColumn="1" w:lastColumn="0" w:oddVBand="0" w:evenVBand="0" w:oddHBand="0" w:evenHBand="0" w:firstRowFirstColumn="0" w:firstRowLastColumn="0" w:lastRowFirstColumn="0" w:lastRowLastColumn="0"/>
-            <w:tcW w:w="4247" w:type="dxa"/>
-          </w:tcPr>
-          <w:p/>
-        </w:tc>
-        <w:tc>
-          <w:tcPr>
-            <w:tcW w:w="4247" w:type="dxa"/>
-          </w:tcPr>
-          <w:p>
-            <w:pPr>
-              <w:cnfStyle w:val="000000000000" w:firstRow="0" w:lastRow="0" w:firstColumn="0" w:lastColumn="0" w:oddVBand="0" w:evenVBand="0" w:oddHBand="0" w:evenHBand="0" w:firstRowFirstColumn="0" w:firstRowLastColumn="0" w:lastRowFirstColumn="0" w:lastRowLastColumn="0"/>
-            </w:pPr>
+            <w:r>
+              <w:t>Apenas administradores podem apagar categorias</w:t>
+            </w:r>
           </w:p>
         </w:tc>
       </w:tr>
@@ -4113,6 +4034,9 @@
             <w:r>
               <w:t>Utilizador</w:t>
             </w:r>
+            <w:r>
+              <w:t>(Admin)</w:t>
+            </w:r>
           </w:p>
         </w:tc>
       </w:tr>
@@ -4169,6 +4093,9 @@
             <w:r>
               <w:t xml:space="preserve">Este caso de uso descreve como o usuário </w:t>
             </w:r>
+            <w:r>
+              <w:t>irá gerenciar os usuários que estão cadastrados na plataforma</w:t>
+            </w:r>
           </w:p>
         </w:tc>
       </w:tr>
@@ -4193,11 +4120,10 @@
           </w:tcPr>
           <w:p>
             <w:pPr>
-              <w:jc w:val="center"/>
-              <w:cnfStyle w:val="000000100000" w:firstRow="0" w:lastRow="0" w:firstColumn="0" w:lastColumn="0" w:oddVBand="0" w:evenVBand="0" w:oddHBand="1" w:evenHBand="0" w:firstRowFirstColumn="0" w:firstRowLastColumn="0" w:lastRowFirstColumn="0" w:lastRowLastColumn="0"/>
-            </w:pPr>
-            <w:r>
-              <w:t>-</w:t>
+              <w:cnfStyle w:val="000000100000" w:firstRow="0" w:lastRow="0" w:firstColumn="0" w:lastColumn="0" w:oddVBand="0" w:evenVBand="0" w:oddHBand="1" w:evenHBand="0" w:firstRowFirstColumn="0" w:firstRowLastColumn="0" w:lastRowFirstColumn="0" w:lastRowLastColumn="0"/>
+            </w:pPr>
+            <w:r>
+              <w:t>Ser um administrador</w:t>
             </w:r>
           </w:p>
         </w:tc>
@@ -4294,6 +4220,37 @@
             <w:cnfStyle w:val="001000000000" w:firstRow="0" w:lastRow="0" w:firstColumn="1" w:lastColumn="0" w:oddVBand="0" w:evenVBand="0" w:oddHBand="0" w:evenHBand="0" w:firstRowFirstColumn="0" w:firstRowLastColumn="0" w:lastRowFirstColumn="0" w:lastRowLastColumn="0"/>
             <w:tcW w:w="4247" w:type="dxa"/>
           </w:tcPr>
+          <w:p>
+            <w:pPr>
+              <w:rPr>
+                <w:u w:val="single"/>
+              </w:rPr>
+            </w:pPr>
+            <w:r>
+              <w:t xml:space="preserve">1-Clicar em gerenciar </w:t>
+            </w:r>
+            <w:r>
+              <w:t>usuários</w:t>
+            </w:r>
+          </w:p>
+        </w:tc>
+        <w:tc>
+          <w:tcPr>
+            <w:tcW w:w="4247" w:type="dxa"/>
+          </w:tcPr>
+          <w:p>
+            <w:pPr>
+              <w:cnfStyle w:val="000000100000" w:firstRow="0" w:lastRow="0" w:firstColumn="0" w:lastColumn="0" w:oddVBand="0" w:evenVBand="0" w:oddHBand="1" w:evenHBand="0" w:firstRowFirstColumn="0" w:firstRowLastColumn="0" w:lastRowFirstColumn="0" w:lastRowLastColumn="0"/>
+            </w:pPr>
+          </w:p>
+        </w:tc>
+      </w:tr>
+      <w:tr>
+        <w:tc>
+          <w:tcPr>
+            <w:cnfStyle w:val="001000000000" w:firstRow="0" w:lastRow="0" w:firstColumn="1" w:lastColumn="0" w:oddVBand="0" w:evenVBand="0" w:oddHBand="0" w:evenHBand="0" w:firstRowFirstColumn="0" w:firstRowLastColumn="0" w:lastRowFirstColumn="0" w:lastRowLastColumn="0"/>
+            <w:tcW w:w="4247" w:type="dxa"/>
+          </w:tcPr>
           <w:p/>
         </w:tc>
         <w:tc>
@@ -4302,94 +4259,21 @@
           </w:tcPr>
           <w:p>
             <w:pPr>
-              <w:cnfStyle w:val="000000100000" w:firstRow="0" w:lastRow="0" w:firstColumn="0" w:lastColumn="0" w:oddVBand="0" w:evenVBand="0" w:oddHBand="1" w:evenHBand="0" w:firstRowFirstColumn="0" w:firstRowLastColumn="0" w:lastRowFirstColumn="0" w:lastRowLastColumn="0"/>
-            </w:pPr>
-          </w:p>
-        </w:tc>
-      </w:tr>
-      <w:tr>
-        <w:tc>
-          <w:tcPr>
-            <w:cnfStyle w:val="001000000000" w:firstRow="0" w:lastRow="0" w:firstColumn="1" w:lastColumn="0" w:oddVBand="0" w:evenVBand="0" w:oddHBand="0" w:evenHBand="0" w:firstRowFirstColumn="0" w:firstRowLastColumn="0" w:lastRowFirstColumn="0" w:lastRowLastColumn="0"/>
-            <w:tcW w:w="4247" w:type="dxa"/>
-          </w:tcPr>
-          <w:p/>
-        </w:tc>
-        <w:tc>
-          <w:tcPr>
-            <w:tcW w:w="4247" w:type="dxa"/>
-          </w:tcPr>
-          <w:p>
-            <w:pPr>
-              <w:cnfStyle w:val="000000000000" w:firstRow="0" w:lastRow="0" w:firstColumn="0" w:lastColumn="0" w:oddVBand="0" w:evenVBand="0" w:oddHBand="0" w:evenHBand="0" w:firstRowFirstColumn="0" w:firstRowLastColumn="0" w:lastRowFirstColumn="0" w:lastRowLastColumn="0"/>
-            </w:pPr>
-          </w:p>
-        </w:tc>
-      </w:tr>
-      <w:tr>
-        <w:trPr>
-          <w:cnfStyle w:val="000000100000" w:firstRow="0" w:lastRow="0" w:firstColumn="0" w:lastColumn="0" w:oddVBand="0" w:evenVBand="0" w:oddHBand="1" w:evenHBand="0" w:firstRowFirstColumn="0" w:firstRowLastColumn="0" w:lastRowFirstColumn="0" w:lastRowLastColumn="0"/>
-        </w:trPr>
-        <w:tc>
-          <w:tcPr>
-            <w:cnfStyle w:val="001000000000" w:firstRow="0" w:lastRow="0" w:firstColumn="1" w:lastColumn="0" w:oddVBand="0" w:evenVBand="0" w:oddHBand="0" w:evenHBand="0" w:firstRowFirstColumn="0" w:firstRowLastColumn="0" w:lastRowFirstColumn="0" w:lastRowLastColumn="0"/>
-            <w:tcW w:w="4247" w:type="dxa"/>
-          </w:tcPr>
-          <w:p/>
-        </w:tc>
-        <w:tc>
-          <w:tcPr>
-            <w:tcW w:w="4247" w:type="dxa"/>
-          </w:tcPr>
-          <w:p>
-            <w:pPr>
-              <w:cnfStyle w:val="000000100000" w:firstRow="0" w:lastRow="0" w:firstColumn="0" w:lastColumn="0" w:oddVBand="0" w:evenVBand="0" w:oddHBand="1" w:evenHBand="0" w:firstRowFirstColumn="0" w:firstRowLastColumn="0" w:lastRowFirstColumn="0" w:lastRowLastColumn="0"/>
-            </w:pPr>
-          </w:p>
-        </w:tc>
-      </w:tr>
-      <w:tr>
-        <w:tc>
-          <w:tcPr>
-            <w:cnfStyle w:val="001000000000" w:firstRow="0" w:lastRow="0" w:firstColumn="1" w:lastColumn="0" w:oddVBand="0" w:evenVBand="0" w:oddHBand="0" w:evenHBand="0" w:firstRowFirstColumn="0" w:firstRowLastColumn="0" w:lastRowFirstColumn="0" w:lastRowLastColumn="0"/>
-            <w:tcW w:w="4247" w:type="dxa"/>
-          </w:tcPr>
-          <w:p/>
-        </w:tc>
-        <w:tc>
-          <w:tcPr>
-            <w:tcW w:w="4247" w:type="dxa"/>
-          </w:tcPr>
-          <w:p>
-            <w:pPr>
-              <w:cnfStyle w:val="000000000000" w:firstRow="0" w:lastRow="0" w:firstColumn="0" w:lastColumn="0" w:oddVBand="0" w:evenVBand="0" w:oddHBand="0" w:evenHBand="0" w:firstRowFirstColumn="0" w:firstRowLastColumn="0" w:lastRowFirstColumn="0" w:lastRowLastColumn="0"/>
-            </w:pPr>
-          </w:p>
-        </w:tc>
-      </w:tr>
-      <w:tr>
-        <w:trPr>
-          <w:cnfStyle w:val="000000100000" w:firstRow="0" w:lastRow="0" w:firstColumn="0" w:lastColumn="0" w:oddVBand="0" w:evenVBand="0" w:oddHBand="1" w:evenHBand="0" w:firstRowFirstColumn="0" w:firstRowLastColumn="0" w:lastRowFirstColumn="0" w:lastRowLastColumn="0"/>
-        </w:trPr>
-        <w:tc>
-          <w:tcPr>
-            <w:cnfStyle w:val="001000000000" w:firstRow="0" w:lastRow="0" w:firstColumn="1" w:lastColumn="0" w:oddVBand="0" w:evenVBand="0" w:oddHBand="0" w:evenHBand="0" w:firstRowFirstColumn="0" w:firstRowLastColumn="0" w:lastRowFirstColumn="0" w:lastRowLastColumn="0"/>
-            <w:tcW w:w="4247" w:type="dxa"/>
-          </w:tcPr>
-          <w:p/>
-        </w:tc>
-        <w:tc>
-          <w:tcPr>
-            <w:tcW w:w="4247" w:type="dxa"/>
-          </w:tcPr>
-          <w:p>
-            <w:pPr>
-              <w:cnfStyle w:val="000000100000" w:firstRow="0" w:lastRow="0" w:firstColumn="0" w:lastColumn="0" w:oddVBand="0" w:evenVBand="0" w:oddHBand="1" w:evenHBand="0" w:firstRowFirstColumn="0" w:firstRowLastColumn="0" w:lastRowFirstColumn="0" w:lastRowLastColumn="0"/>
-            </w:pPr>
-          </w:p>
-        </w:tc>
-      </w:tr>
-      <w:tr>
+              <w:cnfStyle w:val="000000000000" w:firstRow="0" w:lastRow="0" w:firstColumn="0" w:lastColumn="0" w:oddVBand="0" w:evenVBand="0" w:oddHBand="0" w:evenHBand="0" w:firstRowFirstColumn="0" w:firstRowLastColumn="0" w:lastRowFirstColumn="0" w:lastRowLastColumn="0"/>
+            </w:pPr>
+            <w:r>
+              <w:t xml:space="preserve">2-O sistema vai apresentar as opções relacionadas ao gerenciamento </w:t>
+            </w:r>
+            <w:r>
+              <w:t>de usuários</w:t>
+            </w:r>
+          </w:p>
+        </w:tc>
+      </w:tr>
+      <w:tr>
+        <w:trPr>
+          <w:cnfStyle w:val="000000100000" w:firstRow="0" w:lastRow="0" w:firstColumn="0" w:lastColumn="0" w:oddVBand="0" w:evenVBand="0" w:oddHBand="1" w:evenHBand="0" w:firstRowFirstColumn="0" w:firstRowLastColumn="0" w:lastRowFirstColumn="0" w:lastRowLastColumn="0"/>
+        </w:trPr>
         <w:tc>
           <w:tcPr>
             <w:cnfStyle w:val="001000000000" w:firstRow="0" w:lastRow="0" w:firstColumn="1" w:lastColumn="0" w:oddVBand="0" w:evenVBand="0" w:oddHBand="0" w:evenHBand="0" w:firstRowFirstColumn="0" w:firstRowLastColumn="0" w:lastRowFirstColumn="0" w:lastRowLastColumn="0"/>
@@ -4407,90 +4291,14 @@
           </w:tcPr>
           <w:p>
             <w:pPr>
-              <w:cnfStyle w:val="000000000000" w:firstRow="0" w:lastRow="0" w:firstColumn="0" w:lastColumn="0" w:oddVBand="0" w:evenVBand="0" w:oddHBand="0" w:evenHBand="0" w:firstRowFirstColumn="0" w:firstRowLastColumn="0" w:lastRowFirstColumn="0" w:lastRowLastColumn="0"/>
-            </w:pPr>
-          </w:p>
-        </w:tc>
-      </w:tr>
-      <w:tr>
-        <w:trPr>
-          <w:cnfStyle w:val="000000100000" w:firstRow="0" w:lastRow="0" w:firstColumn="0" w:lastColumn="0" w:oddVBand="0" w:evenVBand="0" w:oddHBand="1" w:evenHBand="0" w:firstRowFirstColumn="0" w:firstRowLastColumn="0" w:lastRowFirstColumn="0" w:lastRowLastColumn="0"/>
-        </w:trPr>
-        <w:tc>
-          <w:tcPr>
-            <w:cnfStyle w:val="001000000000" w:firstRow="0" w:lastRow="0" w:firstColumn="1" w:lastColumn="0" w:oddVBand="0" w:evenVBand="0" w:oddHBand="0" w:evenHBand="0" w:firstRowFirstColumn="0" w:firstRowLastColumn="0" w:lastRowFirstColumn="0" w:lastRowLastColumn="0"/>
-            <w:tcW w:w="4247" w:type="dxa"/>
-          </w:tcPr>
-          <w:p/>
-        </w:tc>
-        <w:tc>
-          <w:tcPr>
-            <w:tcW w:w="4247" w:type="dxa"/>
-          </w:tcPr>
-          <w:p>
-            <w:pPr>
-              <w:cnfStyle w:val="000000100000" w:firstRow="0" w:lastRow="0" w:firstColumn="0" w:lastColumn="0" w:oddVBand="0" w:evenVBand="0" w:oddHBand="1" w:evenHBand="0" w:firstRowFirstColumn="0" w:firstRowLastColumn="0" w:lastRowFirstColumn="0" w:lastRowLastColumn="0"/>
-            </w:pPr>
-          </w:p>
-        </w:tc>
-      </w:tr>
-      <w:tr>
-        <w:tc>
-          <w:tcPr>
-            <w:cnfStyle w:val="001000000000" w:firstRow="0" w:lastRow="0" w:firstColumn="1" w:lastColumn="0" w:oddVBand="0" w:evenVBand="0" w:oddHBand="0" w:evenHBand="0" w:firstRowFirstColumn="0" w:firstRowLastColumn="0" w:lastRowFirstColumn="0" w:lastRowLastColumn="0"/>
-            <w:tcW w:w="4247" w:type="dxa"/>
-          </w:tcPr>
-          <w:p/>
-        </w:tc>
-        <w:tc>
-          <w:tcPr>
-            <w:tcW w:w="4247" w:type="dxa"/>
-          </w:tcPr>
-          <w:p>
-            <w:pPr>
-              <w:cnfStyle w:val="000000000000" w:firstRow="0" w:lastRow="0" w:firstColumn="0" w:lastColumn="0" w:oddVBand="0" w:evenVBand="0" w:oddHBand="0" w:evenHBand="0" w:firstRowFirstColumn="0" w:firstRowLastColumn="0" w:lastRowFirstColumn="0" w:lastRowLastColumn="0"/>
-            </w:pPr>
-          </w:p>
-        </w:tc>
-      </w:tr>
-      <w:tr>
-        <w:trPr>
-          <w:cnfStyle w:val="000000100000" w:firstRow="0" w:lastRow="0" w:firstColumn="0" w:lastColumn="0" w:oddVBand="0" w:evenVBand="0" w:oddHBand="1" w:evenHBand="0" w:firstRowFirstColumn="0" w:firstRowLastColumn="0" w:lastRowFirstColumn="0" w:lastRowLastColumn="0"/>
-        </w:trPr>
-        <w:tc>
-          <w:tcPr>
-            <w:cnfStyle w:val="001000000000" w:firstRow="0" w:lastRow="0" w:firstColumn="1" w:lastColumn="0" w:oddVBand="0" w:evenVBand="0" w:oddHBand="0" w:evenHBand="0" w:firstRowFirstColumn="0" w:firstRowLastColumn="0" w:lastRowFirstColumn="0" w:lastRowLastColumn="0"/>
-            <w:tcW w:w="4247" w:type="dxa"/>
-          </w:tcPr>
-          <w:p/>
-        </w:tc>
-        <w:tc>
-          <w:tcPr>
-            <w:tcW w:w="4247" w:type="dxa"/>
-          </w:tcPr>
-          <w:p>
-            <w:pPr>
-              <w:cnfStyle w:val="000000100000" w:firstRow="0" w:lastRow="0" w:firstColumn="0" w:lastColumn="0" w:oddVBand="0" w:evenVBand="0" w:oddHBand="1" w:evenHBand="0" w:firstRowFirstColumn="0" w:firstRowLastColumn="0" w:lastRowFirstColumn="0" w:lastRowLastColumn="0"/>
-            </w:pPr>
-          </w:p>
-        </w:tc>
-      </w:tr>
-      <w:tr>
-        <w:tc>
-          <w:tcPr>
-            <w:cnfStyle w:val="001000000000" w:firstRow="0" w:lastRow="0" w:firstColumn="1" w:lastColumn="0" w:oddVBand="0" w:evenVBand="0" w:oddHBand="0" w:evenHBand="0" w:firstRowFirstColumn="0" w:firstRowLastColumn="0" w:lastRowFirstColumn="0" w:lastRowLastColumn="0"/>
-            <w:tcW w:w="4247" w:type="dxa"/>
-          </w:tcPr>
-          <w:p/>
-        </w:tc>
-        <w:tc>
-          <w:tcPr>
-            <w:tcW w:w="4247" w:type="dxa"/>
-          </w:tcPr>
-          <w:p>
-            <w:pPr>
-              <w:cnfStyle w:val="000000000000" w:firstRow="0" w:lastRow="0" w:firstColumn="0" w:lastColumn="0" w:oddVBand="0" w:evenVBand="0" w:oddHBand="0" w:evenHBand="0" w:firstRowFirstColumn="0" w:firstRowLastColumn="0" w:lastRowFirstColumn="0" w:lastRowLastColumn="0"/>
-            </w:pPr>
+              <w:cnfStyle w:val="000000100000" w:firstRow="0" w:lastRow="0" w:firstColumn="0" w:lastColumn="0" w:oddVBand="0" w:evenVBand="0" w:oddHBand="1" w:evenHBand="0" w:firstRowFirstColumn="0" w:firstRowLastColumn="0" w:lastRowFirstColumn="0" w:lastRowLastColumn="0"/>
+            </w:pPr>
+            <w:r>
+              <w:t xml:space="preserve">Apenas administradores podem gerenciar </w:t>
+            </w:r>
+            <w:r>
+              <w:t>usuários</w:t>
+            </w:r>
           </w:p>
         </w:tc>
       </w:tr>
@@ -4561,6 +4369,61 @@
           </w:tcPr>
           <w:p>
             <w:pPr>
+              <w:cnfStyle w:val="000000100000" w:firstRow="0" w:lastRow="0" w:firstColumn="0" w:lastColumn="0" w:oddVBand="0" w:evenVBand="0" w:oddHBand="1" w:evenHBand="0" w:firstRowFirstColumn="0" w:firstRowLastColumn="0" w:lastRowFirstColumn="0" w:lastRowLastColumn="0"/>
+            </w:pPr>
+          </w:p>
+        </w:tc>
+      </w:tr>
+      <w:tr>
+        <w:tc>
+          <w:tcPr>
+            <w:cnfStyle w:val="001000000000" w:firstRow="0" w:lastRow="0" w:firstColumn="1" w:lastColumn="0" w:oddVBand="0" w:evenVBand="0" w:oddHBand="0" w:evenHBand="0" w:firstRowFirstColumn="0" w:firstRowLastColumn="0" w:lastRowFirstColumn="0" w:lastRowLastColumn="0"/>
+            <w:tcW w:w="4247" w:type="dxa"/>
+          </w:tcPr>
+          <w:p>
+            <w:r>
+              <w:t>Ator principal</w:t>
+            </w:r>
+          </w:p>
+        </w:tc>
+        <w:tc>
+          <w:tcPr>
+            <w:tcW w:w="4247" w:type="dxa"/>
+          </w:tcPr>
+          <w:p>
+            <w:pPr>
+              <w:cnfStyle w:val="000000000000" w:firstRow="0" w:lastRow="0" w:firstColumn="0" w:lastColumn="0" w:oddVBand="0" w:evenVBand="0" w:oddHBand="0" w:evenHBand="0" w:firstRowFirstColumn="0" w:firstRowLastColumn="0" w:lastRowFirstColumn="0" w:lastRowLastColumn="0"/>
+            </w:pPr>
+            <w:r>
+              <w:t>Utilizador</w:t>
+            </w:r>
+            <w:r>
+              <w:t>(Admin)</w:t>
+            </w:r>
+          </w:p>
+        </w:tc>
+      </w:tr>
+      <w:tr>
+        <w:trPr>
+          <w:cnfStyle w:val="000000100000" w:firstRow="0" w:lastRow="0" w:firstColumn="0" w:lastColumn="0" w:oddVBand="0" w:evenVBand="0" w:oddHBand="1" w:evenHBand="0" w:firstRowFirstColumn="0" w:firstRowLastColumn="0" w:lastRowFirstColumn="0" w:lastRowLastColumn="0"/>
+        </w:trPr>
+        <w:tc>
+          <w:tcPr>
+            <w:cnfStyle w:val="001000000000" w:firstRow="0" w:lastRow="0" w:firstColumn="1" w:lastColumn="0" w:oddVBand="0" w:evenVBand="0" w:oddHBand="0" w:evenHBand="0" w:firstRowFirstColumn="0" w:firstRowLastColumn="0" w:lastRowFirstColumn="0" w:lastRowLastColumn="0"/>
+            <w:tcW w:w="4247" w:type="dxa"/>
+          </w:tcPr>
+          <w:p>
+            <w:r>
+              <w:t>Ator secundário</w:t>
+            </w:r>
+          </w:p>
+        </w:tc>
+        <w:tc>
+          <w:tcPr>
+            <w:tcW w:w="4247" w:type="dxa"/>
+          </w:tcPr>
+          <w:p>
+            <w:pPr>
               <w:jc w:val="center"/>
               <w:cnfStyle w:val="000000100000" w:firstRow="0" w:lastRow="0" w:firstColumn="0" w:lastColumn="0" w:oddVBand="0" w:evenVBand="0" w:oddHBand="1" w:evenHBand="0" w:firstRowFirstColumn="0" w:firstRowLastColumn="0" w:lastRowFirstColumn="0" w:lastRowLastColumn="0"/>
             </w:pPr>
@@ -4578,62 +4441,6 @@
           </w:tcPr>
           <w:p>
             <w:r>
-              <w:t>Ator principal</w:t>
-            </w:r>
-          </w:p>
-        </w:tc>
-        <w:tc>
-          <w:tcPr>
-            <w:tcW w:w="4247" w:type="dxa"/>
-          </w:tcPr>
-          <w:p>
-            <w:pPr>
-              <w:cnfStyle w:val="000000000000" w:firstRow="0" w:lastRow="0" w:firstColumn="0" w:lastColumn="0" w:oddVBand="0" w:evenVBand="0" w:oddHBand="0" w:evenHBand="0" w:firstRowFirstColumn="0" w:firstRowLastColumn="0" w:lastRowFirstColumn="0" w:lastRowLastColumn="0"/>
-            </w:pPr>
-            <w:r>
-              <w:t>Utilizador</w:t>
-            </w:r>
-          </w:p>
-        </w:tc>
-      </w:tr>
-      <w:tr>
-        <w:trPr>
-          <w:cnfStyle w:val="000000100000" w:firstRow="0" w:lastRow="0" w:firstColumn="0" w:lastColumn="0" w:oddVBand="0" w:evenVBand="0" w:oddHBand="1" w:evenHBand="0" w:firstRowFirstColumn="0" w:firstRowLastColumn="0" w:lastRowFirstColumn="0" w:lastRowLastColumn="0"/>
-        </w:trPr>
-        <w:tc>
-          <w:tcPr>
-            <w:cnfStyle w:val="001000000000" w:firstRow="0" w:lastRow="0" w:firstColumn="1" w:lastColumn="0" w:oddVBand="0" w:evenVBand="0" w:oddHBand="0" w:evenHBand="0" w:firstRowFirstColumn="0" w:firstRowLastColumn="0" w:lastRowFirstColumn="0" w:lastRowLastColumn="0"/>
-            <w:tcW w:w="4247" w:type="dxa"/>
-          </w:tcPr>
-          <w:p>
-            <w:r>
-              <w:t>Ator secundário</w:t>
-            </w:r>
-          </w:p>
-        </w:tc>
-        <w:tc>
-          <w:tcPr>
-            <w:tcW w:w="4247" w:type="dxa"/>
-          </w:tcPr>
-          <w:p>
-            <w:pPr>
-              <w:jc w:val="center"/>
-              <w:cnfStyle w:val="000000100000" w:firstRow="0" w:lastRow="0" w:firstColumn="0" w:lastColumn="0" w:oddVBand="0" w:evenVBand="0" w:oddHBand="1" w:evenHBand="0" w:firstRowFirstColumn="0" w:firstRowLastColumn="0" w:lastRowFirstColumn="0" w:lastRowLastColumn="0"/>
-            </w:pPr>
-            <w:r>
-              <w:t>-</w:t>
-            </w:r>
-          </w:p>
-        </w:tc>
-      </w:tr>
-      <w:tr>
-        <w:tc>
-          <w:tcPr>
-            <w:cnfStyle w:val="001000000000" w:firstRow="0" w:lastRow="0" w:firstColumn="1" w:lastColumn="0" w:oddVBand="0" w:evenVBand="0" w:oddHBand="0" w:evenHBand="0" w:firstRowFirstColumn="0" w:firstRowLastColumn="0" w:lastRowFirstColumn="0" w:lastRowLastColumn="0"/>
-            <w:tcW w:w="4247" w:type="dxa"/>
-          </w:tcPr>
-          <w:p>
-            <w:r>
               <w:t>Resumo</w:t>
             </w:r>
           </w:p>
@@ -4649,6 +4456,9 @@
             <w:r>
               <w:t xml:space="preserve">Este caso de uso descreve como o usuário </w:t>
             </w:r>
+            <w:r>
+              <w:t>poderá suspender um usuário</w:t>
+            </w:r>
           </w:p>
         </w:tc>
       </w:tr>
@@ -4673,11 +4483,10 @@
           </w:tcPr>
           <w:p>
             <w:pPr>
-              <w:jc w:val="center"/>
-              <w:cnfStyle w:val="000000100000" w:firstRow="0" w:lastRow="0" w:firstColumn="0" w:lastColumn="0" w:oddVBand="0" w:evenVBand="0" w:oddHBand="1" w:evenHBand="0" w:firstRowFirstColumn="0" w:firstRowLastColumn="0" w:lastRowFirstColumn="0" w:lastRowLastColumn="0"/>
-            </w:pPr>
-            <w:r>
-              <w:t>-</w:t>
+              <w:cnfStyle w:val="000000100000" w:firstRow="0" w:lastRow="0" w:firstColumn="0" w:lastColumn="0" w:oddVBand="0" w:evenVBand="0" w:oddHBand="1" w:evenHBand="0" w:firstRowFirstColumn="0" w:firstRowLastColumn="0" w:lastRowFirstColumn="0" w:lastRowLastColumn="0"/>
+            </w:pPr>
+            <w:r>
+              <w:t>Ser administrador</w:t>
             </w:r>
           </w:p>
         </w:tc>
@@ -4774,6 +4583,35 @@
             <w:cnfStyle w:val="001000000000" w:firstRow="0" w:lastRow="0" w:firstColumn="1" w:lastColumn="0" w:oddVBand="0" w:evenVBand="0" w:oddHBand="0" w:evenHBand="0" w:firstRowFirstColumn="0" w:firstRowLastColumn="0" w:lastRowFirstColumn="0" w:lastRowLastColumn="0"/>
             <w:tcW w:w="4247" w:type="dxa"/>
           </w:tcPr>
+          <w:p>
+            <w:r>
+              <w:t>1-Acessar a lista de usuários através de um clique</w:t>
+            </w:r>
+            <w:r>
+              <w:t xml:space="preserve"> </w:t>
+            </w:r>
+            <w:r>
+              <w:t>no botão  “usuários”</w:t>
+            </w:r>
+          </w:p>
+        </w:tc>
+        <w:tc>
+          <w:tcPr>
+            <w:tcW w:w="4247" w:type="dxa"/>
+          </w:tcPr>
+          <w:p>
+            <w:pPr>
+              <w:cnfStyle w:val="000000100000" w:firstRow="0" w:lastRow="0" w:firstColumn="0" w:lastColumn="0" w:oddVBand="0" w:evenVBand="0" w:oddHBand="1" w:evenHBand="0" w:firstRowFirstColumn="0" w:firstRowLastColumn="0" w:lastRowFirstColumn="0" w:lastRowLastColumn="0"/>
+            </w:pPr>
+          </w:p>
+        </w:tc>
+      </w:tr>
+      <w:tr>
+        <w:tc>
+          <w:tcPr>
+            <w:cnfStyle w:val="001000000000" w:firstRow="0" w:lastRow="0" w:firstColumn="1" w:lastColumn="0" w:oddVBand="0" w:evenVBand="0" w:oddHBand="0" w:evenHBand="0" w:firstRowFirstColumn="0" w:firstRowLastColumn="0" w:lastRowFirstColumn="0" w:lastRowLastColumn="0"/>
+            <w:tcW w:w="4247" w:type="dxa"/>
+          </w:tcPr>
           <w:p/>
         </w:tc>
         <w:tc>
@@ -4782,6 +4620,36 @@
           </w:tcPr>
           <w:p>
             <w:pPr>
+              <w:cnfStyle w:val="000000000000" w:firstRow="0" w:lastRow="0" w:firstColumn="0" w:lastColumn="0" w:oddVBand="0" w:evenVBand="0" w:oddHBand="0" w:evenHBand="0" w:firstRowFirstColumn="0" w:firstRowLastColumn="0" w:lastRowFirstColumn="0" w:lastRowLastColumn="0"/>
+            </w:pPr>
+            <w:r>
+              <w:t>2-O sistema apresenta uma tela com a lista de usuários cadastrados,com os seu nome e botões para suspender e banir usuário</w:t>
+            </w:r>
+          </w:p>
+        </w:tc>
+      </w:tr>
+      <w:tr>
+        <w:trPr>
+          <w:cnfStyle w:val="000000100000" w:firstRow="0" w:lastRow="0" w:firstColumn="0" w:lastColumn="0" w:oddVBand="0" w:evenVBand="0" w:oddHBand="1" w:evenHBand="0" w:firstRowFirstColumn="0" w:firstRowLastColumn="0" w:lastRowFirstColumn="0" w:lastRowLastColumn="0"/>
+        </w:trPr>
+        <w:tc>
+          <w:tcPr>
+            <w:cnfStyle w:val="001000000000" w:firstRow="0" w:lastRow="0" w:firstColumn="1" w:lastColumn="0" w:oddVBand="0" w:evenVBand="0" w:oddHBand="0" w:evenHBand="0" w:firstRowFirstColumn="0" w:firstRowLastColumn="0" w:lastRowFirstColumn="0" w:lastRowLastColumn="0"/>
+            <w:tcW w:w="4247" w:type="dxa"/>
+          </w:tcPr>
+          <w:p>
+            <w:r>
+              <w:lastRenderedPageBreak/>
+              <w:t>3-Clica em suspender usuário</w:t>
+            </w:r>
+          </w:p>
+        </w:tc>
+        <w:tc>
+          <w:tcPr>
+            <w:tcW w:w="4247" w:type="dxa"/>
+          </w:tcPr>
+          <w:p>
+            <w:pPr>
               <w:cnfStyle w:val="000000100000" w:firstRow="0" w:lastRow="0" w:firstColumn="0" w:lastColumn="0" w:oddVBand="0" w:evenVBand="0" w:oddHBand="1" w:evenHBand="0" w:firstRowFirstColumn="0" w:firstRowLastColumn="0" w:lastRowFirstColumn="0" w:lastRowLastColumn="0"/>
             </w:pPr>
           </w:p>
@@ -4803,73 +4671,16 @@
             <w:pPr>
               <w:cnfStyle w:val="000000000000" w:firstRow="0" w:lastRow="0" w:firstColumn="0" w:lastColumn="0" w:oddVBand="0" w:evenVBand="0" w:oddHBand="0" w:evenHBand="0" w:firstRowFirstColumn="0" w:firstRowLastColumn="0" w:lastRowFirstColumn="0" w:lastRowLastColumn="0"/>
             </w:pPr>
-          </w:p>
-        </w:tc>
-      </w:tr>
-      <w:tr>
-        <w:trPr>
-          <w:cnfStyle w:val="000000100000" w:firstRow="0" w:lastRow="0" w:firstColumn="0" w:lastColumn="0" w:oddVBand="0" w:evenVBand="0" w:oddHBand="1" w:evenHBand="0" w:firstRowFirstColumn="0" w:firstRowLastColumn="0" w:lastRowFirstColumn="0" w:lastRowLastColumn="0"/>
-        </w:trPr>
-        <w:tc>
-          <w:tcPr>
-            <w:cnfStyle w:val="001000000000" w:firstRow="0" w:lastRow="0" w:firstColumn="1" w:lastColumn="0" w:oddVBand="0" w:evenVBand="0" w:oddHBand="0" w:evenHBand="0" w:firstRowFirstColumn="0" w:firstRowLastColumn="0" w:lastRowFirstColumn="0" w:lastRowLastColumn="0"/>
-            <w:tcW w:w="4247" w:type="dxa"/>
-          </w:tcPr>
-          <w:p/>
-        </w:tc>
-        <w:tc>
-          <w:tcPr>
-            <w:tcW w:w="4247" w:type="dxa"/>
-          </w:tcPr>
-          <w:p>
-            <w:pPr>
-              <w:cnfStyle w:val="000000100000" w:firstRow="0" w:lastRow="0" w:firstColumn="0" w:lastColumn="0" w:oddVBand="0" w:evenVBand="0" w:oddHBand="1" w:evenHBand="0" w:firstRowFirstColumn="0" w:firstRowLastColumn="0" w:lastRowFirstColumn="0" w:lastRowLastColumn="0"/>
-            </w:pPr>
-          </w:p>
-        </w:tc>
-      </w:tr>
-      <w:tr>
-        <w:tc>
-          <w:tcPr>
-            <w:cnfStyle w:val="001000000000" w:firstRow="0" w:lastRow="0" w:firstColumn="1" w:lastColumn="0" w:oddVBand="0" w:evenVBand="0" w:oddHBand="0" w:evenHBand="0" w:firstRowFirstColumn="0" w:firstRowLastColumn="0" w:lastRowFirstColumn="0" w:lastRowLastColumn="0"/>
-            <w:tcW w:w="4247" w:type="dxa"/>
-          </w:tcPr>
-          <w:p/>
-        </w:tc>
-        <w:tc>
-          <w:tcPr>
-            <w:tcW w:w="4247" w:type="dxa"/>
-          </w:tcPr>
-          <w:p>
-            <w:pPr>
-              <w:cnfStyle w:val="000000000000" w:firstRow="0" w:lastRow="0" w:firstColumn="0" w:lastColumn="0" w:oddVBand="0" w:evenVBand="0" w:oddHBand="0" w:evenHBand="0" w:firstRowFirstColumn="0" w:firstRowLastColumn="0" w:lastRowFirstColumn="0" w:lastRowLastColumn="0"/>
-            </w:pPr>
-          </w:p>
-        </w:tc>
-      </w:tr>
-      <w:tr>
-        <w:trPr>
-          <w:cnfStyle w:val="000000100000" w:firstRow="0" w:lastRow="0" w:firstColumn="0" w:lastColumn="0" w:oddVBand="0" w:evenVBand="0" w:oddHBand="1" w:evenHBand="0" w:firstRowFirstColumn="0" w:firstRowLastColumn="0" w:lastRowFirstColumn="0" w:lastRowLastColumn="0"/>
-        </w:trPr>
-        <w:tc>
-          <w:tcPr>
-            <w:cnfStyle w:val="001000000000" w:firstRow="0" w:lastRow="0" w:firstColumn="1" w:lastColumn="0" w:oddVBand="0" w:evenVBand="0" w:oddHBand="0" w:evenHBand="0" w:firstRowFirstColumn="0" w:firstRowLastColumn="0" w:lastRowFirstColumn="0" w:lastRowLastColumn="0"/>
-            <w:tcW w:w="4247" w:type="dxa"/>
-          </w:tcPr>
-          <w:p/>
-        </w:tc>
-        <w:tc>
-          <w:tcPr>
-            <w:tcW w:w="4247" w:type="dxa"/>
-          </w:tcPr>
-          <w:p>
-            <w:pPr>
-              <w:cnfStyle w:val="000000100000" w:firstRow="0" w:lastRow="0" w:firstColumn="0" w:lastColumn="0" w:oddVBand="0" w:evenVBand="0" w:oddHBand="1" w:evenHBand="0" w:firstRowFirstColumn="0" w:firstRowLastColumn="0" w:lastRowFirstColumn="0" w:lastRowLastColumn="0"/>
-            </w:pPr>
-          </w:p>
-        </w:tc>
-      </w:tr>
-      <w:tr>
+            <w:r>
+              <w:t>4-O sistema marca aquele usuário como suspenso da plataforma</w:t>
+            </w:r>
+          </w:p>
+        </w:tc>
+      </w:tr>
+      <w:tr>
+        <w:trPr>
+          <w:cnfStyle w:val="000000100000" w:firstRow="0" w:lastRow="0" w:firstColumn="0" w:lastColumn="0" w:oddVBand="0" w:evenVBand="0" w:oddHBand="1" w:evenHBand="0" w:firstRowFirstColumn="0" w:firstRowLastColumn="0" w:lastRowFirstColumn="0" w:lastRowLastColumn="0"/>
+        </w:trPr>
         <w:tc>
           <w:tcPr>
             <w:cnfStyle w:val="001000000000" w:firstRow="0" w:lastRow="0" w:firstColumn="1" w:lastColumn="0" w:oddVBand="0" w:evenVBand="0" w:oddHBand="0" w:evenHBand="0" w:firstRowFirstColumn="0" w:firstRowLastColumn="0" w:lastRowFirstColumn="0" w:lastRowLastColumn="0"/>
@@ -4887,90 +4698,11 @@
           </w:tcPr>
           <w:p>
             <w:pPr>
-              <w:cnfStyle w:val="000000000000" w:firstRow="0" w:lastRow="0" w:firstColumn="0" w:lastColumn="0" w:oddVBand="0" w:evenVBand="0" w:oddHBand="0" w:evenHBand="0" w:firstRowFirstColumn="0" w:firstRowLastColumn="0" w:lastRowFirstColumn="0" w:lastRowLastColumn="0"/>
-            </w:pPr>
-          </w:p>
-        </w:tc>
-      </w:tr>
-      <w:tr>
-        <w:trPr>
-          <w:cnfStyle w:val="000000100000" w:firstRow="0" w:lastRow="0" w:firstColumn="0" w:lastColumn="0" w:oddVBand="0" w:evenVBand="0" w:oddHBand="1" w:evenHBand="0" w:firstRowFirstColumn="0" w:firstRowLastColumn="0" w:lastRowFirstColumn="0" w:lastRowLastColumn="0"/>
-        </w:trPr>
-        <w:tc>
-          <w:tcPr>
-            <w:cnfStyle w:val="001000000000" w:firstRow="0" w:lastRow="0" w:firstColumn="1" w:lastColumn="0" w:oddVBand="0" w:evenVBand="0" w:oddHBand="0" w:evenHBand="0" w:firstRowFirstColumn="0" w:firstRowLastColumn="0" w:lastRowFirstColumn="0" w:lastRowLastColumn="0"/>
-            <w:tcW w:w="4247" w:type="dxa"/>
-          </w:tcPr>
-          <w:p/>
-        </w:tc>
-        <w:tc>
-          <w:tcPr>
-            <w:tcW w:w="4247" w:type="dxa"/>
-          </w:tcPr>
-          <w:p>
-            <w:pPr>
-              <w:cnfStyle w:val="000000100000" w:firstRow="0" w:lastRow="0" w:firstColumn="0" w:lastColumn="0" w:oddVBand="0" w:evenVBand="0" w:oddHBand="1" w:evenHBand="0" w:firstRowFirstColumn="0" w:firstRowLastColumn="0" w:lastRowFirstColumn="0" w:lastRowLastColumn="0"/>
-            </w:pPr>
-          </w:p>
-        </w:tc>
-      </w:tr>
-      <w:tr>
-        <w:tc>
-          <w:tcPr>
-            <w:cnfStyle w:val="001000000000" w:firstRow="0" w:lastRow="0" w:firstColumn="1" w:lastColumn="0" w:oddVBand="0" w:evenVBand="0" w:oddHBand="0" w:evenHBand="0" w:firstRowFirstColumn="0" w:firstRowLastColumn="0" w:lastRowFirstColumn="0" w:lastRowLastColumn="0"/>
-            <w:tcW w:w="4247" w:type="dxa"/>
-          </w:tcPr>
-          <w:p/>
-        </w:tc>
-        <w:tc>
-          <w:tcPr>
-            <w:tcW w:w="4247" w:type="dxa"/>
-          </w:tcPr>
-          <w:p>
-            <w:pPr>
-              <w:cnfStyle w:val="000000000000" w:firstRow="0" w:lastRow="0" w:firstColumn="0" w:lastColumn="0" w:oddVBand="0" w:evenVBand="0" w:oddHBand="0" w:evenHBand="0" w:firstRowFirstColumn="0" w:firstRowLastColumn="0" w:lastRowFirstColumn="0" w:lastRowLastColumn="0"/>
-            </w:pPr>
-          </w:p>
-        </w:tc>
-      </w:tr>
-      <w:tr>
-        <w:trPr>
-          <w:cnfStyle w:val="000000100000" w:firstRow="0" w:lastRow="0" w:firstColumn="0" w:lastColumn="0" w:oddVBand="0" w:evenVBand="0" w:oddHBand="1" w:evenHBand="0" w:firstRowFirstColumn="0" w:firstRowLastColumn="0" w:lastRowFirstColumn="0" w:lastRowLastColumn="0"/>
-        </w:trPr>
-        <w:tc>
-          <w:tcPr>
-            <w:cnfStyle w:val="001000000000" w:firstRow="0" w:lastRow="0" w:firstColumn="1" w:lastColumn="0" w:oddVBand="0" w:evenVBand="0" w:oddHBand="0" w:evenHBand="0" w:firstRowFirstColumn="0" w:firstRowLastColumn="0" w:lastRowFirstColumn="0" w:lastRowLastColumn="0"/>
-            <w:tcW w:w="4247" w:type="dxa"/>
-          </w:tcPr>
-          <w:p/>
-        </w:tc>
-        <w:tc>
-          <w:tcPr>
-            <w:tcW w:w="4247" w:type="dxa"/>
-          </w:tcPr>
-          <w:p>
-            <w:pPr>
-              <w:cnfStyle w:val="000000100000" w:firstRow="0" w:lastRow="0" w:firstColumn="0" w:lastColumn="0" w:oddVBand="0" w:evenVBand="0" w:oddHBand="1" w:evenHBand="0" w:firstRowFirstColumn="0" w:firstRowLastColumn="0" w:lastRowFirstColumn="0" w:lastRowLastColumn="0"/>
-            </w:pPr>
-          </w:p>
-        </w:tc>
-      </w:tr>
-      <w:tr>
-        <w:tc>
-          <w:tcPr>
-            <w:cnfStyle w:val="001000000000" w:firstRow="0" w:lastRow="0" w:firstColumn="1" w:lastColumn="0" w:oddVBand="0" w:evenVBand="0" w:oddHBand="0" w:evenHBand="0" w:firstRowFirstColumn="0" w:firstRowLastColumn="0" w:lastRowFirstColumn="0" w:lastRowLastColumn="0"/>
-            <w:tcW w:w="4247" w:type="dxa"/>
-          </w:tcPr>
-          <w:p/>
-        </w:tc>
-        <w:tc>
-          <w:tcPr>
-            <w:tcW w:w="4247" w:type="dxa"/>
-          </w:tcPr>
-          <w:p>
-            <w:pPr>
-              <w:cnfStyle w:val="000000000000" w:firstRow="0" w:lastRow="0" w:firstColumn="0" w:lastColumn="0" w:oddVBand="0" w:evenVBand="0" w:oddHBand="0" w:evenHBand="0" w:firstRowFirstColumn="0" w:firstRowLastColumn="0" w:lastRowFirstColumn="0" w:lastRowLastColumn="0"/>
-            </w:pPr>
+              <w:cnfStyle w:val="000000100000" w:firstRow="0" w:lastRow="0" w:firstColumn="0" w:lastColumn="0" w:oddVBand="0" w:evenVBand="0" w:oddHBand="1" w:evenHBand="0" w:firstRowFirstColumn="0" w:firstRowLastColumn="0" w:lastRowFirstColumn="0" w:lastRowLastColumn="0"/>
+            </w:pPr>
+            <w:r>
+              <w:t>Apenas administradores podem suspender usuários</w:t>
+            </w:r>
           </w:p>
         </w:tc>
       </w:tr>
@@ -5073,6 +4805,9 @@
             <w:r>
               <w:t>Utilizador</w:t>
             </w:r>
+            <w:r>
+              <w:t>(Admin)</w:t>
+            </w:r>
           </w:p>
         </w:tc>
       </w:tr>
@@ -5129,6 +4864,9 @@
             <w:r>
               <w:t xml:space="preserve">Este caso de uso descreve como o usuário </w:t>
             </w:r>
+            <w:r>
+              <w:t>vai banir um usuário cadastrado</w:t>
+            </w:r>
           </w:p>
         </w:tc>
       </w:tr>
@@ -5153,11 +4891,10 @@
           </w:tcPr>
           <w:p>
             <w:pPr>
-              <w:jc w:val="center"/>
-              <w:cnfStyle w:val="000000100000" w:firstRow="0" w:lastRow="0" w:firstColumn="0" w:lastColumn="0" w:oddVBand="0" w:evenVBand="0" w:oddHBand="1" w:evenHBand="0" w:firstRowFirstColumn="0" w:firstRowLastColumn="0" w:lastRowFirstColumn="0" w:lastRowLastColumn="0"/>
-            </w:pPr>
-            <w:r>
-              <w:t>-</w:t>
+              <w:cnfStyle w:val="000000100000" w:firstRow="0" w:lastRow="0" w:firstColumn="0" w:lastColumn="0" w:oddVBand="0" w:evenVBand="0" w:oddHBand="1" w:evenHBand="0" w:firstRowFirstColumn="0" w:firstRowLastColumn="0" w:lastRowFirstColumn="0" w:lastRowLastColumn="0"/>
+            </w:pPr>
+            <w:r>
+              <w:t>Ser um administrador</w:t>
             </w:r>
           </w:p>
         </w:tc>
@@ -5254,6 +4991,29 @@
             <w:cnfStyle w:val="001000000000" w:firstRow="0" w:lastRow="0" w:firstColumn="1" w:lastColumn="0" w:oddVBand="0" w:evenVBand="0" w:oddHBand="0" w:evenHBand="0" w:firstRowFirstColumn="0" w:firstRowLastColumn="0" w:lastRowFirstColumn="0" w:lastRowLastColumn="0"/>
             <w:tcW w:w="4247" w:type="dxa"/>
           </w:tcPr>
+          <w:p>
+            <w:r>
+              <w:t>1-Acessar a lista de usuários através de um clique no botão  “usuários”</w:t>
+            </w:r>
+          </w:p>
+        </w:tc>
+        <w:tc>
+          <w:tcPr>
+            <w:tcW w:w="4247" w:type="dxa"/>
+          </w:tcPr>
+          <w:p>
+            <w:pPr>
+              <w:cnfStyle w:val="000000100000" w:firstRow="0" w:lastRow="0" w:firstColumn="0" w:lastColumn="0" w:oddVBand="0" w:evenVBand="0" w:oddHBand="1" w:evenHBand="0" w:firstRowFirstColumn="0" w:firstRowLastColumn="0" w:lastRowFirstColumn="0" w:lastRowLastColumn="0"/>
+            </w:pPr>
+          </w:p>
+        </w:tc>
+      </w:tr>
+      <w:tr>
+        <w:tc>
+          <w:tcPr>
+            <w:cnfStyle w:val="001000000000" w:firstRow="0" w:lastRow="0" w:firstColumn="1" w:lastColumn="0" w:oddVBand="0" w:evenVBand="0" w:oddHBand="0" w:evenHBand="0" w:firstRowFirstColumn="0" w:firstRowLastColumn="0" w:lastRowFirstColumn="0" w:lastRowLastColumn="0"/>
+            <w:tcW w:w="4247" w:type="dxa"/>
+          </w:tcPr>
           <w:p/>
         </w:tc>
         <w:tc>
@@ -5262,6 +5022,35 @@
           </w:tcPr>
           <w:p>
             <w:pPr>
+              <w:cnfStyle w:val="000000000000" w:firstRow="0" w:lastRow="0" w:firstColumn="0" w:lastColumn="0" w:oddVBand="0" w:evenVBand="0" w:oddHBand="0" w:evenHBand="0" w:firstRowFirstColumn="0" w:firstRowLastColumn="0" w:lastRowFirstColumn="0" w:lastRowLastColumn="0"/>
+            </w:pPr>
+            <w:r>
+              <w:t>2-O sistema apresenta uma tela com a lista de usuários cadastrados,com os seu nome e botões para suspender e banir usuário</w:t>
+            </w:r>
+          </w:p>
+        </w:tc>
+      </w:tr>
+      <w:tr>
+        <w:trPr>
+          <w:cnfStyle w:val="000000100000" w:firstRow="0" w:lastRow="0" w:firstColumn="0" w:lastColumn="0" w:oddVBand="0" w:evenVBand="0" w:oddHBand="1" w:evenHBand="0" w:firstRowFirstColumn="0" w:firstRowLastColumn="0" w:lastRowFirstColumn="0" w:lastRowLastColumn="0"/>
+        </w:trPr>
+        <w:tc>
+          <w:tcPr>
+            <w:cnfStyle w:val="001000000000" w:firstRow="0" w:lastRow="0" w:firstColumn="1" w:lastColumn="0" w:oddVBand="0" w:evenVBand="0" w:oddHBand="0" w:evenHBand="0" w:firstRowFirstColumn="0" w:firstRowLastColumn="0" w:lastRowFirstColumn="0" w:lastRowLastColumn="0"/>
+            <w:tcW w:w="4247" w:type="dxa"/>
+          </w:tcPr>
+          <w:p>
+            <w:r>
+              <w:t>3-Clica em banir usuário</w:t>
+            </w:r>
+          </w:p>
+        </w:tc>
+        <w:tc>
+          <w:tcPr>
+            <w:tcW w:w="4247" w:type="dxa"/>
+          </w:tcPr>
+          <w:p>
+            <w:pPr>
               <w:cnfStyle w:val="000000100000" w:firstRow="0" w:lastRow="0" w:firstColumn="0" w:lastColumn="0" w:oddVBand="0" w:evenVBand="0" w:oddHBand="1" w:evenHBand="0" w:firstRowFirstColumn="0" w:firstRowLastColumn="0" w:lastRowFirstColumn="0" w:lastRowLastColumn="0"/>
             </w:pPr>
           </w:p>
@@ -5283,73 +5072,16 @@
             <w:pPr>
               <w:cnfStyle w:val="000000000000" w:firstRow="0" w:lastRow="0" w:firstColumn="0" w:lastColumn="0" w:oddVBand="0" w:evenVBand="0" w:oddHBand="0" w:evenHBand="0" w:firstRowFirstColumn="0" w:firstRowLastColumn="0" w:lastRowFirstColumn="0" w:lastRowLastColumn="0"/>
             </w:pPr>
-          </w:p>
-        </w:tc>
-      </w:tr>
-      <w:tr>
-        <w:trPr>
-          <w:cnfStyle w:val="000000100000" w:firstRow="0" w:lastRow="0" w:firstColumn="0" w:lastColumn="0" w:oddVBand="0" w:evenVBand="0" w:oddHBand="1" w:evenHBand="0" w:firstRowFirstColumn="0" w:firstRowLastColumn="0" w:lastRowFirstColumn="0" w:lastRowLastColumn="0"/>
-        </w:trPr>
-        <w:tc>
-          <w:tcPr>
-            <w:cnfStyle w:val="001000000000" w:firstRow="0" w:lastRow="0" w:firstColumn="1" w:lastColumn="0" w:oddVBand="0" w:evenVBand="0" w:oddHBand="0" w:evenHBand="0" w:firstRowFirstColumn="0" w:firstRowLastColumn="0" w:lastRowFirstColumn="0" w:lastRowLastColumn="0"/>
-            <w:tcW w:w="4247" w:type="dxa"/>
-          </w:tcPr>
-          <w:p/>
-        </w:tc>
-        <w:tc>
-          <w:tcPr>
-            <w:tcW w:w="4247" w:type="dxa"/>
-          </w:tcPr>
-          <w:p>
-            <w:pPr>
-              <w:cnfStyle w:val="000000100000" w:firstRow="0" w:lastRow="0" w:firstColumn="0" w:lastColumn="0" w:oddVBand="0" w:evenVBand="0" w:oddHBand="1" w:evenHBand="0" w:firstRowFirstColumn="0" w:firstRowLastColumn="0" w:lastRowFirstColumn="0" w:lastRowLastColumn="0"/>
-            </w:pPr>
-          </w:p>
-        </w:tc>
-      </w:tr>
-      <w:tr>
-        <w:tc>
-          <w:tcPr>
-            <w:cnfStyle w:val="001000000000" w:firstRow="0" w:lastRow="0" w:firstColumn="1" w:lastColumn="0" w:oddVBand="0" w:evenVBand="0" w:oddHBand="0" w:evenHBand="0" w:firstRowFirstColumn="0" w:firstRowLastColumn="0" w:lastRowFirstColumn="0" w:lastRowLastColumn="0"/>
-            <w:tcW w:w="4247" w:type="dxa"/>
-          </w:tcPr>
-          <w:p/>
-        </w:tc>
-        <w:tc>
-          <w:tcPr>
-            <w:tcW w:w="4247" w:type="dxa"/>
-          </w:tcPr>
-          <w:p>
-            <w:pPr>
-              <w:cnfStyle w:val="000000000000" w:firstRow="0" w:lastRow="0" w:firstColumn="0" w:lastColumn="0" w:oddVBand="0" w:evenVBand="0" w:oddHBand="0" w:evenHBand="0" w:firstRowFirstColumn="0" w:firstRowLastColumn="0" w:lastRowFirstColumn="0" w:lastRowLastColumn="0"/>
-            </w:pPr>
-          </w:p>
-        </w:tc>
-      </w:tr>
-      <w:tr>
-        <w:trPr>
-          <w:cnfStyle w:val="000000100000" w:firstRow="0" w:lastRow="0" w:firstColumn="0" w:lastColumn="0" w:oddVBand="0" w:evenVBand="0" w:oddHBand="1" w:evenHBand="0" w:firstRowFirstColumn="0" w:firstRowLastColumn="0" w:lastRowFirstColumn="0" w:lastRowLastColumn="0"/>
-        </w:trPr>
-        <w:tc>
-          <w:tcPr>
-            <w:cnfStyle w:val="001000000000" w:firstRow="0" w:lastRow="0" w:firstColumn="1" w:lastColumn="0" w:oddVBand="0" w:evenVBand="0" w:oddHBand="0" w:evenHBand="0" w:firstRowFirstColumn="0" w:firstRowLastColumn="0" w:lastRowFirstColumn="0" w:lastRowLastColumn="0"/>
-            <w:tcW w:w="4247" w:type="dxa"/>
-          </w:tcPr>
-          <w:p/>
-        </w:tc>
-        <w:tc>
-          <w:tcPr>
-            <w:tcW w:w="4247" w:type="dxa"/>
-          </w:tcPr>
-          <w:p>
-            <w:pPr>
-              <w:cnfStyle w:val="000000100000" w:firstRow="0" w:lastRow="0" w:firstColumn="0" w:lastColumn="0" w:oddVBand="0" w:evenVBand="0" w:oddHBand="1" w:evenHBand="0" w:firstRowFirstColumn="0" w:firstRowLastColumn="0" w:lastRowFirstColumn="0" w:lastRowLastColumn="0"/>
-            </w:pPr>
-          </w:p>
-        </w:tc>
-      </w:tr>
-      <w:tr>
+            <w:r>
+              <w:t>4-O sistema marca aquele usuário como banido da plataforma</w:t>
+            </w:r>
+          </w:p>
+        </w:tc>
+      </w:tr>
+      <w:tr>
+        <w:trPr>
+          <w:cnfStyle w:val="000000100000" w:firstRow="0" w:lastRow="0" w:firstColumn="0" w:lastColumn="0" w:oddVBand="0" w:evenVBand="0" w:oddHBand="1" w:evenHBand="0" w:firstRowFirstColumn="0" w:firstRowLastColumn="0" w:lastRowFirstColumn="0" w:lastRowLastColumn="0"/>
+        </w:trPr>
         <w:tc>
           <w:tcPr>
             <w:cnfStyle w:val="001000000000" w:firstRow="0" w:lastRow="0" w:firstColumn="1" w:lastColumn="0" w:oddVBand="0" w:evenVBand="0" w:oddHBand="0" w:evenHBand="0" w:firstRowFirstColumn="0" w:firstRowLastColumn="0" w:lastRowFirstColumn="0" w:lastRowLastColumn="0"/>
@@ -5367,90 +5099,11 @@
           </w:tcPr>
           <w:p>
             <w:pPr>
-              <w:cnfStyle w:val="000000000000" w:firstRow="0" w:lastRow="0" w:firstColumn="0" w:lastColumn="0" w:oddVBand="0" w:evenVBand="0" w:oddHBand="0" w:evenHBand="0" w:firstRowFirstColumn="0" w:firstRowLastColumn="0" w:lastRowFirstColumn="0" w:lastRowLastColumn="0"/>
-            </w:pPr>
-          </w:p>
-        </w:tc>
-      </w:tr>
-      <w:tr>
-        <w:trPr>
-          <w:cnfStyle w:val="000000100000" w:firstRow="0" w:lastRow="0" w:firstColumn="0" w:lastColumn="0" w:oddVBand="0" w:evenVBand="0" w:oddHBand="1" w:evenHBand="0" w:firstRowFirstColumn="0" w:firstRowLastColumn="0" w:lastRowFirstColumn="0" w:lastRowLastColumn="0"/>
-        </w:trPr>
-        <w:tc>
-          <w:tcPr>
-            <w:cnfStyle w:val="001000000000" w:firstRow="0" w:lastRow="0" w:firstColumn="1" w:lastColumn="0" w:oddVBand="0" w:evenVBand="0" w:oddHBand="0" w:evenHBand="0" w:firstRowFirstColumn="0" w:firstRowLastColumn="0" w:lastRowFirstColumn="0" w:lastRowLastColumn="0"/>
-            <w:tcW w:w="4247" w:type="dxa"/>
-          </w:tcPr>
-          <w:p/>
-        </w:tc>
-        <w:tc>
-          <w:tcPr>
-            <w:tcW w:w="4247" w:type="dxa"/>
-          </w:tcPr>
-          <w:p>
-            <w:pPr>
-              <w:cnfStyle w:val="000000100000" w:firstRow="0" w:lastRow="0" w:firstColumn="0" w:lastColumn="0" w:oddVBand="0" w:evenVBand="0" w:oddHBand="1" w:evenHBand="0" w:firstRowFirstColumn="0" w:firstRowLastColumn="0" w:lastRowFirstColumn="0" w:lastRowLastColumn="0"/>
-            </w:pPr>
-          </w:p>
-        </w:tc>
-      </w:tr>
-      <w:tr>
-        <w:tc>
-          <w:tcPr>
-            <w:cnfStyle w:val="001000000000" w:firstRow="0" w:lastRow="0" w:firstColumn="1" w:lastColumn="0" w:oddVBand="0" w:evenVBand="0" w:oddHBand="0" w:evenHBand="0" w:firstRowFirstColumn="0" w:firstRowLastColumn="0" w:lastRowFirstColumn="0" w:lastRowLastColumn="0"/>
-            <w:tcW w:w="4247" w:type="dxa"/>
-          </w:tcPr>
-          <w:p/>
-        </w:tc>
-        <w:tc>
-          <w:tcPr>
-            <w:tcW w:w="4247" w:type="dxa"/>
-          </w:tcPr>
-          <w:p>
-            <w:pPr>
-              <w:cnfStyle w:val="000000000000" w:firstRow="0" w:lastRow="0" w:firstColumn="0" w:lastColumn="0" w:oddVBand="0" w:evenVBand="0" w:oddHBand="0" w:evenHBand="0" w:firstRowFirstColumn="0" w:firstRowLastColumn="0" w:lastRowFirstColumn="0" w:lastRowLastColumn="0"/>
-            </w:pPr>
-          </w:p>
-        </w:tc>
-      </w:tr>
-      <w:tr>
-        <w:trPr>
-          <w:cnfStyle w:val="000000100000" w:firstRow="0" w:lastRow="0" w:firstColumn="0" w:lastColumn="0" w:oddVBand="0" w:evenVBand="0" w:oddHBand="1" w:evenHBand="0" w:firstRowFirstColumn="0" w:firstRowLastColumn="0" w:lastRowFirstColumn="0" w:lastRowLastColumn="0"/>
-        </w:trPr>
-        <w:tc>
-          <w:tcPr>
-            <w:cnfStyle w:val="001000000000" w:firstRow="0" w:lastRow="0" w:firstColumn="1" w:lastColumn="0" w:oddVBand="0" w:evenVBand="0" w:oddHBand="0" w:evenHBand="0" w:firstRowFirstColumn="0" w:firstRowLastColumn="0" w:lastRowFirstColumn="0" w:lastRowLastColumn="0"/>
-            <w:tcW w:w="4247" w:type="dxa"/>
-          </w:tcPr>
-          <w:p/>
-        </w:tc>
-        <w:tc>
-          <w:tcPr>
-            <w:tcW w:w="4247" w:type="dxa"/>
-          </w:tcPr>
-          <w:p>
-            <w:pPr>
-              <w:cnfStyle w:val="000000100000" w:firstRow="0" w:lastRow="0" w:firstColumn="0" w:lastColumn="0" w:oddVBand="0" w:evenVBand="0" w:oddHBand="1" w:evenHBand="0" w:firstRowFirstColumn="0" w:firstRowLastColumn="0" w:lastRowFirstColumn="0" w:lastRowLastColumn="0"/>
-            </w:pPr>
-          </w:p>
-        </w:tc>
-      </w:tr>
-      <w:tr>
-        <w:tc>
-          <w:tcPr>
-            <w:cnfStyle w:val="001000000000" w:firstRow="0" w:lastRow="0" w:firstColumn="1" w:lastColumn="0" w:oddVBand="0" w:evenVBand="0" w:oddHBand="0" w:evenHBand="0" w:firstRowFirstColumn="0" w:firstRowLastColumn="0" w:lastRowFirstColumn="0" w:lastRowLastColumn="0"/>
-            <w:tcW w:w="4247" w:type="dxa"/>
-          </w:tcPr>
-          <w:p/>
-        </w:tc>
-        <w:tc>
-          <w:tcPr>
-            <w:tcW w:w="4247" w:type="dxa"/>
-          </w:tcPr>
-          <w:p>
-            <w:pPr>
-              <w:cnfStyle w:val="000000000000" w:firstRow="0" w:lastRow="0" w:firstColumn="0" w:lastColumn="0" w:oddVBand="0" w:evenVBand="0" w:oddHBand="0" w:evenHBand="0" w:firstRowFirstColumn="0" w:firstRowLastColumn="0" w:lastRowFirstColumn="0" w:lastRowLastColumn="0"/>
-            </w:pPr>
+              <w:cnfStyle w:val="000000100000" w:firstRow="0" w:lastRow="0" w:firstColumn="0" w:lastColumn="0" w:oddVBand="0" w:evenVBand="0" w:oddHBand="1" w:evenHBand="0" w:firstRowFirstColumn="0" w:firstRowLastColumn="0" w:lastRowFirstColumn="0" w:lastRowLastColumn="0"/>
+            </w:pPr>
+            <w:r>
+              <w:t>Apenas administradores podem banir usuários</w:t>
+            </w:r>
           </w:p>
         </w:tc>
       </w:tr>
@@ -5554,6 +5207,9 @@
             <w:r>
               <w:t>Utilizador</w:t>
             </w:r>
+            <w:r>
+              <w:t>(Admin)</w:t>
+            </w:r>
           </w:p>
         </w:tc>
       </w:tr>
@@ -5610,6 +5266,9 @@
             <w:r>
               <w:t xml:space="preserve">Este caso de uso descreve como o usuário </w:t>
             </w:r>
+            <w:r>
+              <w:t>vai remover um tópico na plataforma</w:t>
+            </w:r>
           </w:p>
         </w:tc>
       </w:tr>
@@ -5634,11 +5293,10 @@
           </w:tcPr>
           <w:p>
             <w:pPr>
-              <w:jc w:val="center"/>
-              <w:cnfStyle w:val="000000100000" w:firstRow="0" w:lastRow="0" w:firstColumn="0" w:lastColumn="0" w:oddVBand="0" w:evenVBand="0" w:oddHBand="1" w:evenHBand="0" w:firstRowFirstColumn="0" w:firstRowLastColumn="0" w:lastRowFirstColumn="0" w:lastRowLastColumn="0"/>
-            </w:pPr>
-            <w:r>
-              <w:t>-</w:t>
+              <w:cnfStyle w:val="000000100000" w:firstRow="0" w:lastRow="0" w:firstColumn="0" w:lastColumn="0" w:oddVBand="0" w:evenVBand="0" w:oddHBand="1" w:evenHBand="0" w:firstRowFirstColumn="0" w:firstRowLastColumn="0" w:lastRowFirstColumn="0" w:lastRowLastColumn="0"/>
+            </w:pPr>
+            <w:r>
+              <w:t>Ser um administrador</w:t>
             </w:r>
           </w:p>
         </w:tc>
@@ -5735,7 +5393,13 @@
             <w:cnfStyle w:val="001000000000" w:firstRow="0" w:lastRow="0" w:firstColumn="1" w:lastColumn="0" w:oddVBand="0" w:evenVBand="0" w:oddHBand="0" w:evenHBand="0" w:firstRowFirstColumn="0" w:firstRowLastColumn="0" w:lastRowFirstColumn="0" w:lastRowLastColumn="0"/>
             <w:tcW w:w="4247" w:type="dxa"/>
           </w:tcPr>
-          <w:p/>
+          <w:p>
+            <w:r>
+              <w:t>1-</w:t>
+            </w:r>
+            <w:bookmarkStart w:id="0" w:name="_GoBack"/>
+            <w:bookmarkEnd w:id="0"/>
+          </w:p>
         </w:tc>
         <w:tc>
           <w:tcPr>
@@ -6794,7 +6458,7 @@
 </file>
 
 <file path=customXml/itemProps1.xml><?xml version="1.0" encoding="utf-8"?>
-<ds:datastoreItem xmlns:ds="http://schemas.openxmlformats.org/officeDocument/2006/customXml" ds:itemID="{329B40C5-6689-485B-A1AC-A7153615E93E}">
+<ds:datastoreItem xmlns:ds="http://schemas.openxmlformats.org/officeDocument/2006/customXml" ds:itemID="{1ADE75A3-5A67-4AF9-ABDE-324DEAF63BC8}">
   <ds:schemaRefs>
     <ds:schemaRef ds:uri="http://schemas.openxmlformats.org/officeDocument/2006/bibliography"/>
   </ds:schemaRefs>

</xml_diff>